<commit_message>
Word template: Adds table style in anticipation of pandoc 2.0
</commit_message>
<xml_diff>
--- a/inst/rmarkdown/templates/apa6/resources/apa6_man.docx
+++ b/inst/rmarkdown/templates/apa6/resources/apa6_man.docx
@@ -3,9 +3,6 @@
 <w:document xmlns:wpc="http://schemas.microsoft.com/office/word/2010/wordprocessingCanvas" xmlns:mc="http://schemas.openxmlformats.org/markup-compatibility/2006" xmlns:o="urn:schemas-microsoft-com:office:office" xmlns:r="http://schemas.openxmlformats.org/officeDocument/2006/relationships" xmlns:m="http://schemas.openxmlformats.org/officeDocument/2006/math" xmlns:v="urn:schemas-microsoft-com:vml" xmlns:wp14="http://schemas.microsoft.com/office/word/2010/wordprocessingDrawing" xmlns:wp="http://schemas.openxmlformats.org/drawingml/2006/wordprocessingDrawing" xmlns:w10="urn:schemas-microsoft-com:office:word" xmlns:w="http://schemas.openxmlformats.org/wordprocessingml/2006/main" xmlns:w14="http://schemas.microsoft.com/office/word/2010/wordml" xmlns:wpg="http://schemas.microsoft.com/office/word/2010/wordprocessingGroup" xmlns:wpi="http://schemas.microsoft.com/office/word/2010/wordprocessingInk" xmlns:wne="http://schemas.microsoft.com/office/word/2006/wordml" xmlns:wps="http://schemas.microsoft.com/office/word/2010/wordprocessingShape" mc:Ignorable="w14 wp14">
   <w:body>
     <w:p>
-      <w:pPr>
-        <w:pStyle w:val="h1-pagebreak"/>
-      </w:pPr>
       <w:bookmarkStart w:id="0" w:name="_GoBack"/>
       <w:bookmarkEnd w:id="0"/>
     </w:p>
@@ -1371,6 +1368,50 @@
     <w:pPr>
       <w:pageBreakBefore/>
     </w:pPr>
+  </w:style>
+  <w:style w:type="table" w:styleId="Tabellenraster">
+    <w:name w:val="Table Grid"/>
+    <w:basedOn w:val="NormaleTabelle"/>
+    <w:rsid w:val="007407D0"/>
+    <w:pPr>
+      <w:spacing w:after="0"/>
+    </w:pPr>
+    <w:tblPr>
+      <w:tblBorders>
+        <w:top w:val="single" w:sz="4" w:space="0" w:color="auto"/>
+        <w:left w:val="single" w:sz="4" w:space="0" w:color="auto"/>
+        <w:bottom w:val="single" w:sz="4" w:space="0" w:color="auto"/>
+        <w:right w:val="single" w:sz="4" w:space="0" w:color="auto"/>
+        <w:insideH w:val="single" w:sz="4" w:space="0" w:color="auto"/>
+        <w:insideV w:val="single" w:sz="4" w:space="0" w:color="auto"/>
+      </w:tblBorders>
+    </w:tblPr>
+  </w:style>
+  <w:style w:type="table" w:customStyle="1" w:styleId="Table">
+    <w:name w:val="Table"/>
+    <w:basedOn w:val="NormaleTabelle"/>
+    <w:uiPriority w:val="99"/>
+    <w:rsid w:val="007407D0"/>
+    <w:pPr>
+      <w:spacing w:after="0"/>
+    </w:pPr>
+    <w:tblPr>
+      <w:tblBorders>
+        <w:top w:val="single" w:sz="12" w:space="0" w:color="auto"/>
+        <w:bottom w:val="single" w:sz="12" w:space="0" w:color="auto"/>
+      </w:tblBorders>
+    </w:tblPr>
+    <w:tcPr>
+      <w:vAlign w:val="center"/>
+    </w:tcPr>
+    <w:tblStylePr w:type="firstRow">
+      <w:tblPr/>
+      <w:tcPr>
+        <w:tcBorders>
+          <w:bottom w:val="single" w:sz="8" w:space="0" w:color="auto"/>
+        </w:tcBorders>
+      </w:tcPr>
+    </w:tblStylePr>
   </w:style>
 </w:styles>
 </file>
@@ -1881,4 +1922,16 @@
   </a:objectDefaults>
   <a:extraClrSchemeLst/>
 </a:theme>
+</file>
+
+<file path=customXml/item1.xml><?xml version="1.0" encoding="utf-8"?>
+<b:Sources xmlns:b="http://schemas.openxmlformats.org/officeDocument/2006/bibliography" xmlns="http://schemas.openxmlformats.org/officeDocument/2006/bibliography" SelectedStyle="\APA.XSL" StyleName="APA"/>
+</file>
+
+<file path=customXml/itemProps1.xml><?xml version="1.0" encoding="utf-8"?>
+<ds:datastoreItem xmlns:ds="http://schemas.openxmlformats.org/officeDocument/2006/customXml" ds:itemID="{F20BF4FA-8200-4C4B-B11B-3313A4A56AE2}">
+  <ds:schemaRefs>
+    <ds:schemaRef ds:uri="http://schemas.openxmlformats.org/officeDocument/2006/bibliography"/>
+  </ds:schemaRefs>
+</ds:datastoreItem>
 </file>
</xml_diff>

<commit_message>
Styling improvements for DOCX format.
- Adds running head
- Appends colons to level 3-5 headings
- Correctly styles figure caption prefix (e.g. Figure 1)
</commit_message>
<xml_diff>
--- a/inst/rmarkdown/templates/apa6/resources/apa6_man.docx
+++ b/inst/rmarkdown/templates/apa6/resources/apa6_man.docx
@@ -1,22 +1,627 @@
 
 <file path=word/document.xml><?xml version="1.0" encoding="utf-8"?>
-<w:document xmlns:wpc="http://schemas.microsoft.com/office/word/2010/wordprocessingCanvas" xmlns:mc="http://schemas.openxmlformats.org/markup-compatibility/2006" xmlns:o="urn:schemas-microsoft-com:office:office" xmlns:r="http://schemas.openxmlformats.org/officeDocument/2006/relationships" xmlns:m="http://schemas.openxmlformats.org/officeDocument/2006/math" xmlns:v="urn:schemas-microsoft-com:vml" xmlns:wp14="http://schemas.microsoft.com/office/word/2010/wordprocessingDrawing" xmlns:wp="http://schemas.openxmlformats.org/drawingml/2006/wordprocessingDrawing" xmlns:w10="urn:schemas-microsoft-com:office:word" xmlns:w="http://schemas.openxmlformats.org/wordprocessingml/2006/main" xmlns:w14="http://schemas.microsoft.com/office/word/2010/wordml" xmlns:wpg="http://schemas.microsoft.com/office/word/2010/wordprocessingGroup" xmlns:wpi="http://schemas.microsoft.com/office/word/2010/wordprocessingInk" xmlns:wne="http://schemas.microsoft.com/office/word/2006/wordml" xmlns:wps="http://schemas.microsoft.com/office/word/2010/wordprocessingShape" mc:Ignorable="w14 wp14">
+<w:document xmlns:wpc="http://schemas.microsoft.com/office/word/2010/wordprocessingCanvas" xmlns:cx="http://schemas.microsoft.com/office/drawing/2014/chartex" xmlns:cx1="http://schemas.microsoft.com/office/drawing/2015/9/8/chartex" xmlns:cx2="http://schemas.microsoft.com/office/drawing/2015/10/21/chartex" xmlns:cx3="http://schemas.microsoft.com/office/drawing/2016/5/9/chartex" xmlns:cx4="http://schemas.microsoft.com/office/drawing/2016/5/10/chartex" xmlns:cx5="http://schemas.microsoft.com/office/drawing/2016/5/11/chartex" xmlns:cx6="http://schemas.microsoft.com/office/drawing/2016/5/12/chartex" xmlns:cx7="http://schemas.microsoft.com/office/drawing/2016/5/13/chartex" xmlns:cx8="http://schemas.microsoft.com/office/drawing/2016/5/14/chartex" xmlns:mc="http://schemas.openxmlformats.org/markup-compatibility/2006" xmlns:aink="http://schemas.microsoft.com/office/drawing/2016/ink" xmlns:am3d="http://schemas.microsoft.com/office/drawing/2017/model3d" xmlns:o="urn:schemas-microsoft-com:office:office" xmlns:r="http://schemas.openxmlformats.org/officeDocument/2006/relationships" xmlns:m="http://schemas.openxmlformats.org/officeDocument/2006/math" xmlns:v="urn:schemas-microsoft-com:vml" xmlns:wp14="http://schemas.microsoft.com/office/word/2010/wordprocessingDrawing" xmlns:wp="http://schemas.openxmlformats.org/drawingml/2006/wordprocessingDrawing" xmlns:w10="urn:schemas-microsoft-com:office:word" xmlns:w="http://schemas.openxmlformats.org/wordprocessingml/2006/main" xmlns:w14="http://schemas.microsoft.com/office/word/2010/wordml" xmlns:w15="http://schemas.microsoft.com/office/word/2012/wordml" xmlns:w16cid="http://schemas.microsoft.com/office/word/2016/wordml/cid" xmlns:w16se="http://schemas.microsoft.com/office/word/2015/wordml/symex" xmlns:wpg="http://schemas.microsoft.com/office/word/2010/wordprocessingGroup" xmlns:wpi="http://schemas.microsoft.com/office/word/2010/wordprocessingInk" xmlns:wne="http://schemas.microsoft.com/office/word/2006/wordml" xmlns:wps="http://schemas.microsoft.com/office/word/2010/wordprocessingShape" mc:Ignorable="w14 w15 w16se w16cid wp14">
   <w:body>
     <w:p>
-      <w:bookmarkStart w:id="0" w:name="_GoBack"/>
+      <w:pPr>
+        <w:pStyle w:val="Titel"/>
+      </w:pPr>
+      <w:r>
+        <w:t>Untitled</w:t>
+      </w:r>
+    </w:p>
+    <w:p>
+      <w:pPr>
+        <w:pStyle w:val="Author"/>
+      </w:pPr>
+      <w:r>
+        <w:t>Frederik Aust</w:t>
+      </w:r>
+    </w:p>
+    <w:p>
+      <w:pPr>
+        <w:pStyle w:val="Datum"/>
+      </w:pPr>
+      <w:r>
+        <w:t>11 12 2019</w:t>
+      </w:r>
+    </w:p>
+    <w:p>
+      <w:pPr>
+        <w:pStyle w:val="berschrift4"/>
+        <w:framePr w:wrap="around"/>
+      </w:pPr>
+      <w:bookmarkStart w:id="0" w:name="r-markdown"/>
+      <w:r>
+        <w:t>R Ma</w:t>
+      </w:r>
+      <w:r>
+        <w:t xml:space="preserve"> </w:t>
+      </w:r>
+      <w:proofErr w:type="spellStart"/>
+      <w:r>
+        <w:t>fkldsjflksdj</w:t>
+      </w:r>
+      <w:proofErr w:type="spellEnd"/>
+      <w:r>
+        <w:t xml:space="preserve"> </w:t>
+      </w:r>
+      <w:proofErr w:type="spellStart"/>
+      <w:r>
+        <w:t>flsdk</w:t>
+      </w:r>
+      <w:proofErr w:type="spellEnd"/>
+      <w:r>
+        <w:t xml:space="preserve"> </w:t>
+      </w:r>
+      <w:proofErr w:type="spellStart"/>
+      <w:r>
+        <w:t>flks</w:t>
+      </w:r>
+      <w:r>
+        <w:t>rkdown</w:t>
+      </w:r>
       <w:bookmarkEnd w:id="0"/>
+      <w:proofErr w:type="spellEnd"/>
+    </w:p>
+    <w:p>
+      <w:pPr>
+        <w:pStyle w:val="FirstParagraph"/>
+      </w:pPr>
+      <w:r>
+        <w:t xml:space="preserve">This is an R Markdown document. Markdown is a simple formatting syntax for authoring HTML, PDF, and MS Word documents. For more details on using R Markdown see </w:t>
+      </w:r>
+      <w:hyperlink r:id="rId8">
+        <w:r>
+          <w:rPr>
+            <w:rStyle w:val="Hyperlink"/>
+          </w:rPr>
+          <w:t>http://rmarkdown.rstudio.com</w:t>
+        </w:r>
+      </w:hyperlink>
+      <w:r>
+        <w:t>.</w:t>
+      </w:r>
+    </w:p>
+    <w:p>
+      <w:pPr>
+        <w:pStyle w:val="Textkrper"/>
+      </w:pPr>
+      <w:r>
+        <w:t xml:space="preserve">When you click the </w:t>
+      </w:r>
+      <w:r>
+        <w:rPr>
+          <w:b/>
+        </w:rPr>
+        <w:t>Knit</w:t>
+      </w:r>
+      <w:r>
+        <w:t xml:space="preserve"> button a document will be generated that includes both content as well as the output of any embedded R code chunks within the document. You can embed an R code chunk like this:</w:t>
+      </w:r>
+    </w:p>
+    <w:p>
+      <w:pPr>
+        <w:pStyle w:val="SourceCode"/>
+      </w:pPr>
+      <w:r>
+        <w:rPr>
+          <w:rStyle w:val="KeywordTok"/>
+        </w:rPr>
+        <w:t>summary</w:t>
+      </w:r>
+      <w:r>
+        <w:rPr>
+          <w:rStyle w:val="NormalTok"/>
+        </w:rPr>
+        <w:t>(cars)</w:t>
+      </w:r>
+    </w:p>
+    <w:p>
+      <w:pPr>
+        <w:pStyle w:val="SourceCode"/>
+      </w:pPr>
+      <w:r>
+        <w:rPr>
+          <w:rStyle w:val="VerbatimChar"/>
+        </w:rPr>
+        <w:t xml:space="preserve">##      speed           dist       </w:t>
+      </w:r>
+      <w:r>
+        <w:br/>
+      </w:r>
+      <w:r>
+        <w:rPr>
+          <w:rStyle w:val="VerbatimChar"/>
+        </w:rPr>
+        <w:t xml:space="preserve">##  Min.   : 4.0   Min.   :  2.00  </w:t>
+      </w:r>
+      <w:r>
+        <w:br/>
+      </w:r>
+      <w:r>
+        <w:rPr>
+          <w:rStyle w:val="VerbatimChar"/>
+        </w:rPr>
+        <w:t xml:space="preserve">##  1st Qu.:12.0   1st Qu.: 26.00  </w:t>
+      </w:r>
+      <w:r>
+        <w:br/>
+      </w:r>
+      <w:r>
+        <w:rPr>
+          <w:rStyle w:val="VerbatimChar"/>
+        </w:rPr>
+        <w:t xml:space="preserve">##  Median :15.0   Median : 36.00  </w:t>
+      </w:r>
+      <w:r>
+        <w:br/>
+      </w:r>
+      <w:r>
+        <w:rPr>
+          <w:rStyle w:val="VerbatimChar"/>
+        </w:rPr>
+        <w:t xml:space="preserve">##  Mean   :15.4   Mean   : 42.98  </w:t>
+      </w:r>
+      <w:r>
+        <w:br/>
+      </w:r>
+      <w:r>
+        <w:rPr>
+          <w:rStyle w:val="VerbatimChar"/>
+        </w:rPr>
+        <w:t xml:space="preserve">##  3rd Qu.:19.0   3rd Qu.: 56.00  </w:t>
+      </w:r>
+      <w:r>
+        <w:br/>
+      </w:r>
+      <w:r>
+        <w:rPr>
+          <w:rStyle w:val="VerbatimChar"/>
+        </w:rPr>
+        <w:t>##  Max.   :25.0   Max.   :120.00</w:t>
+      </w:r>
+    </w:p>
+    <w:p>
+      <w:pPr>
+        <w:pStyle w:val="berschrift2"/>
+      </w:pPr>
+      <w:bookmarkStart w:id="1" w:name="including-plots"/>
+      <w:r>
+        <w:lastRenderedPageBreak/>
+        <w:t>Including Plots</w:t>
+      </w:r>
+      <w:bookmarkEnd w:id="1"/>
+    </w:p>
+    <w:p>
+      <w:pPr>
+        <w:pStyle w:val="FirstParagraph"/>
+      </w:pPr>
+      <w:r>
+        <w:t>You can also embed plots, for example:</w:t>
+      </w:r>
+    </w:p>
+    <w:p>
+      <w:pPr>
+        <w:pStyle w:val="Textkrper"/>
+      </w:pPr>
+      <w:r>
+        <w:rPr>
+          <w:noProof/>
+        </w:rPr>
+        <w:drawing>
+          <wp:inline distT="0" distB="0" distL="0" distR="0">
+            <wp:extent cx="5969000" cy="4775200"/>
+            <wp:effectExtent l="0" t="0" r="0" b="0"/>
+            <wp:docPr id="1" name="Picture"/>
+            <wp:cNvGraphicFramePr/>
+            <a:graphic xmlns:a="http://schemas.openxmlformats.org/drawingml/2006/main">
+              <a:graphicData uri="http://schemas.openxmlformats.org/drawingml/2006/picture">
+                <pic:pic xmlns:pic="http://schemas.openxmlformats.org/drawingml/2006/picture">
+                  <pic:nvPicPr>
+                    <pic:cNvPr id="0" name="Picture" descr="docx_template_files/figure-docx/pressure-1.png"/>
+                    <pic:cNvPicPr>
+                      <a:picLocks noChangeAspect="1" noChangeArrowheads="1"/>
+                    </pic:cNvPicPr>
+                  </pic:nvPicPr>
+                  <pic:blipFill>
+                    <a:blip r:embed="rId9"/>
+                    <a:stretch>
+                      <a:fillRect/>
+                    </a:stretch>
+                  </pic:blipFill>
+                  <pic:spPr bwMode="auto">
+                    <a:xfrm>
+                      <a:off x="0" y="0"/>
+                      <a:ext cx="5969000" cy="4775200"/>
+                    </a:xfrm>
+                    <a:prstGeom prst="rect">
+                      <a:avLst/>
+                    </a:prstGeom>
+                    <a:noFill/>
+                    <a:ln w="9525">
+                      <a:noFill/>
+                      <a:headEnd/>
+                      <a:tailEnd/>
+                    </a:ln>
+                  </pic:spPr>
+                </pic:pic>
+              </a:graphicData>
+            </a:graphic>
+          </wp:inline>
+        </w:drawing>
+      </w:r>
+    </w:p>
+    <w:p>
+      <w:pPr>
+        <w:pStyle w:val="Textkrper"/>
+      </w:pPr>
+      <w:r>
+        <w:t xml:space="preserve">Note that the </w:t>
+      </w:r>
+      <w:r>
+        <w:rPr>
+          <w:rStyle w:val="VerbatimChar"/>
+        </w:rPr>
+        <w:t>echo = FALSE</w:t>
+      </w:r>
+      <w:r>
+        <w:t xml:space="preserve"> parameter was added to the code chunk to prevent printing of the R code that generated the plot.</w:t>
+      </w:r>
+    </w:p>
+    <w:p>
+      <w:pPr>
+        <w:pStyle w:val="Textkrper"/>
+      </w:pPr>
+    </w:p>
+    <w:tbl>
+      <w:tblPr>
+        <w:tblStyle w:val="Table"/>
+        <w:tblW w:w="0" w:type="auto"/>
+        <w:tblLook w:val="04A0" w:firstRow="1" w:lastRow="0" w:firstColumn="1" w:lastColumn="0" w:noHBand="0" w:noVBand="1"/>
+      </w:tblPr>
+      <w:tblGrid>
+        <w:gridCol w:w="3182"/>
+        <w:gridCol w:w="3182"/>
+        <w:gridCol w:w="3182"/>
+      </w:tblGrid>
+      <w:tr>
+        <w:trPr>
+          <w:cnfStyle w:val="100000000000" w:firstRow="1" w:lastRow="0" w:firstColumn="0" w:lastColumn="0" w:oddVBand="0" w:evenVBand="0" w:oddHBand="0" w:evenHBand="0" w:firstRowFirstColumn="0" w:firstRowLastColumn="0" w:lastRowFirstColumn="0" w:lastRowLastColumn="0"/>
+        </w:trPr>
+        <w:tc>
+          <w:tcPr>
+            <w:tcW w:w="3182" w:type="dxa"/>
+          </w:tcPr>
+          <w:p>
+            <w:pPr>
+              <w:pStyle w:val="Textkrper"/>
+              <w:spacing w:line="240" w:lineRule="auto"/>
+              <w:ind w:firstLine="0"/>
+              <w:rPr>
+                <w:rStyle w:val="Buchtitel"/>
+              </w:rPr>
+            </w:pPr>
+            <w:bookmarkStart w:id="2" w:name="_GoBack"/>
+            <w:r>
+              <w:t>Test</w:t>
+            </w:r>
+          </w:p>
+        </w:tc>
+        <w:tc>
+          <w:tcPr>
+            <w:tcW w:w="3182" w:type="dxa"/>
+          </w:tcPr>
+          <w:p>
+            <w:pPr>
+              <w:pStyle w:val="Textkrper"/>
+              <w:spacing w:line="240" w:lineRule="auto"/>
+              <w:ind w:firstLine="0"/>
+            </w:pPr>
+          </w:p>
+        </w:tc>
+        <w:tc>
+          <w:tcPr>
+            <w:tcW w:w="3182" w:type="dxa"/>
+          </w:tcPr>
+          <w:p>
+            <w:pPr>
+              <w:pStyle w:val="Textkrper"/>
+              <w:spacing w:line="240" w:lineRule="auto"/>
+              <w:ind w:firstLine="0"/>
+            </w:pPr>
+          </w:p>
+        </w:tc>
+      </w:tr>
+      <w:tr>
+        <w:tc>
+          <w:tcPr>
+            <w:tcW w:w="3182" w:type="dxa"/>
+          </w:tcPr>
+          <w:p>
+            <w:pPr>
+              <w:pStyle w:val="Textkrper"/>
+              <w:spacing w:line="240" w:lineRule="auto"/>
+              <w:ind w:firstLine="0"/>
+            </w:pPr>
+          </w:p>
+        </w:tc>
+        <w:tc>
+          <w:tcPr>
+            <w:tcW w:w="3182" w:type="dxa"/>
+          </w:tcPr>
+          <w:p>
+            <w:pPr>
+              <w:pStyle w:val="Textkrper"/>
+              <w:spacing w:line="240" w:lineRule="auto"/>
+              <w:ind w:firstLine="0"/>
+            </w:pPr>
+          </w:p>
+        </w:tc>
+        <w:tc>
+          <w:tcPr>
+            <w:tcW w:w="3182" w:type="dxa"/>
+          </w:tcPr>
+          <w:p>
+            <w:pPr>
+              <w:pStyle w:val="Textkrper"/>
+              <w:spacing w:line="240" w:lineRule="auto"/>
+              <w:ind w:firstLine="0"/>
+            </w:pPr>
+          </w:p>
+        </w:tc>
+      </w:tr>
+      <w:tr>
+        <w:tc>
+          <w:tcPr>
+            <w:tcW w:w="3182" w:type="dxa"/>
+          </w:tcPr>
+          <w:p>
+            <w:pPr>
+              <w:pStyle w:val="Textkrper"/>
+              <w:spacing w:line="240" w:lineRule="auto"/>
+              <w:ind w:firstLine="0"/>
+            </w:pPr>
+          </w:p>
+        </w:tc>
+        <w:tc>
+          <w:tcPr>
+            <w:tcW w:w="3182" w:type="dxa"/>
+          </w:tcPr>
+          <w:p>
+            <w:pPr>
+              <w:pStyle w:val="Textkrper"/>
+              <w:spacing w:line="240" w:lineRule="auto"/>
+              <w:ind w:firstLine="0"/>
+            </w:pPr>
+          </w:p>
+        </w:tc>
+        <w:tc>
+          <w:tcPr>
+            <w:tcW w:w="3182" w:type="dxa"/>
+          </w:tcPr>
+          <w:p>
+            <w:pPr>
+              <w:pStyle w:val="Textkrper"/>
+              <w:spacing w:line="240" w:lineRule="auto"/>
+              <w:ind w:firstLine="0"/>
+            </w:pPr>
+          </w:p>
+        </w:tc>
+      </w:tr>
+      <w:tr>
+        <w:tc>
+          <w:tcPr>
+            <w:tcW w:w="3182" w:type="dxa"/>
+          </w:tcPr>
+          <w:p>
+            <w:pPr>
+              <w:pStyle w:val="Textkrper"/>
+              <w:spacing w:line="240" w:lineRule="auto"/>
+              <w:ind w:firstLine="0"/>
+            </w:pPr>
+          </w:p>
+        </w:tc>
+        <w:tc>
+          <w:tcPr>
+            <w:tcW w:w="3182" w:type="dxa"/>
+          </w:tcPr>
+          <w:p>
+            <w:pPr>
+              <w:pStyle w:val="Textkrper"/>
+              <w:spacing w:line="240" w:lineRule="auto"/>
+              <w:ind w:firstLine="0"/>
+            </w:pPr>
+          </w:p>
+        </w:tc>
+        <w:tc>
+          <w:tcPr>
+            <w:tcW w:w="3182" w:type="dxa"/>
+          </w:tcPr>
+          <w:p>
+            <w:pPr>
+              <w:pStyle w:val="Textkrper"/>
+              <w:spacing w:line="240" w:lineRule="auto"/>
+              <w:ind w:firstLine="0"/>
+            </w:pPr>
+          </w:p>
+        </w:tc>
+      </w:tr>
+      <w:tr>
+        <w:tc>
+          <w:tcPr>
+            <w:tcW w:w="3182" w:type="dxa"/>
+          </w:tcPr>
+          <w:p>
+            <w:pPr>
+              <w:pStyle w:val="Textkrper"/>
+              <w:spacing w:line="240" w:lineRule="auto"/>
+              <w:ind w:firstLine="0"/>
+            </w:pPr>
+          </w:p>
+        </w:tc>
+        <w:tc>
+          <w:tcPr>
+            <w:tcW w:w="3182" w:type="dxa"/>
+          </w:tcPr>
+          <w:p>
+            <w:pPr>
+              <w:pStyle w:val="Textkrper"/>
+              <w:spacing w:line="240" w:lineRule="auto"/>
+              <w:ind w:firstLine="0"/>
+            </w:pPr>
+          </w:p>
+        </w:tc>
+        <w:tc>
+          <w:tcPr>
+            <w:tcW w:w="3182" w:type="dxa"/>
+          </w:tcPr>
+          <w:p>
+            <w:pPr>
+              <w:pStyle w:val="Textkrper"/>
+              <w:spacing w:line="240" w:lineRule="auto"/>
+              <w:ind w:firstLine="0"/>
+            </w:pPr>
+          </w:p>
+        </w:tc>
+      </w:tr>
+      <w:tr>
+        <w:tc>
+          <w:tcPr>
+            <w:tcW w:w="3182" w:type="dxa"/>
+          </w:tcPr>
+          <w:p>
+            <w:pPr>
+              <w:pStyle w:val="Textkrper"/>
+              <w:spacing w:line="240" w:lineRule="auto"/>
+              <w:ind w:firstLine="0"/>
+            </w:pPr>
+          </w:p>
+        </w:tc>
+        <w:tc>
+          <w:tcPr>
+            <w:tcW w:w="3182" w:type="dxa"/>
+          </w:tcPr>
+          <w:p>
+            <w:pPr>
+              <w:pStyle w:val="Textkrper"/>
+              <w:spacing w:line="240" w:lineRule="auto"/>
+              <w:ind w:firstLine="0"/>
+            </w:pPr>
+          </w:p>
+        </w:tc>
+        <w:tc>
+          <w:tcPr>
+            <w:tcW w:w="3182" w:type="dxa"/>
+          </w:tcPr>
+          <w:p>
+            <w:pPr>
+              <w:pStyle w:val="Textkrper"/>
+              <w:spacing w:line="240" w:lineRule="auto"/>
+              <w:ind w:firstLine="0"/>
+            </w:pPr>
+          </w:p>
+        </w:tc>
+      </w:tr>
+      <w:tr>
+        <w:tc>
+          <w:tcPr>
+            <w:tcW w:w="3182" w:type="dxa"/>
+          </w:tcPr>
+          <w:p>
+            <w:pPr>
+              <w:pStyle w:val="Textkrper"/>
+              <w:spacing w:line="240" w:lineRule="auto"/>
+              <w:ind w:firstLine="0"/>
+            </w:pPr>
+          </w:p>
+        </w:tc>
+        <w:tc>
+          <w:tcPr>
+            <w:tcW w:w="3182" w:type="dxa"/>
+          </w:tcPr>
+          <w:p>
+            <w:pPr>
+              <w:pStyle w:val="Textkrper"/>
+              <w:spacing w:line="240" w:lineRule="auto"/>
+              <w:ind w:firstLine="0"/>
+            </w:pPr>
+          </w:p>
+        </w:tc>
+        <w:tc>
+          <w:tcPr>
+            <w:tcW w:w="3182" w:type="dxa"/>
+          </w:tcPr>
+          <w:p>
+            <w:pPr>
+              <w:pStyle w:val="Textkrper"/>
+              <w:spacing w:line="240" w:lineRule="auto"/>
+              <w:ind w:firstLine="0"/>
+            </w:pPr>
+          </w:p>
+        </w:tc>
+      </w:tr>
+      <w:tr>
+        <w:tc>
+          <w:tcPr>
+            <w:tcW w:w="3182" w:type="dxa"/>
+          </w:tcPr>
+          <w:p>
+            <w:pPr>
+              <w:pStyle w:val="Textkrper"/>
+              <w:spacing w:line="240" w:lineRule="auto"/>
+              <w:ind w:firstLine="0"/>
+            </w:pPr>
+          </w:p>
+        </w:tc>
+        <w:tc>
+          <w:tcPr>
+            <w:tcW w:w="3182" w:type="dxa"/>
+          </w:tcPr>
+          <w:p>
+            <w:pPr>
+              <w:pStyle w:val="Textkrper"/>
+              <w:spacing w:line="240" w:lineRule="auto"/>
+              <w:ind w:firstLine="0"/>
+            </w:pPr>
+          </w:p>
+        </w:tc>
+        <w:tc>
+          <w:tcPr>
+            <w:tcW w:w="3182" w:type="dxa"/>
+          </w:tcPr>
+          <w:p>
+            <w:pPr>
+              <w:pStyle w:val="Textkrper"/>
+              <w:spacing w:line="240" w:lineRule="auto"/>
+              <w:ind w:firstLine="0"/>
+            </w:pPr>
+          </w:p>
+        </w:tc>
+      </w:tr>
+      <w:bookmarkEnd w:id="2"/>
+    </w:tbl>
+    <w:p>
+      <w:pPr>
+        <w:pStyle w:val="Textkrper"/>
+      </w:pPr>
     </w:p>
     <w:sectPr>
+      <w:headerReference w:type="even" r:id="rId10"/>
+      <w:headerReference w:type="default" r:id="rId11"/>
+      <w:headerReference w:type="first" r:id="rId12"/>
       <w:pgSz w:w="12240" w:h="15840"/>
-      <w:pgMar w:top="1418" w:right="1418" w:bottom="1418" w:left="1418" w:header="720" w:footer="720" w:gutter="0"/>
+      <w:pgMar w:top="1417" w:right="1417" w:bottom="1134" w:left="1417" w:header="720" w:footer="720" w:gutter="0"/>
       <w:cols w:space="720"/>
+      <w:titlePg/>
+      <w:docGrid w:linePitch="326"/>
     </w:sectPr>
   </w:body>
 </w:document>
 </file>
 
 <file path=word/endnotes.xml><?xml version="1.0" encoding="utf-8"?>
-<w:endnotes xmlns:wpc="http://schemas.microsoft.com/office/word/2010/wordprocessingCanvas" xmlns:mc="http://schemas.openxmlformats.org/markup-compatibility/2006" xmlns:o="urn:schemas-microsoft-com:office:office" xmlns:r="http://schemas.openxmlformats.org/officeDocument/2006/relationships" xmlns:m="http://schemas.openxmlformats.org/officeDocument/2006/math" xmlns:v="urn:schemas-microsoft-com:vml" xmlns:wp14="http://schemas.microsoft.com/office/word/2010/wordprocessingDrawing" xmlns:wp="http://schemas.openxmlformats.org/drawingml/2006/wordprocessingDrawing" xmlns:w10="urn:schemas-microsoft-com:office:word" xmlns:w="http://schemas.openxmlformats.org/wordprocessingml/2006/main" xmlns:w14="http://schemas.microsoft.com/office/word/2010/wordml" xmlns:wpg="http://schemas.microsoft.com/office/word/2010/wordprocessingGroup" xmlns:wpi="http://schemas.microsoft.com/office/word/2010/wordprocessingInk" xmlns:wne="http://schemas.microsoft.com/office/word/2006/wordml" xmlns:wps="http://schemas.microsoft.com/office/word/2010/wordprocessingShape" mc:Ignorable="w14 wp14">
+<w:endnotes xmlns:wpc="http://schemas.microsoft.com/office/word/2010/wordprocessingCanvas" xmlns:cx="http://schemas.microsoft.com/office/drawing/2014/chartex" xmlns:cx1="http://schemas.microsoft.com/office/drawing/2015/9/8/chartex" xmlns:cx2="http://schemas.microsoft.com/office/drawing/2015/10/21/chartex" xmlns:cx3="http://schemas.microsoft.com/office/drawing/2016/5/9/chartex" xmlns:cx4="http://schemas.microsoft.com/office/drawing/2016/5/10/chartex" xmlns:cx5="http://schemas.microsoft.com/office/drawing/2016/5/11/chartex" xmlns:cx6="http://schemas.microsoft.com/office/drawing/2016/5/12/chartex" xmlns:cx7="http://schemas.microsoft.com/office/drawing/2016/5/13/chartex" xmlns:cx8="http://schemas.microsoft.com/office/drawing/2016/5/14/chartex" xmlns:mc="http://schemas.openxmlformats.org/markup-compatibility/2006" xmlns:aink="http://schemas.microsoft.com/office/drawing/2016/ink" xmlns:am3d="http://schemas.microsoft.com/office/drawing/2017/model3d" xmlns:o="urn:schemas-microsoft-com:office:office" xmlns:r="http://schemas.openxmlformats.org/officeDocument/2006/relationships" xmlns:m="http://schemas.openxmlformats.org/officeDocument/2006/math" xmlns:v="urn:schemas-microsoft-com:vml" xmlns:wp14="http://schemas.microsoft.com/office/word/2010/wordprocessingDrawing" xmlns:wp="http://schemas.openxmlformats.org/drawingml/2006/wordprocessingDrawing" xmlns:w10="urn:schemas-microsoft-com:office:word" xmlns:w="http://schemas.openxmlformats.org/wordprocessingml/2006/main" xmlns:w14="http://schemas.microsoft.com/office/word/2010/wordml" xmlns:w15="http://schemas.microsoft.com/office/word/2012/wordml" xmlns:w16cid="http://schemas.microsoft.com/office/word/2016/wordml/cid" xmlns:w16se="http://schemas.microsoft.com/office/word/2015/wordml/symex" xmlns:wpg="http://schemas.microsoft.com/office/word/2010/wordprocessingGroup" xmlns:wpi="http://schemas.microsoft.com/office/word/2010/wordprocessingInk" xmlns:wne="http://schemas.microsoft.com/office/word/2006/wordml" xmlns:wps="http://schemas.microsoft.com/office/word/2010/wordprocessingShape" mc:Ignorable="w14 w15 w16se w16cid wp14">
   <w:endnote w:type="separator" w:id="-1">
     <w:p>
       <w:pPr>
@@ -41,7 +646,7 @@
 </file>
 
 <file path=word/footnotes.xml><?xml version="1.0" encoding="utf-8"?>
-<w:footnotes xmlns:wpc="http://schemas.microsoft.com/office/word/2010/wordprocessingCanvas" xmlns:mc="http://schemas.openxmlformats.org/markup-compatibility/2006" xmlns:o="urn:schemas-microsoft-com:office:office" xmlns:r="http://schemas.openxmlformats.org/officeDocument/2006/relationships" xmlns:m="http://schemas.openxmlformats.org/officeDocument/2006/math" xmlns:v="urn:schemas-microsoft-com:vml" xmlns:wp14="http://schemas.microsoft.com/office/word/2010/wordprocessingDrawing" xmlns:wp="http://schemas.openxmlformats.org/drawingml/2006/wordprocessingDrawing" xmlns:w10="urn:schemas-microsoft-com:office:word" xmlns:w="http://schemas.openxmlformats.org/wordprocessingml/2006/main" xmlns:w14="http://schemas.microsoft.com/office/word/2010/wordml" xmlns:wpg="http://schemas.microsoft.com/office/word/2010/wordprocessingGroup" xmlns:wpi="http://schemas.microsoft.com/office/word/2010/wordprocessingInk" xmlns:wne="http://schemas.microsoft.com/office/word/2006/wordml" xmlns:wps="http://schemas.microsoft.com/office/word/2010/wordprocessingShape" mc:Ignorable="w14 wp14">
+<w:footnotes xmlns:wpc="http://schemas.microsoft.com/office/word/2010/wordprocessingCanvas" xmlns:cx="http://schemas.microsoft.com/office/drawing/2014/chartex" xmlns:cx1="http://schemas.microsoft.com/office/drawing/2015/9/8/chartex" xmlns:cx2="http://schemas.microsoft.com/office/drawing/2015/10/21/chartex" xmlns:cx3="http://schemas.microsoft.com/office/drawing/2016/5/9/chartex" xmlns:cx4="http://schemas.microsoft.com/office/drawing/2016/5/10/chartex" xmlns:cx5="http://schemas.microsoft.com/office/drawing/2016/5/11/chartex" xmlns:cx6="http://schemas.microsoft.com/office/drawing/2016/5/12/chartex" xmlns:cx7="http://schemas.microsoft.com/office/drawing/2016/5/13/chartex" xmlns:cx8="http://schemas.microsoft.com/office/drawing/2016/5/14/chartex" xmlns:mc="http://schemas.openxmlformats.org/markup-compatibility/2006" xmlns:aink="http://schemas.microsoft.com/office/drawing/2016/ink" xmlns:am3d="http://schemas.microsoft.com/office/drawing/2017/model3d" xmlns:o="urn:schemas-microsoft-com:office:office" xmlns:r="http://schemas.openxmlformats.org/officeDocument/2006/relationships" xmlns:m="http://schemas.openxmlformats.org/officeDocument/2006/math" xmlns:v="urn:schemas-microsoft-com:vml" xmlns:wp14="http://schemas.microsoft.com/office/word/2010/wordprocessingDrawing" xmlns:wp="http://schemas.openxmlformats.org/drawingml/2006/wordprocessingDrawing" xmlns:w10="urn:schemas-microsoft-com:office:word" xmlns:w="http://schemas.openxmlformats.org/wordprocessingml/2006/main" xmlns:w14="http://schemas.microsoft.com/office/word/2010/wordml" xmlns:w15="http://schemas.microsoft.com/office/word/2012/wordml" xmlns:w16cid="http://schemas.microsoft.com/office/word/2016/wordml/cid" xmlns:w16se="http://schemas.microsoft.com/office/word/2015/wordml/symex" xmlns:wpg="http://schemas.microsoft.com/office/word/2010/wordprocessingGroup" xmlns:wpi="http://schemas.microsoft.com/office/word/2010/wordprocessingInk" xmlns:wne="http://schemas.microsoft.com/office/word/2006/wordml" xmlns:wps="http://schemas.microsoft.com/office/word/2010/wordprocessingShape" mc:Ignorable="w14 w15 w16se w16cid wp14">
   <w:footnote w:type="separator" w:id="-1">
     <w:p>
       <w:r>
@@ -59,12 +664,406 @@
 </w:footnotes>
 </file>
 
+<file path=word/header1.xml><?xml version="1.0" encoding="utf-8"?>
+<w:hdr xmlns:wpc="http://schemas.microsoft.com/office/word/2010/wordprocessingCanvas" xmlns:cx="http://schemas.microsoft.com/office/drawing/2014/chartex" xmlns:cx1="http://schemas.microsoft.com/office/drawing/2015/9/8/chartex" xmlns:cx2="http://schemas.microsoft.com/office/drawing/2015/10/21/chartex" xmlns:cx3="http://schemas.microsoft.com/office/drawing/2016/5/9/chartex" xmlns:cx4="http://schemas.microsoft.com/office/drawing/2016/5/10/chartex" xmlns:cx5="http://schemas.microsoft.com/office/drawing/2016/5/11/chartex" xmlns:cx6="http://schemas.microsoft.com/office/drawing/2016/5/12/chartex" xmlns:cx7="http://schemas.microsoft.com/office/drawing/2016/5/13/chartex" xmlns:cx8="http://schemas.microsoft.com/office/drawing/2016/5/14/chartex" xmlns:mc="http://schemas.openxmlformats.org/markup-compatibility/2006" xmlns:aink="http://schemas.microsoft.com/office/drawing/2016/ink" xmlns:am3d="http://schemas.microsoft.com/office/drawing/2017/model3d" xmlns:o="urn:schemas-microsoft-com:office:office" xmlns:r="http://schemas.openxmlformats.org/officeDocument/2006/relationships" xmlns:m="http://schemas.openxmlformats.org/officeDocument/2006/math" xmlns:v="urn:schemas-microsoft-com:vml" xmlns:wp14="http://schemas.microsoft.com/office/word/2010/wordprocessingDrawing" xmlns:wp="http://schemas.openxmlformats.org/drawingml/2006/wordprocessingDrawing" xmlns:w10="urn:schemas-microsoft-com:office:word" xmlns:w="http://schemas.openxmlformats.org/wordprocessingml/2006/main" xmlns:w14="http://schemas.microsoft.com/office/word/2010/wordml" xmlns:w15="http://schemas.microsoft.com/office/word/2012/wordml" xmlns:w16cid="http://schemas.microsoft.com/office/word/2016/wordml/cid" xmlns:w16se="http://schemas.microsoft.com/office/word/2015/wordml/symex" xmlns:wpg="http://schemas.microsoft.com/office/word/2010/wordprocessingGroup" xmlns:wpi="http://schemas.microsoft.com/office/word/2010/wordprocessingInk" xmlns:wne="http://schemas.microsoft.com/office/word/2006/wordml" xmlns:wps="http://schemas.microsoft.com/office/word/2010/wordprocessingShape" mc:Ignorable="w14 w15 w16se w16cid wp14">
+  <w:sdt>
+    <w:sdtPr>
+      <w:rPr>
+        <w:rStyle w:val="Seitenzahl"/>
+      </w:rPr>
+      <w:id w:val="509259971"/>
+      <w:docPartObj>
+        <w:docPartGallery w:val="Page Numbers (Top of Page)"/>
+        <w:docPartUnique/>
+      </w:docPartObj>
+    </w:sdtPr>
+    <w:sdtEndPr>
+      <w:rPr>
+        <w:rStyle w:val="Seitenzahl"/>
+      </w:rPr>
+    </w:sdtEndPr>
+    <w:sdtContent>
+      <w:p>
+        <w:pPr>
+          <w:pStyle w:val="Kopfzeile"/>
+          <w:framePr w:wrap="none" w:vAnchor="text" w:hAnchor="margin" w:xAlign="right" w:y="1"/>
+          <w:rPr>
+            <w:rStyle w:val="Seitenzahl"/>
+          </w:rPr>
+        </w:pPr>
+        <w:r>
+          <w:rPr>
+            <w:rStyle w:val="Seitenzahl"/>
+          </w:rPr>
+          <w:fldChar w:fldCharType="begin"/>
+        </w:r>
+        <w:r>
+          <w:rPr>
+            <w:rStyle w:val="Seitenzahl"/>
+          </w:rPr>
+          <w:instrText xml:space="preserve"> PAGE </w:instrText>
+        </w:r>
+        <w:r>
+          <w:rPr>
+            <w:rStyle w:val="Seitenzahl"/>
+          </w:rPr>
+          <w:fldChar w:fldCharType="end"/>
+        </w:r>
+      </w:p>
+    </w:sdtContent>
+  </w:sdt>
+  <w:p>
+    <w:pPr>
+      <w:pStyle w:val="Kopfzeile"/>
+      <w:ind w:right="360"/>
+    </w:pPr>
+  </w:p>
+</w:hdr>
+</file>
+
+<file path=word/header2.xml><?xml version="1.0" encoding="utf-8"?>
+<w:hdr xmlns:wpc="http://schemas.microsoft.com/office/word/2010/wordprocessingCanvas" xmlns:cx="http://schemas.microsoft.com/office/drawing/2014/chartex" xmlns:cx1="http://schemas.microsoft.com/office/drawing/2015/9/8/chartex" xmlns:cx2="http://schemas.microsoft.com/office/drawing/2015/10/21/chartex" xmlns:cx3="http://schemas.microsoft.com/office/drawing/2016/5/9/chartex" xmlns:cx4="http://schemas.microsoft.com/office/drawing/2016/5/10/chartex" xmlns:cx5="http://schemas.microsoft.com/office/drawing/2016/5/11/chartex" xmlns:cx6="http://schemas.microsoft.com/office/drawing/2016/5/12/chartex" xmlns:cx7="http://schemas.microsoft.com/office/drawing/2016/5/13/chartex" xmlns:cx8="http://schemas.microsoft.com/office/drawing/2016/5/14/chartex" xmlns:mc="http://schemas.openxmlformats.org/markup-compatibility/2006" xmlns:aink="http://schemas.microsoft.com/office/drawing/2016/ink" xmlns:am3d="http://schemas.microsoft.com/office/drawing/2017/model3d" xmlns:o="urn:schemas-microsoft-com:office:office" xmlns:r="http://schemas.openxmlformats.org/officeDocument/2006/relationships" xmlns:m="http://schemas.openxmlformats.org/officeDocument/2006/math" xmlns:v="urn:schemas-microsoft-com:vml" xmlns:wp14="http://schemas.microsoft.com/office/word/2010/wordprocessingDrawing" xmlns:wp="http://schemas.openxmlformats.org/drawingml/2006/wordprocessingDrawing" xmlns:w10="urn:schemas-microsoft-com:office:word" xmlns:w="http://schemas.openxmlformats.org/wordprocessingml/2006/main" xmlns:w14="http://schemas.microsoft.com/office/word/2010/wordml" xmlns:w15="http://schemas.microsoft.com/office/word/2012/wordml" xmlns:w16cid="http://schemas.microsoft.com/office/word/2016/wordml/cid" xmlns:w16se="http://schemas.microsoft.com/office/word/2015/wordml/symex" xmlns:wpg="http://schemas.microsoft.com/office/word/2010/wordprocessingGroup" xmlns:wpi="http://schemas.microsoft.com/office/word/2010/wordprocessingInk" xmlns:wne="http://schemas.microsoft.com/office/word/2006/wordml" xmlns:wps="http://schemas.microsoft.com/office/word/2010/wordprocessingShape" mc:Ignorable="w14 w15 w16se w16cid wp14">
+  <w:sdt>
+    <w:sdtPr>
+      <w:rPr>
+        <w:rStyle w:val="Seitenzahl"/>
+      </w:rPr>
+      <w:id w:val="-1922177194"/>
+      <w:docPartObj>
+        <w:docPartGallery w:val="Page Numbers (Top of Page)"/>
+        <w:docPartUnique/>
+      </w:docPartObj>
+    </w:sdtPr>
+    <w:sdtEndPr>
+      <w:rPr>
+        <w:rStyle w:val="Seitenzahl"/>
+      </w:rPr>
+    </w:sdtEndPr>
+    <w:sdtContent>
+      <w:p>
+        <w:pPr>
+          <w:pStyle w:val="Kopfzeile"/>
+          <w:framePr w:wrap="none" w:vAnchor="text" w:hAnchor="margin" w:xAlign="right" w:y="1"/>
+          <w:rPr>
+            <w:rStyle w:val="Seitenzahl"/>
+          </w:rPr>
+        </w:pPr>
+        <w:r>
+          <w:rPr>
+            <w:rStyle w:val="Seitenzahl"/>
+          </w:rPr>
+          <w:fldChar w:fldCharType="begin"/>
+        </w:r>
+        <w:r>
+          <w:rPr>
+            <w:rStyle w:val="Seitenzahl"/>
+          </w:rPr>
+          <w:instrText xml:space="preserve"> PAGE </w:instrText>
+        </w:r>
+        <w:r>
+          <w:rPr>
+            <w:rStyle w:val="Seitenzahl"/>
+          </w:rPr>
+          <w:fldChar w:fldCharType="separate"/>
+        </w:r>
+        <w:r>
+          <w:rPr>
+            <w:rStyle w:val="Seitenzahl"/>
+            <w:noProof/>
+          </w:rPr>
+          <w:t>1</w:t>
+        </w:r>
+        <w:r>
+          <w:rPr>
+            <w:rStyle w:val="Seitenzahl"/>
+          </w:rPr>
+          <w:fldChar w:fldCharType="end"/>
+        </w:r>
+      </w:p>
+    </w:sdtContent>
+  </w:sdt>
+  <w:p>
+    <w:pPr>
+      <w:pStyle w:val="Kopfzeile"/>
+      <w:ind w:right="357"/>
+      <w:rPr>
+        <w:lang w:val="de-DE"/>
+      </w:rPr>
+    </w:pPr>
+    <w:r>
+      <w:t>TITLE</w:t>
+    </w:r>
+    <w:r>
+      <w:ptab w:relativeTo="margin" w:alignment="right" w:leader="none"/>
+    </w:r>
+  </w:p>
+</w:hdr>
+</file>
+
+<file path=word/header3.xml><?xml version="1.0" encoding="utf-8"?>
+<w:hdr xmlns:wpc="http://schemas.microsoft.com/office/word/2010/wordprocessingCanvas" xmlns:cx="http://schemas.microsoft.com/office/drawing/2014/chartex" xmlns:cx1="http://schemas.microsoft.com/office/drawing/2015/9/8/chartex" xmlns:cx2="http://schemas.microsoft.com/office/drawing/2015/10/21/chartex" xmlns:cx3="http://schemas.microsoft.com/office/drawing/2016/5/9/chartex" xmlns:cx4="http://schemas.microsoft.com/office/drawing/2016/5/10/chartex" xmlns:cx5="http://schemas.microsoft.com/office/drawing/2016/5/11/chartex" xmlns:cx6="http://schemas.microsoft.com/office/drawing/2016/5/12/chartex" xmlns:cx7="http://schemas.microsoft.com/office/drawing/2016/5/13/chartex" xmlns:cx8="http://schemas.microsoft.com/office/drawing/2016/5/14/chartex" xmlns:mc="http://schemas.openxmlformats.org/markup-compatibility/2006" xmlns:aink="http://schemas.microsoft.com/office/drawing/2016/ink" xmlns:am3d="http://schemas.microsoft.com/office/drawing/2017/model3d" xmlns:o="urn:schemas-microsoft-com:office:office" xmlns:r="http://schemas.openxmlformats.org/officeDocument/2006/relationships" xmlns:m="http://schemas.openxmlformats.org/officeDocument/2006/math" xmlns:v="urn:schemas-microsoft-com:vml" xmlns:wp14="http://schemas.microsoft.com/office/word/2010/wordprocessingDrawing" xmlns:wp="http://schemas.openxmlformats.org/drawingml/2006/wordprocessingDrawing" xmlns:w10="urn:schemas-microsoft-com:office:word" xmlns:w="http://schemas.openxmlformats.org/wordprocessingml/2006/main" xmlns:w14="http://schemas.microsoft.com/office/word/2010/wordml" xmlns:w15="http://schemas.microsoft.com/office/word/2012/wordml" xmlns:w16cid="http://schemas.microsoft.com/office/word/2016/wordml/cid" xmlns:w16se="http://schemas.microsoft.com/office/word/2015/wordml/symex" xmlns:wpg="http://schemas.microsoft.com/office/word/2010/wordprocessingGroup" xmlns:wpi="http://schemas.microsoft.com/office/word/2010/wordprocessingInk" xmlns:wne="http://schemas.microsoft.com/office/word/2006/wordml" xmlns:wps="http://schemas.microsoft.com/office/word/2010/wordprocessingShape" mc:Ignorable="w14 w15 w16se w16cid wp14">
+  <w:sdt>
+    <w:sdtPr>
+      <w:rPr>
+        <w:rStyle w:val="Seitenzahl"/>
+      </w:rPr>
+      <w:id w:val="-503596050"/>
+      <w:docPartObj>
+        <w:docPartGallery w:val="Page Numbers (Top of Page)"/>
+        <w:docPartUnique/>
+      </w:docPartObj>
+    </w:sdtPr>
+    <w:sdtContent>
+      <w:p>
+        <w:pPr>
+          <w:pStyle w:val="Kopfzeile"/>
+          <w:framePr w:wrap="none" w:vAnchor="text" w:hAnchor="margin" w:xAlign="right" w:y="1"/>
+          <w:rPr>
+            <w:rStyle w:val="Seitenzahl"/>
+          </w:rPr>
+        </w:pPr>
+        <w:r>
+          <w:rPr>
+            <w:rStyle w:val="Seitenzahl"/>
+          </w:rPr>
+          <w:fldChar w:fldCharType="begin"/>
+        </w:r>
+        <w:r>
+          <w:rPr>
+            <w:rStyle w:val="Seitenzahl"/>
+          </w:rPr>
+          <w:instrText xml:space="preserve"> PAGE </w:instrText>
+        </w:r>
+        <w:r>
+          <w:rPr>
+            <w:rStyle w:val="Seitenzahl"/>
+          </w:rPr>
+          <w:fldChar w:fldCharType="separate"/>
+        </w:r>
+        <w:r>
+          <w:rPr>
+            <w:rStyle w:val="Seitenzahl"/>
+          </w:rPr>
+          <w:t>1</w:t>
+        </w:r>
+        <w:r>
+          <w:rPr>
+            <w:rStyle w:val="Seitenzahl"/>
+          </w:rPr>
+          <w:fldChar w:fldCharType="end"/>
+        </w:r>
+      </w:p>
+    </w:sdtContent>
+  </w:sdt>
+  <w:p>
+    <w:pPr>
+      <w:pStyle w:val="Kopfzeile"/>
+      <w:ind w:right="357"/>
+      <w:rPr>
+        <w:lang w:val="de-DE"/>
+      </w:rPr>
+    </w:pPr>
+    <w:r>
+      <w:t>Running head: TITLE</w:t>
+    </w:r>
+    <w:r>
+      <w:ptab w:relativeTo="margin" w:alignment="right" w:leader="none"/>
+    </w:r>
+  </w:p>
+</w:hdr>
+</file>
+
 <file path=word/numbering.xml><?xml version="1.0" encoding="utf-8"?>
-<w:numbering xmlns:wpc="http://schemas.microsoft.com/office/word/2010/wordprocessingCanvas" xmlns:mc="http://schemas.openxmlformats.org/markup-compatibility/2006" xmlns:o="urn:schemas-microsoft-com:office:office" xmlns:r="http://schemas.openxmlformats.org/officeDocument/2006/relationships" xmlns:m="http://schemas.openxmlformats.org/officeDocument/2006/math" xmlns:v="urn:schemas-microsoft-com:vml" xmlns:wp14="http://schemas.microsoft.com/office/word/2010/wordprocessingDrawing" xmlns:wp="http://schemas.openxmlformats.org/drawingml/2006/wordprocessingDrawing" xmlns:w10="urn:schemas-microsoft-com:office:word" xmlns:w="http://schemas.openxmlformats.org/wordprocessingml/2006/main" xmlns:w14="http://schemas.microsoft.com/office/word/2010/wordml" xmlns:wpg="http://schemas.microsoft.com/office/word/2010/wordprocessingGroup" xmlns:wpi="http://schemas.microsoft.com/office/word/2010/wordprocessingInk" xmlns:wne="http://schemas.microsoft.com/office/word/2006/wordml" xmlns:wps="http://schemas.microsoft.com/office/word/2010/wordprocessingShape" mc:Ignorable="w14 wp14">
-  <w:abstractNum w:abstractNumId="0">
-    <w:nsid w:val="C2298BB6"/>
+<w:numbering xmlns:wpc="http://schemas.microsoft.com/office/word/2010/wordprocessingCanvas" xmlns:cx="http://schemas.microsoft.com/office/drawing/2014/chartex" xmlns:cx1="http://schemas.microsoft.com/office/drawing/2015/9/8/chartex" xmlns:cx2="http://schemas.microsoft.com/office/drawing/2015/10/21/chartex" xmlns:cx3="http://schemas.microsoft.com/office/drawing/2016/5/9/chartex" xmlns:cx4="http://schemas.microsoft.com/office/drawing/2016/5/10/chartex" xmlns:cx5="http://schemas.microsoft.com/office/drawing/2016/5/11/chartex" xmlns:cx6="http://schemas.microsoft.com/office/drawing/2016/5/12/chartex" xmlns:cx7="http://schemas.microsoft.com/office/drawing/2016/5/13/chartex" xmlns:cx8="http://schemas.microsoft.com/office/drawing/2016/5/14/chartex" xmlns:mc="http://schemas.openxmlformats.org/markup-compatibility/2006" xmlns:aink="http://schemas.microsoft.com/office/drawing/2016/ink" xmlns:am3d="http://schemas.microsoft.com/office/drawing/2017/model3d" xmlns:o="urn:schemas-microsoft-com:office:office" xmlns:r="http://schemas.openxmlformats.org/officeDocument/2006/relationships" xmlns:m="http://schemas.openxmlformats.org/officeDocument/2006/math" xmlns:v="urn:schemas-microsoft-com:vml" xmlns:wp14="http://schemas.microsoft.com/office/word/2010/wordprocessingDrawing" xmlns:wp="http://schemas.openxmlformats.org/drawingml/2006/wordprocessingDrawing" xmlns:w10="urn:schemas-microsoft-com:office:word" xmlns:w="http://schemas.openxmlformats.org/wordprocessingml/2006/main" xmlns:w14="http://schemas.microsoft.com/office/word/2010/wordml" xmlns:w15="http://schemas.microsoft.com/office/word/2012/wordml" xmlns:w16cid="http://schemas.microsoft.com/office/word/2016/wordml/cid" xmlns:w16se="http://schemas.microsoft.com/office/word/2015/wordml/symex" xmlns:wpg="http://schemas.microsoft.com/office/word/2010/wordprocessingGroup" xmlns:wpi="http://schemas.microsoft.com/office/word/2010/wordprocessingInk" xmlns:wne="http://schemas.microsoft.com/office/word/2006/wordml" xmlns:wps="http://schemas.microsoft.com/office/word/2010/wordprocessingShape" mc:Ignorable="w14 w15 w16se w16cid wp14">
+  <w:abstractNum w:abstractNumId="0" w15:restartNumberingAfterBreak="0">
+    <w:nsid w:val="FFFFFF7C"/>
+    <w:multiLevelType w:val="singleLevel"/>
+    <w:tmpl w:val="EC6A2DF6"/>
+    <w:lvl w:ilvl="0">
+      <w:start w:val="1"/>
+      <w:numFmt w:val="decimal"/>
+      <w:lvlText w:val="%1."/>
+      <w:lvlJc w:val="left"/>
+      <w:pPr>
+        <w:tabs>
+          <w:tab w:val="num" w:pos="1492"/>
+        </w:tabs>
+        <w:ind w:left="1492" w:hanging="360"/>
+      </w:pPr>
+    </w:lvl>
+  </w:abstractNum>
+  <w:abstractNum w:abstractNumId="1" w15:restartNumberingAfterBreak="0">
+    <w:nsid w:val="FFFFFF7D"/>
+    <w:multiLevelType w:val="singleLevel"/>
+    <w:tmpl w:val="8C621322"/>
+    <w:lvl w:ilvl="0">
+      <w:start w:val="1"/>
+      <w:numFmt w:val="decimal"/>
+      <w:lvlText w:val="%1."/>
+      <w:lvlJc w:val="left"/>
+      <w:pPr>
+        <w:tabs>
+          <w:tab w:val="num" w:pos="1209"/>
+        </w:tabs>
+        <w:ind w:left="1209" w:hanging="360"/>
+      </w:pPr>
+    </w:lvl>
+  </w:abstractNum>
+  <w:abstractNum w:abstractNumId="2" w15:restartNumberingAfterBreak="0">
+    <w:nsid w:val="FFFFFF7E"/>
+    <w:multiLevelType w:val="singleLevel"/>
+    <w:tmpl w:val="62BAE314"/>
+    <w:lvl w:ilvl="0">
+      <w:start w:val="1"/>
+      <w:numFmt w:val="decimal"/>
+      <w:lvlText w:val="%1."/>
+      <w:lvlJc w:val="left"/>
+      <w:pPr>
+        <w:tabs>
+          <w:tab w:val="num" w:pos="926"/>
+        </w:tabs>
+        <w:ind w:left="926" w:hanging="360"/>
+      </w:pPr>
+    </w:lvl>
+  </w:abstractNum>
+  <w:abstractNum w:abstractNumId="3" w15:restartNumberingAfterBreak="0">
+    <w:nsid w:val="FFFFFF7F"/>
+    <w:multiLevelType w:val="singleLevel"/>
+    <w:tmpl w:val="24507FF6"/>
+    <w:lvl w:ilvl="0">
+      <w:start w:val="1"/>
+      <w:numFmt w:val="decimal"/>
+      <w:lvlText w:val="%1."/>
+      <w:lvlJc w:val="left"/>
+      <w:pPr>
+        <w:tabs>
+          <w:tab w:val="num" w:pos="643"/>
+        </w:tabs>
+        <w:ind w:left="643" w:hanging="360"/>
+      </w:pPr>
+    </w:lvl>
+  </w:abstractNum>
+  <w:abstractNum w:abstractNumId="4" w15:restartNumberingAfterBreak="0">
+    <w:nsid w:val="FFFFFF80"/>
+    <w:multiLevelType w:val="singleLevel"/>
+    <w:tmpl w:val="D4C896B2"/>
+    <w:lvl w:ilvl="0">
+      <w:start w:val="1"/>
+      <w:numFmt w:val="bullet"/>
+      <w:lvlText w:val=""/>
+      <w:lvlJc w:val="left"/>
+      <w:pPr>
+        <w:tabs>
+          <w:tab w:val="num" w:pos="1492"/>
+        </w:tabs>
+        <w:ind w:left="1492" w:hanging="360"/>
+      </w:pPr>
+      <w:rPr>
+        <w:rFonts w:ascii="Symbol" w:hAnsi="Symbol" w:hint="default"/>
+      </w:rPr>
+    </w:lvl>
+  </w:abstractNum>
+  <w:abstractNum w:abstractNumId="5" w15:restartNumberingAfterBreak="0">
+    <w:nsid w:val="FFFFFF81"/>
+    <w:multiLevelType w:val="singleLevel"/>
+    <w:tmpl w:val="B6B486D6"/>
+    <w:lvl w:ilvl="0">
+      <w:start w:val="1"/>
+      <w:numFmt w:val="bullet"/>
+      <w:lvlText w:val=""/>
+      <w:lvlJc w:val="left"/>
+      <w:pPr>
+        <w:tabs>
+          <w:tab w:val="num" w:pos="1209"/>
+        </w:tabs>
+        <w:ind w:left="1209" w:hanging="360"/>
+      </w:pPr>
+      <w:rPr>
+        <w:rFonts w:ascii="Symbol" w:hAnsi="Symbol" w:hint="default"/>
+      </w:rPr>
+    </w:lvl>
+  </w:abstractNum>
+  <w:abstractNum w:abstractNumId="6" w15:restartNumberingAfterBreak="0">
+    <w:nsid w:val="FFFFFF82"/>
+    <w:multiLevelType w:val="singleLevel"/>
+    <w:tmpl w:val="4282EB32"/>
+    <w:lvl w:ilvl="0">
+      <w:start w:val="1"/>
+      <w:numFmt w:val="bullet"/>
+      <w:lvlText w:val=""/>
+      <w:lvlJc w:val="left"/>
+      <w:pPr>
+        <w:tabs>
+          <w:tab w:val="num" w:pos="926"/>
+        </w:tabs>
+        <w:ind w:left="926" w:hanging="360"/>
+      </w:pPr>
+      <w:rPr>
+        <w:rFonts w:ascii="Symbol" w:hAnsi="Symbol" w:hint="default"/>
+      </w:rPr>
+    </w:lvl>
+  </w:abstractNum>
+  <w:abstractNum w:abstractNumId="7" w15:restartNumberingAfterBreak="0">
+    <w:nsid w:val="FFFFFF83"/>
+    <w:multiLevelType w:val="singleLevel"/>
+    <w:tmpl w:val="7B8633C2"/>
+    <w:lvl w:ilvl="0">
+      <w:start w:val="1"/>
+      <w:numFmt w:val="bullet"/>
+      <w:lvlText w:val=""/>
+      <w:lvlJc w:val="left"/>
+      <w:pPr>
+        <w:tabs>
+          <w:tab w:val="num" w:pos="643"/>
+        </w:tabs>
+        <w:ind w:left="643" w:hanging="360"/>
+      </w:pPr>
+      <w:rPr>
+        <w:rFonts w:ascii="Symbol" w:hAnsi="Symbol" w:hint="default"/>
+      </w:rPr>
+    </w:lvl>
+  </w:abstractNum>
+  <w:abstractNum w:abstractNumId="8" w15:restartNumberingAfterBreak="0">
+    <w:nsid w:val="FFFFFF88"/>
+    <w:multiLevelType w:val="singleLevel"/>
+    <w:tmpl w:val="8D1AAEEA"/>
+    <w:lvl w:ilvl="0">
+      <w:start w:val="1"/>
+      <w:numFmt w:val="decimal"/>
+      <w:lvlText w:val="%1."/>
+      <w:lvlJc w:val="left"/>
+      <w:pPr>
+        <w:tabs>
+          <w:tab w:val="num" w:pos="360"/>
+        </w:tabs>
+        <w:ind w:left="360" w:hanging="360"/>
+      </w:pPr>
+    </w:lvl>
+  </w:abstractNum>
+  <w:abstractNum w:abstractNumId="9" w15:restartNumberingAfterBreak="0">
+    <w:nsid w:val="FFFFFF89"/>
+    <w:multiLevelType w:val="singleLevel"/>
+    <w:tmpl w:val="1E585DB0"/>
+    <w:lvl w:ilvl="0">
+      <w:start w:val="1"/>
+      <w:numFmt w:val="bullet"/>
+      <w:lvlText w:val=""/>
+      <w:lvlJc w:val="left"/>
+      <w:pPr>
+        <w:tabs>
+          <w:tab w:val="num" w:pos="360"/>
+        </w:tabs>
+        <w:ind w:left="360" w:hanging="360"/>
+      </w:pPr>
+      <w:rPr>
+        <w:rFonts w:ascii="Symbol" w:hAnsi="Symbol" w:hint="default"/>
+      </w:rPr>
+    </w:lvl>
+  </w:abstractNum>
+  <w:abstractNum w:abstractNumId="10" w15:restartNumberingAfterBreak="0">
+    <w:nsid w:val="170CD2DE"/>
     <w:multiLevelType w:val="multilevel"/>
-    <w:tmpl w:val="80AA5CAA"/>
+    <w:tmpl w:val="9FD2E3F2"/>
     <w:lvl w:ilvl="0">
       <w:numFmt w:val="bullet"/>
       <w:lvlText w:val=" "/>
@@ -143,20 +1142,32 @@
       </w:pPr>
     </w:lvl>
     <w:lvl w:ilvl="7">
-      <w:numFmt w:val="decimal"/>
-      <w:lvlText w:val=""/>
+      <w:numFmt w:val="bullet"/>
+      <w:lvlText w:val=" "/>
       <w:lvlJc w:val="left"/>
+      <w:pPr>
+        <w:tabs>
+          <w:tab w:val="num" w:pos="5040"/>
+        </w:tabs>
+        <w:ind w:left="5520" w:hanging="480"/>
+      </w:pPr>
     </w:lvl>
     <w:lvl w:ilvl="8">
-      <w:numFmt w:val="decimal"/>
-      <w:lvlText w:val=""/>
+      <w:numFmt w:val="bullet"/>
+      <w:lvlText w:val=" "/>
       <w:lvlJc w:val="left"/>
+      <w:pPr>
+        <w:tabs>
+          <w:tab w:val="num" w:pos="5760"/>
+        </w:tabs>
+        <w:ind w:left="6240" w:hanging="480"/>
+      </w:pPr>
     </w:lvl>
   </w:abstractNum>
-  <w:abstractNum w:abstractNumId="1">
-    <w:nsid w:val="E17F69BA"/>
+  <w:abstractNum w:abstractNumId="11" w15:restartNumberingAfterBreak="0">
+    <w:nsid w:val="2C1AE401"/>
     <w:multiLevelType w:val="multilevel"/>
-    <w:tmpl w:val="9C56148C"/>
+    <w:tmpl w:val="63C869CA"/>
     <w:lvl w:ilvl="0">
       <w:numFmt w:val="bullet"/>
       <w:lvlText w:val=" "/>
@@ -235,242 +1246,72 @@
       </w:pPr>
     </w:lvl>
     <w:lvl w:ilvl="7">
-      <w:numFmt w:val="decimal"/>
-      <w:lvlText w:val=""/>
+      <w:numFmt w:val="bullet"/>
+      <w:lvlText w:val=" "/>
       <w:lvlJc w:val="left"/>
+      <w:pPr>
+        <w:tabs>
+          <w:tab w:val="num" w:pos="5040"/>
+        </w:tabs>
+        <w:ind w:left="5520" w:hanging="480"/>
+      </w:pPr>
     </w:lvl>
     <w:lvl w:ilvl="8">
-      <w:numFmt w:val="decimal"/>
-      <w:lvlText w:val=""/>
+      <w:numFmt w:val="bullet"/>
+      <w:lvlText w:val=" "/>
       <w:lvlJc w:val="left"/>
-    </w:lvl>
-  </w:abstractNum>
-  <w:abstractNum w:abstractNumId="2">
-    <w:nsid w:val="FFFFFF7C"/>
-    <w:multiLevelType w:val="singleLevel"/>
-    <w:tmpl w:val="A3126B6A"/>
-    <w:lvl w:ilvl="0">
-      <w:start w:val="1"/>
-      <w:numFmt w:val="decimal"/>
-      <w:lvlText w:val="%1."/>
-      <w:lvlJc w:val="left"/>
       <w:pPr>
         <w:tabs>
-          <w:tab w:val="num" w:pos="1492"/>
+          <w:tab w:val="num" w:pos="5760"/>
         </w:tabs>
-        <w:ind w:left="1492" w:hanging="360"/>
-      </w:pPr>
-    </w:lvl>
-  </w:abstractNum>
-  <w:abstractNum w:abstractNumId="3">
-    <w:nsid w:val="FFFFFF7D"/>
-    <w:multiLevelType w:val="singleLevel"/>
-    <w:tmpl w:val="413CF14C"/>
-    <w:lvl w:ilvl="0">
-      <w:start w:val="1"/>
-      <w:numFmt w:val="decimal"/>
-      <w:lvlText w:val="%1."/>
-      <w:lvlJc w:val="left"/>
-      <w:pPr>
-        <w:tabs>
-          <w:tab w:val="num" w:pos="1209"/>
-        </w:tabs>
-        <w:ind w:left="1209" w:hanging="360"/>
-      </w:pPr>
-    </w:lvl>
-  </w:abstractNum>
-  <w:abstractNum w:abstractNumId="4">
-    <w:nsid w:val="FFFFFF7E"/>
-    <w:multiLevelType w:val="singleLevel"/>
-    <w:tmpl w:val="26F02DE6"/>
-    <w:lvl w:ilvl="0">
-      <w:start w:val="1"/>
-      <w:numFmt w:val="decimal"/>
-      <w:lvlText w:val="%1."/>
-      <w:lvlJc w:val="left"/>
-      <w:pPr>
-        <w:tabs>
-          <w:tab w:val="num" w:pos="926"/>
-        </w:tabs>
-        <w:ind w:left="926" w:hanging="360"/>
-      </w:pPr>
-    </w:lvl>
-  </w:abstractNum>
-  <w:abstractNum w:abstractNumId="5">
-    <w:nsid w:val="FFFFFF7F"/>
-    <w:multiLevelType w:val="singleLevel"/>
-    <w:tmpl w:val="22489044"/>
-    <w:lvl w:ilvl="0">
-      <w:start w:val="1"/>
-      <w:numFmt w:val="decimal"/>
-      <w:lvlText w:val="%1."/>
-      <w:lvlJc w:val="left"/>
-      <w:pPr>
-        <w:tabs>
-          <w:tab w:val="num" w:pos="643"/>
-        </w:tabs>
-        <w:ind w:left="643" w:hanging="360"/>
-      </w:pPr>
-    </w:lvl>
-  </w:abstractNum>
-  <w:abstractNum w:abstractNumId="6">
-    <w:nsid w:val="FFFFFF80"/>
-    <w:multiLevelType w:val="singleLevel"/>
-    <w:tmpl w:val="874AA4FA"/>
-    <w:lvl w:ilvl="0">
-      <w:start w:val="1"/>
-      <w:numFmt w:val="bullet"/>
-      <w:lvlText w:val=""/>
-      <w:lvlJc w:val="left"/>
-      <w:pPr>
-        <w:tabs>
-          <w:tab w:val="num" w:pos="1492"/>
-        </w:tabs>
-        <w:ind w:left="1492" w:hanging="360"/>
-      </w:pPr>
-      <w:rPr>
-        <w:rFonts w:ascii="Symbol" w:hAnsi="Symbol" w:hint="default"/>
-      </w:rPr>
-    </w:lvl>
-  </w:abstractNum>
-  <w:abstractNum w:abstractNumId="7">
-    <w:nsid w:val="FFFFFF81"/>
-    <w:multiLevelType w:val="singleLevel"/>
-    <w:tmpl w:val="3126C8A8"/>
-    <w:lvl w:ilvl="0">
-      <w:start w:val="1"/>
-      <w:numFmt w:val="bullet"/>
-      <w:lvlText w:val=""/>
-      <w:lvlJc w:val="left"/>
-      <w:pPr>
-        <w:tabs>
-          <w:tab w:val="num" w:pos="1209"/>
-        </w:tabs>
-        <w:ind w:left="1209" w:hanging="360"/>
-      </w:pPr>
-      <w:rPr>
-        <w:rFonts w:ascii="Symbol" w:hAnsi="Symbol" w:hint="default"/>
-      </w:rPr>
-    </w:lvl>
-  </w:abstractNum>
-  <w:abstractNum w:abstractNumId="8">
-    <w:nsid w:val="FFFFFF82"/>
-    <w:multiLevelType w:val="singleLevel"/>
-    <w:tmpl w:val="9AC861AA"/>
-    <w:lvl w:ilvl="0">
-      <w:start w:val="1"/>
-      <w:numFmt w:val="bullet"/>
-      <w:lvlText w:val=""/>
-      <w:lvlJc w:val="left"/>
-      <w:pPr>
-        <w:tabs>
-          <w:tab w:val="num" w:pos="926"/>
-        </w:tabs>
-        <w:ind w:left="926" w:hanging="360"/>
-      </w:pPr>
-      <w:rPr>
-        <w:rFonts w:ascii="Symbol" w:hAnsi="Symbol" w:hint="default"/>
-      </w:rPr>
-    </w:lvl>
-  </w:abstractNum>
-  <w:abstractNum w:abstractNumId="9">
-    <w:nsid w:val="FFFFFF83"/>
-    <w:multiLevelType w:val="singleLevel"/>
-    <w:tmpl w:val="92F2DE44"/>
-    <w:lvl w:ilvl="0">
-      <w:start w:val="1"/>
-      <w:numFmt w:val="bullet"/>
-      <w:lvlText w:val=""/>
-      <w:lvlJc w:val="left"/>
-      <w:pPr>
-        <w:tabs>
-          <w:tab w:val="num" w:pos="643"/>
-        </w:tabs>
-        <w:ind w:left="643" w:hanging="360"/>
-      </w:pPr>
-      <w:rPr>
-        <w:rFonts w:ascii="Symbol" w:hAnsi="Symbol" w:hint="default"/>
-      </w:rPr>
-    </w:lvl>
-  </w:abstractNum>
-  <w:abstractNum w:abstractNumId="10">
-    <w:nsid w:val="FFFFFF88"/>
-    <w:multiLevelType w:val="singleLevel"/>
-    <w:tmpl w:val="F2AA1BE2"/>
-    <w:lvl w:ilvl="0">
-      <w:start w:val="1"/>
-      <w:numFmt w:val="decimal"/>
-      <w:lvlText w:val="%1."/>
-      <w:lvlJc w:val="left"/>
-      <w:pPr>
-        <w:tabs>
-          <w:tab w:val="num" w:pos="360"/>
-        </w:tabs>
-        <w:ind w:left="360" w:hanging="360"/>
-      </w:pPr>
-    </w:lvl>
-  </w:abstractNum>
-  <w:abstractNum w:abstractNumId="11">
-    <w:nsid w:val="FFFFFF89"/>
-    <w:multiLevelType w:val="singleLevel"/>
-    <w:tmpl w:val="DCDED576"/>
-    <w:lvl w:ilvl="0">
-      <w:start w:val="1"/>
-      <w:numFmt w:val="bullet"/>
-      <w:lvlText w:val=""/>
-      <w:lvlJc w:val="left"/>
-      <w:pPr>
-        <w:tabs>
-          <w:tab w:val="num" w:pos="360"/>
-        </w:tabs>
-        <w:ind w:left="360" w:hanging="360"/>
-      </w:pPr>
-      <w:rPr>
-        <w:rFonts w:ascii="Symbol" w:hAnsi="Symbol" w:hint="default"/>
-      </w:rPr>
+        <w:ind w:left="6240" w:hanging="480"/>
+      </w:pPr>
     </w:lvl>
   </w:abstractNum>
   <w:num w:numId="1">
-    <w:abstractNumId w:val="1"/>
+    <w:abstractNumId w:val="10"/>
   </w:num>
   <w:num w:numId="2">
-    <w:abstractNumId w:val="0"/>
+    <w:abstractNumId w:val="10"/>
   </w:num>
   <w:num w:numId="3">
     <w:abstractNumId w:val="11"/>
   </w:num>
   <w:num w:numId="4">
-    <w:abstractNumId w:val="9"/>
+    <w:abstractNumId w:val="0"/>
   </w:num>
   <w:num w:numId="5">
+    <w:abstractNumId w:val="1"/>
+  </w:num>
+  <w:num w:numId="6">
+    <w:abstractNumId w:val="2"/>
+  </w:num>
+  <w:num w:numId="7">
+    <w:abstractNumId w:val="3"/>
+  </w:num>
+  <w:num w:numId="8">
     <w:abstractNumId w:val="8"/>
   </w:num>
-  <w:num w:numId="6">
+  <w:num w:numId="9">
+    <w:abstractNumId w:val="4"/>
+  </w:num>
+  <w:num w:numId="10">
+    <w:abstractNumId w:val="5"/>
+  </w:num>
+  <w:num w:numId="11">
+    <w:abstractNumId w:val="6"/>
+  </w:num>
+  <w:num w:numId="12">
     <w:abstractNumId w:val="7"/>
   </w:num>
-  <w:num w:numId="7">
-    <w:abstractNumId w:val="6"/>
-  </w:num>
-  <w:num w:numId="8">
-    <w:abstractNumId w:val="10"/>
-  </w:num>
-  <w:num w:numId="9">
-    <w:abstractNumId w:val="5"/>
-  </w:num>
-  <w:num w:numId="10">
-    <w:abstractNumId w:val="4"/>
-  </w:num>
-  <w:num w:numId="11">
-    <w:abstractNumId w:val="3"/>
-  </w:num>
-  <w:num w:numId="12">
-    <w:abstractNumId w:val="2"/>
+  <w:num w:numId="13">
+    <w:abstractNumId w:val="9"/>
   </w:num>
 </w:numbering>
 </file>
 
 <file path=word/styles.xml><?xml version="1.0" encoding="utf-8"?>
-<w:styles xmlns:mc="http://schemas.openxmlformats.org/markup-compatibility/2006" xmlns:r="http://schemas.openxmlformats.org/officeDocument/2006/relationships" xmlns:w="http://schemas.openxmlformats.org/wordprocessingml/2006/main" xmlns:w14="http://schemas.microsoft.com/office/word/2010/wordml" mc:Ignorable="w14">
+<w:styles xmlns:mc="http://schemas.openxmlformats.org/markup-compatibility/2006" xmlns:r="http://schemas.openxmlformats.org/officeDocument/2006/relationships" xmlns:w="http://schemas.openxmlformats.org/wordprocessingml/2006/main" xmlns:w14="http://schemas.microsoft.com/office/word/2010/wordml" xmlns:w15="http://schemas.microsoft.com/office/word/2012/wordml" xmlns:w16cid="http://schemas.microsoft.com/office/word/2016/wordml/cid" xmlns:w16se="http://schemas.microsoft.com/office/word/2015/wordml/symex" mc:Ignorable="w14 w15 w16se w16cid">
   <w:docDefaults>
     <w:rPrDefault>
       <w:rPr>
@@ -486,12 +1327,352 @@
       </w:pPr>
     </w:pPrDefault>
   </w:docDefaults>
-  <w:latentStyles w:defLockedState="0" w:defUIPriority="0" w:defSemiHidden="0" w:defUnhideWhenUsed="0" w:defQFormat="0" w:count="267">
-    <w:lsdException w:name="heading 2" w:uiPriority="9" w:qFormat="1"/>
+  <w:latentStyles w:defLockedState="0" w:defUIPriority="0" w:defSemiHidden="0" w:defUnhideWhenUsed="0" w:defQFormat="0" w:count="375">
+    <w:lsdException w:name="heading 6" w:semiHidden="1" w:unhideWhenUsed="1"/>
+    <w:lsdException w:name="index 3" w:semiHidden="1" w:unhideWhenUsed="1"/>
+    <w:lsdException w:name="index 4" w:semiHidden="1" w:unhideWhenUsed="1"/>
+    <w:lsdException w:name="index 5" w:semiHidden="1" w:unhideWhenUsed="1"/>
+    <w:lsdException w:name="index 6" w:semiHidden="1" w:unhideWhenUsed="1"/>
+    <w:lsdException w:name="index 7" w:semiHidden="1" w:unhideWhenUsed="1"/>
+    <w:lsdException w:name="index 8" w:semiHidden="1" w:unhideWhenUsed="1"/>
+    <w:lsdException w:name="index 9" w:semiHidden="1" w:unhideWhenUsed="1"/>
+    <w:lsdException w:name="toc 1" w:semiHidden="1" w:unhideWhenUsed="1"/>
+    <w:lsdException w:name="toc 2" w:semiHidden="1" w:unhideWhenUsed="1"/>
+    <w:lsdException w:name="toc 3" w:semiHidden="1" w:unhideWhenUsed="1"/>
+    <w:lsdException w:name="toc 4" w:semiHidden="1" w:unhideWhenUsed="1"/>
+    <w:lsdException w:name="toc 5" w:semiHidden="1" w:unhideWhenUsed="1"/>
+    <w:lsdException w:name="toc 6" w:semiHidden="1" w:unhideWhenUsed="1"/>
+    <w:lsdException w:name="toc 7" w:semiHidden="1" w:unhideWhenUsed="1"/>
+    <w:lsdException w:name="toc 8" w:semiHidden="1" w:unhideWhenUsed="1"/>
+    <w:lsdException w:name="toc 9" w:semiHidden="1" w:unhideWhenUsed="1"/>
+    <w:lsdException w:name="Normal Indent" w:semiHidden="1" w:unhideWhenUsed="1"/>
+    <w:lsdException w:name="footnote text" w:semiHidden="1" w:unhideWhenUsed="1"/>
+    <w:lsdException w:name="annotation text" w:semiHidden="1" w:unhideWhenUsed="1"/>
+    <w:lsdException w:name="header" w:semiHidden="1" w:unhideWhenUsed="1"/>
+    <w:lsdException w:name="footer" w:semiHidden="1" w:unhideWhenUsed="1"/>
+    <w:lsdException w:name="index heading" w:semiHidden="1" w:unhideWhenUsed="1"/>
+    <w:lsdException w:name="caption" w:semiHidden="1" w:unhideWhenUsed="1"/>
+    <w:lsdException w:name="table of figures" w:semiHidden="1" w:unhideWhenUsed="1"/>
+    <w:lsdException w:name="envelope address" w:semiHidden="1" w:unhideWhenUsed="1"/>
+    <w:lsdException w:name="envelope return" w:semiHidden="1" w:unhideWhenUsed="1"/>
+    <w:lsdException w:name="footnote reference" w:semiHidden="1" w:unhideWhenUsed="1"/>
+    <w:lsdException w:name="annotation reference" w:semiHidden="1" w:unhideWhenUsed="1"/>
+    <w:lsdException w:name="line number" w:semiHidden="1" w:unhideWhenUsed="1"/>
+    <w:lsdException w:name="page number" w:semiHidden="1" w:unhideWhenUsed="1"/>
+    <w:lsdException w:name="endnote reference" w:semiHidden="1" w:unhideWhenUsed="1"/>
+    <w:lsdException w:name="endnote text" w:semiHidden="1" w:unhideWhenUsed="1"/>
+    <w:lsdException w:name="table of authorities" w:semiHidden="1" w:unhideWhenUsed="1"/>
+    <w:lsdException w:name="macro" w:semiHidden="1" w:unhideWhenUsed="1"/>
+    <w:lsdException w:name="toa heading" w:semiHidden="1" w:unhideWhenUsed="1"/>
+    <w:lsdException w:name="List" w:semiHidden="1" w:unhideWhenUsed="1"/>
+    <w:lsdException w:name="List Bullet" w:semiHidden="1" w:unhideWhenUsed="1"/>
+    <w:lsdException w:name="List Number" w:semiHidden="1" w:unhideWhenUsed="1"/>
+    <w:lsdException w:name="List 2" w:semiHidden="1" w:unhideWhenUsed="1"/>
+    <w:lsdException w:name="List 3" w:semiHidden="1" w:unhideWhenUsed="1"/>
+    <w:lsdException w:name="List 4" w:semiHidden="1" w:unhideWhenUsed="1"/>
+    <w:lsdException w:name="List 5" w:semiHidden="1" w:unhideWhenUsed="1"/>
+    <w:lsdException w:name="List Bullet 3" w:semiHidden="1" w:unhideWhenUsed="1"/>
+    <w:lsdException w:name="List Bullet 4" w:semiHidden="1" w:unhideWhenUsed="1"/>
+    <w:lsdException w:name="List Number 3" w:semiHidden="1" w:unhideWhenUsed="1"/>
+    <w:lsdException w:name="List Number 4" w:semiHidden="1" w:unhideWhenUsed="1"/>
+    <w:lsdException w:name="List Number 5" w:semiHidden="1" w:unhideWhenUsed="1"/>
+    <w:lsdException w:name="Closing" w:semiHidden="1" w:unhideWhenUsed="1"/>
+    <w:lsdException w:name="Signature" w:semiHidden="1" w:unhideWhenUsed="1"/>
+    <w:lsdException w:name="Default Paragraph Font" w:semiHidden="1" w:unhideWhenUsed="1"/>
+    <w:lsdException w:name="Body Text" w:semiHidden="1" w:unhideWhenUsed="1"/>
+    <w:lsdException w:name="Body Text Indent" w:semiHidden="1" w:unhideWhenUsed="1"/>
+    <w:lsdException w:name="List Continue" w:semiHidden="1" w:unhideWhenUsed="1"/>
+    <w:lsdException w:name="List Continue 2" w:semiHidden="1" w:unhideWhenUsed="1"/>
+    <w:lsdException w:name="List Continue 3" w:semiHidden="1" w:unhideWhenUsed="1"/>
+    <w:lsdException w:name="List Continue 4" w:semiHidden="1" w:unhideWhenUsed="1"/>
+    <w:lsdException w:name="List Continue 5" w:semiHidden="1" w:unhideWhenUsed="1"/>
+    <w:lsdException w:name="Message Header" w:semiHidden="1" w:unhideWhenUsed="1"/>
+    <w:lsdException w:name="Salutation" w:semiHidden="1" w:unhideWhenUsed="1"/>
+    <w:lsdException w:name="Date" w:semiHidden="1" w:unhideWhenUsed="1"/>
+    <w:lsdException w:name="Body Text First Indent" w:semiHidden="1" w:unhideWhenUsed="1"/>
+    <w:lsdException w:name="Body Text First Indent 2" w:semiHidden="1" w:unhideWhenUsed="1"/>
+    <w:lsdException w:name="Body Text Indent 3" w:semiHidden="1" w:unhideWhenUsed="1"/>
+    <w:lsdException w:name="Block Text" w:semiHidden="1" w:unhideWhenUsed="1"/>
+    <w:lsdException w:name="Hyperlink" w:semiHidden="1" w:unhideWhenUsed="1"/>
+    <w:lsdException w:name="FollowedHyperlink" w:semiHidden="1" w:unhideWhenUsed="1"/>
+    <w:lsdException w:name="Document Map" w:semiHidden="1" w:unhideWhenUsed="1"/>
+    <w:lsdException w:name="Plain Text" w:semiHidden="1" w:unhideWhenUsed="1"/>
+    <w:lsdException w:name="E-mail Signature" w:semiHidden="1" w:unhideWhenUsed="1"/>
+    <w:lsdException w:name="HTML Top of Form" w:semiHidden="1" w:unhideWhenUsed="1"/>
+    <w:lsdException w:name="HTML Bottom of Form" w:semiHidden="1" w:unhideWhenUsed="1"/>
+    <w:lsdException w:name="Normal (Web)" w:semiHidden="1" w:unhideWhenUsed="1"/>
+    <w:lsdException w:name="HTML Acronym" w:semiHidden="1" w:unhideWhenUsed="1"/>
+    <w:lsdException w:name="HTML Address" w:semiHidden="1" w:unhideWhenUsed="1"/>
+    <w:lsdException w:name="HTML Cite" w:semiHidden="1" w:unhideWhenUsed="1"/>
+    <w:lsdException w:name="HTML Code" w:semiHidden="1" w:unhideWhenUsed="1"/>
+    <w:lsdException w:name="HTML Definition" w:semiHidden="1" w:unhideWhenUsed="1"/>
+    <w:lsdException w:name="HTML Keyboard" w:semiHidden="1" w:unhideWhenUsed="1"/>
+    <w:lsdException w:name="HTML Preformatted" w:semiHidden="1" w:unhideWhenUsed="1"/>
+    <w:lsdException w:name="HTML Sample" w:semiHidden="1" w:unhideWhenUsed="1"/>
+    <w:lsdException w:name="HTML Typewriter" w:semiHidden="1" w:unhideWhenUsed="1"/>
+    <w:lsdException w:name="HTML Variable" w:semiHidden="1" w:unhideWhenUsed="1"/>
+    <w:lsdException w:name="Normal Table" w:semiHidden="1" w:unhideWhenUsed="1"/>
+    <w:lsdException w:name="annotation subject" w:semiHidden="1" w:unhideWhenUsed="1"/>
+    <w:lsdException w:name="No List" w:semiHidden="1" w:unhideWhenUsed="1"/>
+    <w:lsdException w:name="Outline List 1" w:semiHidden="1" w:unhideWhenUsed="1"/>
+    <w:lsdException w:name="Outline List 2" w:semiHidden="1" w:unhideWhenUsed="1"/>
+    <w:lsdException w:name="Outline List 3" w:semiHidden="1" w:unhideWhenUsed="1"/>
+    <w:lsdException w:name="Table Simple 1" w:semiHidden="1" w:unhideWhenUsed="1"/>
+    <w:lsdException w:name="Table Simple 2" w:semiHidden="1" w:unhideWhenUsed="1"/>
+    <w:lsdException w:name="Table Simple 3" w:semiHidden="1" w:unhideWhenUsed="1"/>
+    <w:lsdException w:name="Table Classic 1" w:semiHidden="1" w:unhideWhenUsed="1"/>
+    <w:lsdException w:name="Table Classic 2" w:semiHidden="1" w:unhideWhenUsed="1"/>
+    <w:lsdException w:name="Table Classic 3" w:semiHidden="1" w:unhideWhenUsed="1"/>
+    <w:lsdException w:name="Table Classic 4" w:semiHidden="1" w:unhideWhenUsed="1"/>
+    <w:lsdException w:name="Table Colorful 1" w:semiHidden="1" w:unhideWhenUsed="1"/>
+    <w:lsdException w:name="Table Colorful 2" w:semiHidden="1" w:unhideWhenUsed="1"/>
+    <w:lsdException w:name="Table Colorful 3" w:semiHidden="1" w:unhideWhenUsed="1"/>
+    <w:lsdException w:name="Table Columns 1" w:semiHidden="1" w:unhideWhenUsed="1"/>
+    <w:lsdException w:name="Table Columns 2" w:semiHidden="1" w:unhideWhenUsed="1"/>
+    <w:lsdException w:name="Table Columns 3" w:semiHidden="1" w:unhideWhenUsed="1"/>
+    <w:lsdException w:name="Table Columns 4" w:semiHidden="1" w:unhideWhenUsed="1"/>
+    <w:lsdException w:name="Table Columns 5" w:semiHidden="1" w:unhideWhenUsed="1"/>
+    <w:lsdException w:name="Table Grid 1" w:semiHidden="1" w:unhideWhenUsed="1"/>
+    <w:lsdException w:name="Table Grid 2" w:semiHidden="1" w:unhideWhenUsed="1"/>
+    <w:lsdException w:name="Table Grid 3" w:semiHidden="1" w:unhideWhenUsed="1"/>
+    <w:lsdException w:name="Table Grid 4" w:semiHidden="1" w:unhideWhenUsed="1"/>
+    <w:lsdException w:name="Table Grid 5" w:semiHidden="1" w:unhideWhenUsed="1"/>
+    <w:lsdException w:name="Table Grid 6" w:semiHidden="1" w:unhideWhenUsed="1"/>
+    <w:lsdException w:name="Table Grid 7" w:semiHidden="1" w:unhideWhenUsed="1"/>
+    <w:lsdException w:name="Table Grid 8" w:semiHidden="1" w:unhideWhenUsed="1"/>
+    <w:lsdException w:name="Table List 1" w:semiHidden="1" w:unhideWhenUsed="1"/>
+    <w:lsdException w:name="Table List 2" w:semiHidden="1" w:unhideWhenUsed="1"/>
+    <w:lsdException w:name="Table List 3" w:semiHidden="1" w:unhideWhenUsed="1"/>
+    <w:lsdException w:name="Table List 4" w:semiHidden="1" w:unhideWhenUsed="1"/>
+    <w:lsdException w:name="Table List 5" w:semiHidden="1" w:unhideWhenUsed="1"/>
+    <w:lsdException w:name="Table List 6" w:semiHidden="1" w:unhideWhenUsed="1"/>
+    <w:lsdException w:name="Table List 7" w:semiHidden="1" w:unhideWhenUsed="1"/>
+    <w:lsdException w:name="Table List 8" w:semiHidden="1" w:unhideWhenUsed="1"/>
+    <w:lsdException w:name="Table 3D effects 1" w:semiHidden="1" w:unhideWhenUsed="1"/>
+    <w:lsdException w:name="Table 3D effects 2" w:semiHidden="1" w:unhideWhenUsed="1"/>
+    <w:lsdException w:name="Table 3D effects 3" w:semiHidden="1" w:unhideWhenUsed="1"/>
+    <w:lsdException w:name="Table Contemporary" w:semiHidden="1" w:unhideWhenUsed="1"/>
+    <w:lsdException w:name="Table Elegant" w:semiHidden="1" w:unhideWhenUsed="1"/>
+    <w:lsdException w:name="Table Professional" w:semiHidden="1" w:unhideWhenUsed="1"/>
+    <w:lsdException w:name="Table Subtle 1" w:semiHidden="1" w:unhideWhenUsed="1"/>
+    <w:lsdException w:name="Table Subtle 2" w:semiHidden="1" w:unhideWhenUsed="1"/>
+    <w:lsdException w:name="Table Web 1" w:semiHidden="1" w:unhideWhenUsed="1"/>
+    <w:lsdException w:name="Table Web 2" w:semiHidden="1" w:unhideWhenUsed="1"/>
+    <w:lsdException w:name="Table Web 3" w:semiHidden="1" w:unhideWhenUsed="1"/>
+    <w:lsdException w:name="Balloon Text" w:semiHidden="1" w:unhideWhenUsed="1"/>
+    <w:lsdException w:name="Table Theme" w:semiHidden="1" w:unhideWhenUsed="1"/>
+    <w:lsdException w:name="Placeholder Text" w:semiHidden="1"/>
+    <w:lsdException w:name="Light Shading"/>
+    <w:lsdException w:name="Light List"/>
+    <w:lsdException w:name="Light Grid"/>
+    <w:lsdException w:name="Medium Shading 1"/>
+    <w:lsdException w:name="Medium Shading 2"/>
+    <w:lsdException w:name="Medium List 1"/>
+    <w:lsdException w:name="Medium List 2"/>
+    <w:lsdException w:name="Medium Grid 1"/>
+    <w:lsdException w:name="Medium Grid 2"/>
+    <w:lsdException w:name="Medium Grid 3"/>
+    <w:lsdException w:name="Dark List"/>
+    <w:lsdException w:name="Colorful Shading"/>
+    <w:lsdException w:name="Colorful List"/>
+    <w:lsdException w:name="Colorful Grid"/>
+    <w:lsdException w:name="Light Shading Accent 1"/>
+    <w:lsdException w:name="Light List Accent 1"/>
+    <w:lsdException w:name="Light Grid Accent 1"/>
+    <w:lsdException w:name="Medium Shading 1 Accent 1"/>
+    <w:lsdException w:name="Medium Shading 2 Accent 1"/>
+    <w:lsdException w:name="Medium List 1 Accent 1"/>
+    <w:lsdException w:name="Revision" w:semiHidden="1"/>
+    <w:lsdException w:name="Medium List 2 Accent 1"/>
+    <w:lsdException w:name="Medium Grid 1 Accent 1"/>
+    <w:lsdException w:name="Medium Grid 2 Accent 1"/>
+    <w:lsdException w:name="Medium Grid 3 Accent 1"/>
+    <w:lsdException w:name="Dark List Accent 1"/>
+    <w:lsdException w:name="Colorful Shading Accent 1"/>
+    <w:lsdException w:name="Colorful List Accent 1"/>
+    <w:lsdException w:name="Colorful Grid Accent 1"/>
+    <w:lsdException w:name="Light Shading Accent 2"/>
+    <w:lsdException w:name="Light List Accent 2"/>
+    <w:lsdException w:name="Light Grid Accent 2"/>
+    <w:lsdException w:name="Medium Shading 1 Accent 2"/>
+    <w:lsdException w:name="Medium Shading 2 Accent 2"/>
+    <w:lsdException w:name="Medium List 1 Accent 2"/>
+    <w:lsdException w:name="Medium List 2 Accent 2"/>
+    <w:lsdException w:name="Medium Grid 1 Accent 2"/>
+    <w:lsdException w:name="Medium Grid 2 Accent 2"/>
+    <w:lsdException w:name="Medium Grid 3 Accent 2"/>
+    <w:lsdException w:name="Dark List Accent 2"/>
+    <w:lsdException w:name="Colorful Shading Accent 2"/>
+    <w:lsdException w:name="Colorful List Accent 2"/>
+    <w:lsdException w:name="Colorful Grid Accent 2"/>
+    <w:lsdException w:name="Light Shading Accent 3"/>
+    <w:lsdException w:name="Light List Accent 3"/>
+    <w:lsdException w:name="Light Grid Accent 3"/>
+    <w:lsdException w:name="Medium Shading 1 Accent 3"/>
+    <w:lsdException w:name="Medium Shading 2 Accent 3"/>
+    <w:lsdException w:name="Medium List 1 Accent 3"/>
+    <w:lsdException w:name="Medium List 2 Accent 3"/>
+    <w:lsdException w:name="Medium Grid 1 Accent 3"/>
+    <w:lsdException w:name="Medium Grid 2 Accent 3"/>
+    <w:lsdException w:name="Medium Grid 3 Accent 3"/>
+    <w:lsdException w:name="Dark List Accent 3"/>
+    <w:lsdException w:name="Colorful Shading Accent 3"/>
+    <w:lsdException w:name="Colorful List Accent 3"/>
+    <w:lsdException w:name="Colorful Grid Accent 3"/>
+    <w:lsdException w:name="Light Shading Accent 4"/>
+    <w:lsdException w:name="Light List Accent 4"/>
+    <w:lsdException w:name="Light Grid Accent 4"/>
+    <w:lsdException w:name="Medium Shading 1 Accent 4"/>
+    <w:lsdException w:name="Medium Shading 2 Accent 4"/>
+    <w:lsdException w:name="Medium List 1 Accent 4"/>
+    <w:lsdException w:name="Medium List 2 Accent 4"/>
+    <w:lsdException w:name="Medium Grid 1 Accent 4"/>
+    <w:lsdException w:name="Medium Grid 2 Accent 4"/>
+    <w:lsdException w:name="Medium Grid 3 Accent 4"/>
+    <w:lsdException w:name="Dark List Accent 4"/>
+    <w:lsdException w:name="Colorful Shading Accent 4"/>
+    <w:lsdException w:name="Colorful List Accent 4"/>
+    <w:lsdException w:name="Colorful Grid Accent 4"/>
+    <w:lsdException w:name="Light Shading Accent 5"/>
+    <w:lsdException w:name="Light List Accent 5"/>
+    <w:lsdException w:name="Light Grid Accent 5"/>
+    <w:lsdException w:name="Medium Shading 1 Accent 5"/>
+    <w:lsdException w:name="Medium Shading 2 Accent 5"/>
+    <w:lsdException w:name="Medium List 1 Accent 5"/>
+    <w:lsdException w:name="Medium List 2 Accent 5"/>
+    <w:lsdException w:name="Medium Grid 1 Accent 5"/>
+    <w:lsdException w:name="Medium Grid 2 Accent 5"/>
+    <w:lsdException w:name="Medium Grid 3 Accent 5"/>
+    <w:lsdException w:name="Dark List Accent 5"/>
+    <w:lsdException w:name="Colorful Shading Accent 5"/>
+    <w:lsdException w:name="Colorful List Accent 5"/>
+    <w:lsdException w:name="Colorful Grid Accent 5"/>
+    <w:lsdException w:name="Light Shading Accent 6"/>
+    <w:lsdException w:name="Light List Accent 6"/>
+    <w:lsdException w:name="Light Grid Accent 6"/>
+    <w:lsdException w:name="Medium Shading 1 Accent 6"/>
+    <w:lsdException w:name="Medium Shading 2 Accent 6"/>
+    <w:lsdException w:name="Medium List 1 Accent 6"/>
+    <w:lsdException w:name="Medium List 2 Accent 6"/>
+    <w:lsdException w:name="Medium Grid 1 Accent 6"/>
+    <w:lsdException w:name="Medium Grid 2 Accent 6"/>
+    <w:lsdException w:name="Medium Grid 3 Accent 6"/>
+    <w:lsdException w:name="Dark List Accent 6"/>
+    <w:lsdException w:name="Colorful Shading Accent 6"/>
+    <w:lsdException w:name="Colorful List Accent 6"/>
+    <w:lsdException w:name="Colorful Grid Accent 6"/>
+    <w:lsdException w:name="Bibliography" w:semiHidden="1" w:unhideWhenUsed="1"/>
+    <w:lsdException w:name="TOC Heading" w:semiHidden="1" w:unhideWhenUsed="1"/>
+    <w:lsdException w:name="Grid Table 4" w:uiPriority="49"/>
+    <w:lsdException w:name="Grid Table 5 Dark" w:uiPriority="50"/>
+    <w:lsdException w:name="Grid Table 6 Colorful" w:uiPriority="51"/>
+    <w:lsdException w:name="Grid Table 7 Colorful" w:uiPriority="52"/>
+    <w:lsdException w:name="Grid Table 1 Light Accent 1" w:uiPriority="46"/>
+    <w:lsdException w:name="Grid Table 2 Accent 1" w:uiPriority="47"/>
+    <w:lsdException w:name="Grid Table 3 Accent 1" w:uiPriority="48"/>
+    <w:lsdException w:name="Grid Table 4 Accent 1" w:uiPriority="49"/>
+    <w:lsdException w:name="Grid Table 5 Dark Accent 1" w:uiPriority="50"/>
+    <w:lsdException w:name="Grid Table 6 Colorful Accent 1" w:uiPriority="51"/>
+    <w:lsdException w:name="Grid Table 7 Colorful Accent 1" w:uiPriority="52"/>
+    <w:lsdException w:name="Grid Table 1 Light Accent 2" w:uiPriority="46"/>
+    <w:lsdException w:name="Grid Table 2 Accent 2" w:uiPriority="47"/>
+    <w:lsdException w:name="Grid Table 3 Accent 2" w:uiPriority="48"/>
+    <w:lsdException w:name="Grid Table 4 Accent 2" w:uiPriority="49"/>
+    <w:lsdException w:name="Grid Table 5 Dark Accent 2" w:uiPriority="50"/>
+    <w:lsdException w:name="Grid Table 6 Colorful Accent 2" w:uiPriority="51"/>
+    <w:lsdException w:name="Grid Table 7 Colorful Accent 2" w:uiPriority="52"/>
+    <w:lsdException w:name="Grid Table 1 Light Accent 3" w:uiPriority="46"/>
+    <w:lsdException w:name="Grid Table 2 Accent 3" w:uiPriority="47"/>
+    <w:lsdException w:name="Grid Table 3 Accent 3" w:uiPriority="48"/>
+    <w:lsdException w:name="Grid Table 4 Accent 3" w:uiPriority="49"/>
+    <w:lsdException w:name="Grid Table 5 Dark Accent 3" w:uiPriority="50"/>
+    <w:lsdException w:name="Grid Table 6 Colorful Accent 3" w:uiPriority="51"/>
+    <w:lsdException w:name="Grid Table 7 Colorful Accent 3" w:uiPriority="52"/>
+    <w:lsdException w:name="Grid Table 1 Light Accent 4" w:uiPriority="46"/>
+    <w:lsdException w:name="Grid Table 2 Accent 4" w:uiPriority="47"/>
+    <w:lsdException w:name="Grid Table 3 Accent 4" w:uiPriority="48"/>
+    <w:lsdException w:name="Grid Table 4 Accent 4" w:uiPriority="49"/>
+    <w:lsdException w:name="Grid Table 5 Dark Accent 4" w:uiPriority="50"/>
+    <w:lsdException w:name="Grid Table 6 Colorful Accent 4" w:uiPriority="51"/>
+    <w:lsdException w:name="Grid Table 7 Colorful Accent 4" w:uiPriority="52"/>
+    <w:lsdException w:name="Grid Table 1 Light Accent 5" w:uiPriority="46"/>
+    <w:lsdException w:name="Grid Table 2 Accent 5" w:uiPriority="47"/>
+    <w:lsdException w:name="Grid Table 3 Accent 5" w:uiPriority="48"/>
+    <w:lsdException w:name="Grid Table 4 Accent 5" w:uiPriority="49"/>
+    <w:lsdException w:name="Grid Table 5 Dark Accent 5" w:uiPriority="50"/>
+    <w:lsdException w:name="Grid Table 6 Colorful Accent 5" w:uiPriority="51"/>
+    <w:lsdException w:name="Grid Table 7 Colorful Accent 5" w:uiPriority="52"/>
+    <w:lsdException w:name="Grid Table 1 Light Accent 6" w:uiPriority="46"/>
+    <w:lsdException w:name="Grid Table 2 Accent 6" w:uiPriority="47"/>
+    <w:lsdException w:name="Grid Table 3 Accent 6" w:uiPriority="48"/>
+    <w:lsdException w:name="Grid Table 4 Accent 6" w:uiPriority="49"/>
+    <w:lsdException w:name="Grid Table 5 Dark Accent 6" w:uiPriority="50"/>
+    <w:lsdException w:name="Grid Table 6 Colorful Accent 6" w:uiPriority="51"/>
+    <w:lsdException w:name="Grid Table 7 Colorful Accent 6" w:uiPriority="52"/>
+    <w:lsdException w:name="List Table 1 Light" w:uiPriority="46"/>
+    <w:lsdException w:name="List Table 2" w:uiPriority="47"/>
+    <w:lsdException w:name="List Table 3" w:uiPriority="48"/>
+    <w:lsdException w:name="List Table 4" w:uiPriority="49"/>
+    <w:lsdException w:name="List Table 5 Dark" w:uiPriority="50"/>
+    <w:lsdException w:name="List Table 6 Colorful" w:uiPriority="51"/>
+    <w:lsdException w:name="List Table 7 Colorful" w:uiPriority="52"/>
+    <w:lsdException w:name="List Table 1 Light Accent 1" w:uiPriority="46"/>
+    <w:lsdException w:name="List Table 2 Accent 1" w:uiPriority="47"/>
+    <w:lsdException w:name="List Table 3 Accent 1" w:uiPriority="48"/>
+    <w:lsdException w:name="List Table 4 Accent 1" w:uiPriority="49"/>
+    <w:lsdException w:name="List Table 5 Dark Accent 1" w:uiPriority="50"/>
+    <w:lsdException w:name="List Table 6 Colorful Accent 1" w:uiPriority="51"/>
+    <w:lsdException w:name="List Table 7 Colorful Accent 1" w:uiPriority="52"/>
+    <w:lsdException w:name="List Table 1 Light Accent 2" w:uiPriority="46"/>
+    <w:lsdException w:name="List Table 2 Accent 2" w:uiPriority="47"/>
+    <w:lsdException w:name="List Table 3 Accent 2" w:uiPriority="48"/>
+    <w:lsdException w:name="List Table 4 Accent 2" w:uiPriority="49"/>
+    <w:lsdException w:name="List Table 5 Dark Accent 2" w:uiPriority="50"/>
+    <w:lsdException w:name="List Table 6 Colorful Accent 2" w:uiPriority="51"/>
+    <w:lsdException w:name="List Table 7 Colorful Accent 2" w:uiPriority="52"/>
+    <w:lsdException w:name="List Table 1 Light Accent 3" w:uiPriority="46"/>
+    <w:lsdException w:name="List Table 2 Accent 3" w:uiPriority="47"/>
+    <w:lsdException w:name="List Table 3 Accent 3" w:uiPriority="48"/>
+    <w:lsdException w:name="List Table 4 Accent 3" w:uiPriority="49"/>
+    <w:lsdException w:name="List Table 5 Dark Accent 3" w:uiPriority="50"/>
+    <w:lsdException w:name="List Table 6 Colorful Accent 3" w:uiPriority="51"/>
+    <w:lsdException w:name="List Table 7 Colorful Accent 3" w:uiPriority="52"/>
+    <w:lsdException w:name="List Table 1 Light Accent 4" w:uiPriority="46"/>
+    <w:lsdException w:name="List Table 2 Accent 4" w:uiPriority="47"/>
+    <w:lsdException w:name="List Table 3 Accent 4" w:uiPriority="48"/>
+    <w:lsdException w:name="List Table 4 Accent 4" w:uiPriority="49"/>
+    <w:lsdException w:name="List Table 5 Dark Accent 4" w:uiPriority="50"/>
+    <w:lsdException w:name="List Table 6 Colorful Accent 4" w:uiPriority="51"/>
+    <w:lsdException w:name="List Table 7 Colorful Accent 4" w:uiPriority="52"/>
+    <w:lsdException w:name="List Table 1 Light Accent 5" w:uiPriority="46"/>
+    <w:lsdException w:name="List Table 2 Accent 5" w:uiPriority="47"/>
+    <w:lsdException w:name="List Table 3 Accent 5" w:uiPriority="48"/>
+    <w:lsdException w:name="List Table 4 Accent 5" w:uiPriority="49"/>
+    <w:lsdException w:name="List Table 5 Dark Accent 5" w:uiPriority="50"/>
+    <w:lsdException w:name="List Table 6 Colorful Accent 5" w:uiPriority="51"/>
+    <w:lsdException w:name="List Table 7 Colorful Accent 5" w:uiPriority="52"/>
+    <w:lsdException w:name="List Table 1 Light Accent 6" w:uiPriority="46"/>
+    <w:lsdException w:name="List Table 2 Accent 6" w:uiPriority="47"/>
+    <w:lsdException w:name="List Table 3 Accent 6" w:uiPriority="48"/>
+    <w:lsdException w:name="List Table 4 Accent 6" w:uiPriority="49"/>
+    <w:lsdException w:name="List Table 5 Dark Accent 6" w:uiPriority="50"/>
+    <w:lsdException w:name="List Table 6 Colorful Accent 6" w:uiPriority="51"/>
+    <w:lsdException w:name="List Table 7 Colorful Accent 6" w:uiPriority="52"/>
+    <w:lsdException w:name="Mention" w:semiHidden="1" w:uiPriority="99" w:unhideWhenUsed="1"/>
+    <w:lsdException w:name="Smart Hyperlink" w:semiHidden="1" w:uiPriority="99" w:unhideWhenUsed="1"/>
+    <w:lsdException w:name="Hashtag" w:semiHidden="1" w:uiPriority="99" w:unhideWhenUsed="1"/>
+    <w:lsdException w:name="Unresolved Mention" w:semiHidden="1" w:uiPriority="99" w:unhideWhenUsed="1"/>
   </w:latentStyles>
   <w:style w:type="paragraph" w:default="1" w:styleId="Standard">
     <w:name w:val="Normal"/>
     <w:qFormat/>
+    <w:rsid w:val="00572FF5"/>
+    <w:pPr>
+      <w:spacing w:before="120" w:after="240" w:line="480" w:lineRule="auto"/>
+    </w:pPr>
+    <w:rPr>
+      <w:rFonts w:ascii="Times New Roman" w:hAnsi="Times New Roman"/>
+    </w:rPr>
   </w:style>
   <w:style w:type="paragraph" w:styleId="berschrift1">
     <w:name w:val="heading 1"/>
@@ -499,16 +1680,16 @@
     <w:next w:val="Textkrper"/>
     <w:uiPriority w:val="9"/>
     <w:qFormat/>
-    <w:rsid w:val="003C3842"/>
+    <w:rsid w:val="00572FF5"/>
     <w:pPr>
       <w:keepNext/>
       <w:keepLines/>
-      <w:spacing w:before="480" w:after="0" w:line="480" w:lineRule="auto"/>
+      <w:spacing w:before="480" w:after="0"/>
       <w:jc w:val="center"/>
       <w:outlineLvl w:val="0"/>
     </w:pPr>
     <w:rPr>
-      <w:rFonts w:ascii="Times New Roman" w:eastAsiaTheme="majorEastAsia" w:hAnsi="Times New Roman" w:cstheme="majorBidi"/>
+      <w:rFonts w:eastAsiaTheme="majorEastAsia" w:cstheme="majorBidi"/>
       <w:b/>
       <w:bCs/>
       <w:szCs w:val="32"/>
@@ -516,91 +1697,71 @@
   </w:style>
   <w:style w:type="paragraph" w:styleId="berschrift2">
     <w:name w:val="heading 2"/>
-    <w:basedOn w:val="Standard"/>
-    <w:next w:val="Textkrper"/>
-    <w:link w:val="berschrift2Zchn"/>
-    <w:uiPriority w:val="9"/>
-    <w:unhideWhenUsed/>
-    <w:qFormat/>
-    <w:rsid w:val="003C3842"/>
-    <w:pPr>
-      <w:keepNext/>
-      <w:keepLines/>
-      <w:spacing w:before="240" w:after="0" w:line="360" w:lineRule="auto"/>
-      <w:outlineLvl w:val="1"/>
-    </w:pPr>
-    <w:rPr>
-      <w:rFonts w:ascii="Times New Roman" w:eastAsiaTheme="majorEastAsia" w:hAnsi="Times New Roman" w:cstheme="majorBidi"/>
-      <w:b/>
-      <w:bCs/>
-      <w:szCs w:val="32"/>
-    </w:rPr>
-  </w:style>
-  <w:style w:type="paragraph" w:styleId="berschrift3">
-    <w:name w:val="heading 3"/>
-    <w:basedOn w:val="Standard"/>
+    <w:basedOn w:val="berschrift1"/>
     <w:next w:val="Textkrper"/>
     <w:uiPriority w:val="9"/>
     <w:unhideWhenUsed/>
     <w:qFormat/>
-    <w:rsid w:val="001272F2"/>
-    <w:pPr>
-      <w:keepNext/>
-      <w:keepLines/>
+    <w:rsid w:val="00AB6A32"/>
+    <w:pPr>
+      <w:spacing w:before="200"/>
+      <w:jc w:val="left"/>
+      <w:outlineLvl w:val="1"/>
+    </w:pPr>
+    <w:rPr>
+      <w:bCs w:val="0"/>
+    </w:rPr>
+  </w:style>
+  <w:style w:type="paragraph" w:styleId="berschrift3">
+    <w:name w:val="heading 3"/>
+    <w:basedOn w:val="berschrift2"/>
+    <w:next w:val="Standard"/>
+    <w:uiPriority w:val="9"/>
+    <w:unhideWhenUsed/>
+    <w:qFormat/>
+    <w:rsid w:val="007F2EC5"/>
+    <w:pPr>
       <w:framePr w:wrap="around" w:vAnchor="text" w:hAnchor="text" w:y="1"/>
-      <w:spacing w:after="0"/>
+      <w:spacing w:before="0" w:line="240" w:lineRule="auto"/>
       <w:ind w:firstLine="680"/>
       <w:outlineLvl w:val="2"/>
     </w:pPr>
     <w:rPr>
-      <w:rFonts w:ascii="Times New Roman" w:eastAsiaTheme="majorEastAsia" w:hAnsi="Times New Roman" w:cstheme="majorBidi"/>
-      <w:b/>
       <w:bCs/>
       <w:szCs w:val="28"/>
     </w:rPr>
   </w:style>
   <w:style w:type="paragraph" w:styleId="berschrift4">
     <w:name w:val="heading 4"/>
-    <w:basedOn w:val="Standard"/>
+    <w:basedOn w:val="berschrift3"/>
     <w:next w:val="Textkrper"/>
     <w:uiPriority w:val="9"/>
     <w:unhideWhenUsed/>
     <w:qFormat/>
-    <w:rsid w:val="001272F2"/>
-    <w:pPr>
-      <w:keepNext/>
-      <w:keepLines/>
-      <w:framePr w:wrap="around" w:vAnchor="text" w:hAnchor="text" w:y="1"/>
-      <w:spacing w:after="0"/>
-      <w:ind w:firstLine="680"/>
+    <w:rsid w:val="00F0724A"/>
+    <w:pPr>
+      <w:framePr w:wrap="around"/>
       <w:outlineLvl w:val="3"/>
     </w:pPr>
     <w:rPr>
-      <w:rFonts w:ascii="Times New Roman" w:eastAsiaTheme="majorEastAsia" w:hAnsi="Times New Roman" w:cstheme="majorBidi"/>
-      <w:b/>
-      <w:bCs/>
+      <w:bCs w:val="0"/>
       <w:i/>
     </w:rPr>
   </w:style>
   <w:style w:type="paragraph" w:styleId="berschrift5">
     <w:name w:val="heading 5"/>
-    <w:basedOn w:val="Standard"/>
+    <w:basedOn w:val="berschrift4"/>
     <w:next w:val="Textkrper"/>
     <w:uiPriority w:val="9"/>
     <w:unhideWhenUsed/>
     <w:qFormat/>
-    <w:rsid w:val="001272F2"/>
-    <w:pPr>
-      <w:keepNext/>
-      <w:keepLines/>
-      <w:framePr w:wrap="around" w:vAnchor="text" w:hAnchor="text" w:y="1"/>
-      <w:spacing w:after="0"/>
-      <w:ind w:firstLine="680"/>
+    <w:rsid w:val="00F0724A"/>
+    <w:pPr>
+      <w:framePr w:wrap="around"/>
       <w:outlineLvl w:val="4"/>
     </w:pPr>
     <w:rPr>
-      <w:rFonts w:ascii="Times New Roman" w:eastAsiaTheme="majorEastAsia" w:hAnsi="Times New Roman" w:cstheme="majorBidi"/>
-      <w:i/>
+      <w:b w:val="0"/>
       <w:iCs/>
     </w:rPr>
   </w:style>
@@ -622,10 +1783,63 @@
       <w:color w:val="4F81BD" w:themeColor="accent1"/>
     </w:rPr>
   </w:style>
+  <w:style w:type="paragraph" w:styleId="berschrift7">
+    <w:name w:val="heading 7"/>
+    <w:basedOn w:val="Standard"/>
+    <w:next w:val="Textkrper"/>
+    <w:uiPriority w:val="9"/>
+    <w:unhideWhenUsed/>
+    <w:qFormat/>
+    <w:pPr>
+      <w:keepNext/>
+      <w:keepLines/>
+      <w:spacing w:before="200" w:after="0"/>
+      <w:outlineLvl w:val="6"/>
+    </w:pPr>
+    <w:rPr>
+      <w:rFonts w:asciiTheme="majorHAnsi" w:eastAsiaTheme="majorEastAsia" w:hAnsiTheme="majorHAnsi" w:cstheme="majorBidi"/>
+      <w:color w:val="4F81BD" w:themeColor="accent1"/>
+    </w:rPr>
+  </w:style>
+  <w:style w:type="paragraph" w:styleId="berschrift8">
+    <w:name w:val="heading 8"/>
+    <w:basedOn w:val="Standard"/>
+    <w:next w:val="Textkrper"/>
+    <w:uiPriority w:val="9"/>
+    <w:unhideWhenUsed/>
+    <w:qFormat/>
+    <w:pPr>
+      <w:keepNext/>
+      <w:keepLines/>
+      <w:spacing w:before="200" w:after="0"/>
+      <w:outlineLvl w:val="7"/>
+    </w:pPr>
+    <w:rPr>
+      <w:rFonts w:asciiTheme="majorHAnsi" w:eastAsiaTheme="majorEastAsia" w:hAnsiTheme="majorHAnsi" w:cstheme="majorBidi"/>
+      <w:color w:val="4F81BD" w:themeColor="accent1"/>
+    </w:rPr>
+  </w:style>
+  <w:style w:type="paragraph" w:styleId="berschrift9">
+    <w:name w:val="heading 9"/>
+    <w:basedOn w:val="Standard"/>
+    <w:next w:val="Textkrper"/>
+    <w:uiPriority w:val="9"/>
+    <w:unhideWhenUsed/>
+    <w:qFormat/>
+    <w:pPr>
+      <w:keepNext/>
+      <w:keepLines/>
+      <w:spacing w:before="200" w:after="0"/>
+      <w:outlineLvl w:val="8"/>
+    </w:pPr>
+    <w:rPr>
+      <w:rFonts w:asciiTheme="majorHAnsi" w:eastAsiaTheme="majorEastAsia" w:hAnsiTheme="majorHAnsi" w:cstheme="majorBidi"/>
+      <w:color w:val="4F81BD" w:themeColor="accent1"/>
+    </w:rPr>
+  </w:style>
   <w:style w:type="character" w:default="1" w:styleId="Absatz-Standardschriftart">
     <w:name w:val="Default Paragraph Font"/>
     <w:uiPriority w:val="1"/>
-    <w:semiHidden/>
     <w:unhideWhenUsed/>
   </w:style>
   <w:style w:type="table" w:default="1" w:styleId="NormaleTabelle">
@@ -654,14 +1868,11 @@
     <w:basedOn w:val="Standard"/>
     <w:link w:val="TextkrperZchn"/>
     <w:qFormat/>
-    <w:rsid w:val="001272F2"/>
-    <w:pPr>
-      <w:spacing w:before="180" w:after="240" w:line="480" w:lineRule="auto"/>
+    <w:rsid w:val="005036C4"/>
+    <w:pPr>
+      <w:spacing w:before="180"/>
       <w:ind w:firstLine="680"/>
     </w:pPr>
-    <w:rPr>
-      <w:rFonts w:ascii="Times New Roman" w:hAnsi="Times New Roman"/>
-    </w:rPr>
   </w:style>
   <w:style w:type="paragraph" w:customStyle="1" w:styleId="FirstParagraph">
     <w:name w:val="First Paragraph"/>
@@ -673,9 +1884,9 @@
     <w:name w:val="Compact"/>
     <w:basedOn w:val="Textkrper"/>
     <w:qFormat/>
-    <w:rsid w:val="00331F8D"/>
-    <w:pPr>
-      <w:spacing w:before="36" w:after="36"/>
+    <w:rsid w:val="00AF6DE6"/>
+    <w:pPr>
+      <w:spacing w:after="180" w:line="240" w:lineRule="auto"/>
       <w:ind w:firstLine="0"/>
     </w:pPr>
   </w:style>
@@ -684,16 +1895,15 @@
     <w:basedOn w:val="Standard"/>
     <w:next w:val="Textkrper"/>
     <w:qFormat/>
-    <w:rsid w:val="00B75796"/>
+    <w:rsid w:val="00186200"/>
     <w:pPr>
       <w:keepNext/>
       <w:keepLines/>
-      <w:pageBreakBefore/>
-      <w:spacing w:before="480" w:after="240" w:line="480" w:lineRule="auto"/>
+      <w:spacing w:before="2040"/>
       <w:jc w:val="center"/>
     </w:pPr>
     <w:rPr>
-      <w:rFonts w:ascii="Times New Roman" w:eastAsiaTheme="majorEastAsia" w:hAnsi="Times New Roman" w:cstheme="majorBidi"/>
+      <w:rFonts w:eastAsiaTheme="majorEastAsia" w:cstheme="majorBidi"/>
       <w:bCs/>
       <w:szCs w:val="36"/>
     </w:rPr>
@@ -703,57 +1913,46 @@
     <w:basedOn w:val="Titel"/>
     <w:next w:val="Textkrper"/>
     <w:qFormat/>
+    <w:rsid w:val="00572FF5"/>
     <w:pPr>
       <w:spacing w:before="240"/>
     </w:pPr>
     <w:rPr>
-      <w:sz w:val="30"/>
       <w:szCs w:val="30"/>
     </w:rPr>
   </w:style>
   <w:style w:type="paragraph" w:customStyle="1" w:styleId="Author">
     <w:name w:val="Author"/>
+    <w:basedOn w:val="Titel"/>
     <w:next w:val="Textkrper"/>
     <w:qFormat/>
-    <w:rsid w:val="003C3842"/>
-    <w:pPr>
-      <w:keepNext/>
-      <w:keepLines/>
-      <w:spacing w:line="480" w:lineRule="auto"/>
-      <w:jc w:val="center"/>
-    </w:pPr>
-    <w:rPr>
-      <w:rFonts w:ascii="Times New Roman" w:hAnsi="Times New Roman"/>
-    </w:rPr>
+    <w:rsid w:val="00CB20D0"/>
+    <w:pPr>
+      <w:spacing w:before="0"/>
+    </w:pPr>
   </w:style>
   <w:style w:type="paragraph" w:styleId="Datum">
     <w:name w:val="Date"/>
     <w:next w:val="Textkrper"/>
     <w:qFormat/>
-    <w:rsid w:val="001272F2"/>
     <w:pPr>
       <w:keepNext/>
       <w:keepLines/>
-      <w:spacing w:line="480" w:lineRule="auto"/>
       <w:jc w:val="center"/>
     </w:pPr>
-    <w:rPr>
-      <w:rFonts w:ascii="Times New Roman" w:hAnsi="Times New Roman"/>
-    </w:rPr>
   </w:style>
   <w:style w:type="paragraph" w:customStyle="1" w:styleId="Abstract">
     <w:name w:val="Abstract"/>
     <w:basedOn w:val="Standard"/>
     <w:next w:val="Textkrper"/>
     <w:qFormat/>
-    <w:rsid w:val="001272F2"/>
+    <w:rsid w:val="00572FF5"/>
     <w:pPr>
       <w:keepNext/>
       <w:keepLines/>
-      <w:spacing w:before="300" w:after="300" w:line="480" w:lineRule="auto"/>
-    </w:pPr>
-    <w:rPr>
-      <w:rFonts w:ascii="Times New Roman" w:hAnsi="Times New Roman"/>
+      <w:spacing w:before="300" w:after="300"/>
+    </w:pPr>
+    <w:rPr>
       <w:szCs w:val="20"/>
     </w:rPr>
   </w:style>
@@ -761,14 +1960,10 @@
     <w:name w:val="Bibliography"/>
     <w:basedOn w:val="Standard"/>
     <w:qFormat/>
-    <w:rsid w:val="001272F2"/>
-    <w:pPr>
-      <w:spacing w:line="480" w:lineRule="auto"/>
+    <w:rsid w:val="00572FF5"/>
+    <w:pPr>
       <w:ind w:left="680" w:hanging="680"/>
     </w:pPr>
-    <w:rPr>
-      <w:rFonts w:ascii="Times New Roman" w:hAnsi="Times New Roman"/>
-    </w:rPr>
   </w:style>
   <w:style w:type="paragraph" w:styleId="Blocktext">
     <w:name w:val="Block Text"/>
@@ -779,7 +1974,6 @@
     <w:qFormat/>
     <w:pPr>
       <w:spacing w:before="100" w:after="100"/>
-      <w:ind w:firstLine="0"/>
     </w:pPr>
     <w:rPr>
       <w:rFonts w:asciiTheme="majorHAnsi" w:eastAsiaTheme="majorEastAsia" w:hAnsiTheme="majorHAnsi" w:cstheme="majorBidi"/>
@@ -794,13 +1988,48 @@
     <w:uiPriority w:val="9"/>
     <w:unhideWhenUsed/>
     <w:qFormat/>
-    <w:rsid w:val="001272F2"/>
-    <w:pPr>
-      <w:spacing w:line="480" w:lineRule="auto"/>
+    <w:rsid w:val="00006D3F"/>
+    <w:pPr>
+      <w:spacing w:before="0"/>
+    </w:pPr>
+  </w:style>
+  <w:style w:type="table" w:customStyle="1" w:styleId="Table">
+    <w:name w:val="Table"/>
+    <w:basedOn w:val="NormaleTabelle"/>
+    <w:uiPriority w:val="99"/>
+    <w:rsid w:val="00141BA7"/>
+    <w:pPr>
+      <w:spacing w:after="0"/>
     </w:pPr>
     <w:rPr>
       <w:rFonts w:ascii="Times New Roman" w:hAnsi="Times New Roman"/>
     </w:rPr>
+    <w:tblPr>
+      <w:tblBorders>
+        <w:top w:val="single" w:sz="12" w:space="0" w:color="auto"/>
+        <w:bottom w:val="single" w:sz="4" w:space="0" w:color="auto"/>
+      </w:tblBorders>
+    </w:tblPr>
+    <w:tcPr>
+      <w:vAlign w:val="center"/>
+    </w:tcPr>
+    <w:tblStylePr w:type="firstRow">
+      <w:tblPr/>
+      <w:tcPr>
+        <w:tcBorders>
+          <w:top w:val="single" w:sz="8" w:space="0" w:color="auto"/>
+          <w:bottom w:val="single" w:sz="4" w:space="0" w:color="auto"/>
+        </w:tcBorders>
+      </w:tcPr>
+    </w:tblStylePr>
+    <w:tblStylePr w:type="lastRow">
+      <w:tblPr/>
+      <w:tcPr>
+        <w:tcBorders>
+          <w:bottom w:val="single" w:sz="4" w:space="0" w:color="auto"/>
+        </w:tcBorders>
+      </w:tcPr>
+    </w:tblStylePr>
   </w:style>
   <w:style w:type="paragraph" w:customStyle="1" w:styleId="DefinitionTerm">
     <w:name w:val="Definition Term"/>
@@ -833,24 +2062,16 @@
   <w:style w:type="paragraph" w:customStyle="1" w:styleId="TableCaption">
     <w:name w:val="Table Caption"/>
     <w:basedOn w:val="Beschriftung"/>
-    <w:rsid w:val="001272F2"/>
+    <w:rsid w:val="00006D3F"/>
     <w:pPr>
       <w:keepNext/>
-      <w:spacing w:after="0" w:line="480" w:lineRule="auto"/>
-    </w:pPr>
-    <w:rPr>
-      <w:rFonts w:ascii="Times New Roman" w:hAnsi="Times New Roman"/>
-    </w:rPr>
+    </w:pPr>
   </w:style>
   <w:style w:type="paragraph" w:customStyle="1" w:styleId="ImageCaption">
     <w:name w:val="Image Caption"/>
     <w:basedOn w:val="Beschriftung"/>
-    <w:rsid w:val="003C3842"/>
-    <w:pPr>
-      <w:spacing w:line="480" w:lineRule="auto"/>
-    </w:pPr>
-    <w:rPr>
-      <w:rFonts w:ascii="Times New Roman" w:hAnsi="Times New Roman"/>
+    <w:rsid w:val="00421B26"/>
+    <w:rPr>
       <w:i w:val="0"/>
     </w:rPr>
   </w:style>
@@ -858,8 +2079,8 @@
     <w:name w:val="Figure"/>
     <w:basedOn w:val="Standard"/>
   </w:style>
-  <w:style w:type="paragraph" w:customStyle="1" w:styleId="FigurewithCaption">
-    <w:name w:val="Figure with Caption"/>
+  <w:style w:type="paragraph" w:customStyle="1" w:styleId="CaptionedFigure">
+    <w:name w:val="Captioned Figure"/>
     <w:basedOn w:val="Figure"/>
     <w:pPr>
       <w:keepNext/>
@@ -889,7 +2110,6 @@
   <w:style w:type="character" w:styleId="Hyperlink">
     <w:name w:val="Hyperlink"/>
     <w:basedOn w:val="BeschriftungZchn"/>
-    <w:rsid w:val="007D3543"/>
     <w:rPr>
       <w:color w:val="4F81BD" w:themeColor="accent1"/>
     </w:rPr>
@@ -901,9 +2121,9 @@
     <w:uiPriority w:val="39"/>
     <w:unhideWhenUsed/>
     <w:qFormat/>
-    <w:rsid w:val="001272F2"/>
-    <w:pPr>
-      <w:spacing w:before="240"/>
+    <w:rsid w:val="00006D3F"/>
+    <w:pPr>
+      <w:spacing w:before="240" w:after="240"/>
       <w:outlineLvl w:val="9"/>
     </w:pPr>
     <w:rPr>
@@ -1240,139 +2460,75 @@
       <w:shd w:val="clear" w:color="auto" w:fill="F8F8F8"/>
     </w:rPr>
   </w:style>
-  <w:style w:type="paragraph" w:styleId="Sprechblasentext">
-    <w:name w:val="Balloon Text"/>
+  <w:style w:type="paragraph" w:styleId="Kopfzeile">
+    <w:name w:val="header"/>
     <w:basedOn w:val="Standard"/>
-    <w:link w:val="SprechblasentextZchn"/>
-    <w:rsid w:val="00AC3650"/>
-    <w:pPr>
+    <w:link w:val="KopfzeileZchn"/>
+    <w:unhideWhenUsed/>
+    <w:rsid w:val="00AF36ED"/>
+    <w:pPr>
+      <w:tabs>
+        <w:tab w:val="center" w:pos="4536"/>
+        <w:tab w:val="right" w:pos="9072"/>
+      </w:tabs>
       <w:spacing w:after="0"/>
     </w:pPr>
-    <w:rPr>
-      <w:rFonts w:ascii="Tahoma" w:hAnsi="Tahoma" w:cs="Tahoma"/>
-      <w:sz w:val="16"/>
-      <w:szCs w:val="16"/>
-    </w:rPr>
-  </w:style>
-  <w:style w:type="character" w:customStyle="1" w:styleId="SprechblasentextZchn">
-    <w:name w:val="Sprechblasentext Zchn"/>
+  </w:style>
+  <w:style w:type="character" w:customStyle="1" w:styleId="KopfzeileZchn">
+    <w:name w:val="Kopfzeile Zchn"/>
     <w:basedOn w:val="Absatz-Standardschriftart"/>
-    <w:link w:val="Sprechblasentext"/>
-    <w:rsid w:val="00AC3650"/>
-    <w:rPr>
-      <w:rFonts w:ascii="Tahoma" w:hAnsi="Tahoma" w:cs="Tahoma"/>
-      <w:sz w:val="16"/>
-      <w:szCs w:val="16"/>
-    </w:rPr>
-  </w:style>
-  <w:style w:type="character" w:customStyle="1" w:styleId="berschrift2Zchn">
-    <w:name w:val="Überschrift 2 Zchn"/>
+    <w:link w:val="Kopfzeile"/>
+    <w:rsid w:val="00AF36ED"/>
+  </w:style>
+  <w:style w:type="paragraph" w:styleId="Fuzeile">
+    <w:name w:val="footer"/>
+    <w:basedOn w:val="Standard"/>
+    <w:link w:val="FuzeileZchn"/>
+    <w:unhideWhenUsed/>
+    <w:rsid w:val="00AF36ED"/>
+    <w:pPr>
+      <w:tabs>
+        <w:tab w:val="center" w:pos="4536"/>
+        <w:tab w:val="right" w:pos="9072"/>
+      </w:tabs>
+      <w:spacing w:after="0"/>
+    </w:pPr>
+  </w:style>
+  <w:style w:type="character" w:customStyle="1" w:styleId="FuzeileZchn">
+    <w:name w:val="Fußzeile Zchn"/>
     <w:basedOn w:val="Absatz-Standardschriftart"/>
-    <w:link w:val="berschrift2"/>
-    <w:uiPriority w:val="9"/>
-    <w:rsid w:val="00445C3D"/>
-    <w:rPr>
-      <w:rFonts w:ascii="Times New Roman" w:eastAsiaTheme="majorEastAsia" w:hAnsi="Times New Roman" w:cstheme="majorBidi"/>
-      <w:b/>
-      <w:bCs/>
-      <w:szCs w:val="32"/>
-    </w:rPr>
+    <w:link w:val="Fuzeile"/>
+    <w:rsid w:val="00AF36ED"/>
+  </w:style>
+  <w:style w:type="character" w:styleId="Seitenzahl">
+    <w:name w:val="page number"/>
+    <w:basedOn w:val="Absatz-Standardschriftart"/>
+    <w:semiHidden/>
+    <w:unhideWhenUsed/>
+    <w:rsid w:val="00AF36ED"/>
+  </w:style>
+  <w:style w:type="paragraph" w:customStyle="1" w:styleId="h1-pagebreak">
+    <w:name w:val="h1-pagebreak"/>
+    <w:basedOn w:val="berschrift1"/>
+    <w:qFormat/>
+    <w:rsid w:val="00006D3F"/>
+    <w:pPr>
+      <w:pageBreakBefore/>
+    </w:pPr>
   </w:style>
   <w:style w:type="character" w:customStyle="1" w:styleId="TextkrperZchn">
     <w:name w:val="Textkörper Zchn"/>
     <w:basedOn w:val="Absatz-Standardschriftart"/>
     <w:link w:val="Textkrper"/>
-    <w:rsid w:val="001272F2"/>
+    <w:rsid w:val="005036C4"/>
     <w:rPr>
       <w:rFonts w:ascii="Times New Roman" w:hAnsi="Times New Roman"/>
     </w:rPr>
-  </w:style>
-  <w:style w:type="paragraph" w:styleId="Zitat">
-    <w:name w:val="Quote"/>
-    <w:basedOn w:val="Standard"/>
-    <w:next w:val="Standard"/>
-    <w:link w:val="ZitatZchn"/>
-    <w:rsid w:val="001272F2"/>
-    <w:pPr>
-      <w:spacing w:after="0" w:line="480" w:lineRule="auto"/>
-      <w:ind w:left="680"/>
-    </w:pPr>
-    <w:rPr>
-      <w:rFonts w:ascii="Times New Roman" w:hAnsi="Times New Roman"/>
-      <w:iCs/>
-      <w:color w:val="000000" w:themeColor="text1"/>
-    </w:rPr>
-  </w:style>
-  <w:style w:type="character" w:customStyle="1" w:styleId="ZitatZchn">
-    <w:name w:val="Zitat Zchn"/>
-    <w:basedOn w:val="Absatz-Standardschriftart"/>
-    <w:link w:val="Zitat"/>
-    <w:rsid w:val="001272F2"/>
-    <w:rPr>
-      <w:rFonts w:ascii="Times New Roman" w:hAnsi="Times New Roman"/>
-      <w:iCs/>
-      <w:color w:val="000000" w:themeColor="text1"/>
-    </w:rPr>
-  </w:style>
-  <w:style w:type="character" w:styleId="Seitenzahl">
-    <w:name w:val="page number"/>
-    <w:basedOn w:val="Absatz-Standardschriftart"/>
-    <w:rsid w:val="001272F2"/>
-    <w:rPr>
-      <w:rFonts w:ascii="Times New Roman" w:hAnsi="Times New Roman"/>
-      <w:sz w:val="24"/>
-    </w:rPr>
-  </w:style>
-  <w:style w:type="paragraph" w:styleId="Kopfzeile">
-    <w:name w:val="header"/>
-    <w:basedOn w:val="Standard"/>
-    <w:link w:val="KopfzeileZchn"/>
-    <w:rsid w:val="001272F2"/>
-    <w:pPr>
-      <w:tabs>
-        <w:tab w:val="center" w:pos="4703"/>
-        <w:tab w:val="right" w:pos="9406"/>
-      </w:tabs>
-      <w:spacing w:after="0" w:line="480" w:lineRule="auto"/>
-    </w:pPr>
-    <w:rPr>
-      <w:rFonts w:ascii="Times New Roman" w:hAnsi="Times New Roman"/>
-    </w:rPr>
-  </w:style>
-  <w:style w:type="character" w:customStyle="1" w:styleId="KopfzeileZchn">
-    <w:name w:val="Kopfzeile Zchn"/>
-    <w:basedOn w:val="Absatz-Standardschriftart"/>
-    <w:link w:val="Kopfzeile"/>
-    <w:rsid w:val="001272F2"/>
-    <w:rPr>
-      <w:rFonts w:ascii="Times New Roman" w:hAnsi="Times New Roman"/>
-    </w:rPr>
-  </w:style>
-  <w:style w:type="paragraph" w:styleId="Abbildungsverzeichnis">
-    <w:name w:val="table of figures"/>
-    <w:basedOn w:val="Standard"/>
-    <w:next w:val="Standard"/>
-    <w:rsid w:val="001272F2"/>
-    <w:pPr>
-      <w:spacing w:after="0" w:line="480" w:lineRule="auto"/>
-    </w:pPr>
-    <w:rPr>
-      <w:rFonts w:ascii="Times New Roman" w:hAnsi="Times New Roman"/>
-    </w:rPr>
-  </w:style>
-  <w:style w:type="paragraph" w:customStyle="1" w:styleId="h1-pagebreak">
-    <w:name w:val="h1-pagebreak"/>
-    <w:basedOn w:val="berschrift1"/>
-    <w:qFormat/>
-    <w:rsid w:val="00CC4DBE"/>
-    <w:pPr>
-      <w:pageBreakBefore/>
-    </w:pPr>
   </w:style>
   <w:style w:type="table" w:styleId="Tabellenraster">
     <w:name w:val="Table Grid"/>
     <w:basedOn w:val="NormaleTabelle"/>
-    <w:rsid w:val="007407D0"/>
+    <w:rsid w:val="00006D3F"/>
     <w:pPr>
       <w:spacing w:after="0"/>
     </w:pPr>
@@ -1387,221 +2543,214 @@
       </w:tblBorders>
     </w:tblPr>
   </w:style>
-  <w:style w:type="table" w:customStyle="1" w:styleId="Table">
-    <w:name w:val="Table"/>
+  <w:style w:type="table" w:styleId="Gitternetztabelle1hell">
+    <w:name w:val="Grid Table 1 Light"/>
     <w:basedOn w:val="NormaleTabelle"/>
-    <w:uiPriority w:val="99"/>
-    <w:rsid w:val="007407D0"/>
+    <w:rsid w:val="00006D3F"/>
     <w:pPr>
       <w:spacing w:after="0"/>
     </w:pPr>
     <w:tblPr>
+      <w:tblStyleRowBandSize w:val="1"/>
+      <w:tblStyleColBandSize w:val="1"/>
       <w:tblBorders>
-        <w:top w:val="single" w:sz="12" w:space="0" w:color="auto"/>
-        <w:bottom w:val="single" w:sz="12" w:space="0" w:color="auto"/>
+        <w:top w:val="single" w:sz="4" w:space="0" w:color="999999" w:themeColor="text1" w:themeTint="66"/>
+        <w:left w:val="single" w:sz="4" w:space="0" w:color="999999" w:themeColor="text1" w:themeTint="66"/>
+        <w:bottom w:val="single" w:sz="4" w:space="0" w:color="999999" w:themeColor="text1" w:themeTint="66"/>
+        <w:right w:val="single" w:sz="4" w:space="0" w:color="999999" w:themeColor="text1" w:themeTint="66"/>
+        <w:insideH w:val="single" w:sz="4" w:space="0" w:color="999999" w:themeColor="text1" w:themeTint="66"/>
+        <w:insideV w:val="single" w:sz="4" w:space="0" w:color="999999" w:themeColor="text1" w:themeTint="66"/>
       </w:tblBorders>
     </w:tblPr>
-    <w:tcPr>
-      <w:vAlign w:val="center"/>
-    </w:tcPr>
     <w:tblStylePr w:type="firstRow">
+      <w:rPr>
+        <w:b/>
+        <w:bCs/>
+      </w:rPr>
       <w:tblPr/>
       <w:tcPr>
         <w:tcBorders>
-          <w:bottom w:val="single" w:sz="8" w:space="0" w:color="auto"/>
+          <w:bottom w:val="single" w:sz="12" w:space="0" w:color="666666" w:themeColor="text1" w:themeTint="99"/>
         </w:tcBorders>
       </w:tcPr>
     </w:tblStylePr>
-  </w:style>
-</w:styles>
-</file>
-
-<file path=word/stylesWithEffects.xml><?xml version="1.0" encoding="utf-8"?>
-<w:styles xmlns:wpc="http://schemas.microsoft.com/office/word/2010/wordprocessingCanvas" xmlns:mc="http://schemas.openxmlformats.org/markup-compatibility/2006" xmlns:o="urn:schemas-microsoft-com:office:office" xmlns:r="http://schemas.openxmlformats.org/officeDocument/2006/relationships" xmlns:m="http://schemas.openxmlformats.org/officeDocument/2006/math" xmlns:v="urn:schemas-microsoft-com:vml" xmlns:wp14="http://schemas.microsoft.com/office/word/2010/wordprocessingDrawing" xmlns:wp="http://schemas.openxmlformats.org/drawingml/2006/wordprocessingDrawing" xmlns:w10="urn:schemas-microsoft-com:office:word" xmlns:w="http://schemas.openxmlformats.org/wordprocessingml/2006/main" xmlns:w14="http://schemas.microsoft.com/office/word/2010/wordml" xmlns:wpg="http://schemas.microsoft.com/office/word/2010/wordprocessingGroup" xmlns:wpi="http://schemas.microsoft.com/office/word/2010/wordprocessingInk" xmlns:wne="http://schemas.microsoft.com/office/word/2006/wordml" xmlns:wps="http://schemas.microsoft.com/office/word/2010/wordprocessingShape" mc:Ignorable="w14 wp14">
-  <w:docDefaults>
-    <w:rPrDefault>
+    <w:tblStylePr w:type="lastRow">
       <w:rPr>
-        <w:rFonts w:asciiTheme="minorHAnsi" w:eastAsiaTheme="minorEastAsia" w:hAnsiTheme="minorHAnsi" w:cstheme="minorBidi"/>
-        <w:sz w:val="22"/>
-        <w:szCs w:val="22"/>
-        <w:lang w:val="en-US" w:eastAsia="en-US" w:bidi="ar-SA"/>
+        <w:b/>
+        <w:bCs/>
       </w:rPr>
-    </w:rPrDefault>
-    <w:pPrDefault>
-      <w:pPr>
-        <w:spacing w:after="200" w:line="276" w:lineRule="auto"/>
-      </w:pPr>
-    </w:pPrDefault>
-  </w:docDefaults>
-  <w:latentStyles w:defLockedState="0" w:defUIPriority="99" w:defSemiHidden="1" w:defUnhideWhenUsed="1" w:defQFormat="0" w:count="267">
-    <w:lsdException w:name="Normal" w:semiHidden="0" w:uiPriority="0" w:unhideWhenUsed="0" w:qFormat="1"/>
-    <w:lsdException w:name="heading 1" w:semiHidden="0" w:uiPriority="9" w:unhideWhenUsed="0" w:qFormat="1"/>
-    <w:lsdException w:name="heading 2" w:uiPriority="9" w:qFormat="1"/>
-    <w:lsdException w:name="heading 3" w:uiPriority="9" w:qFormat="1"/>
-    <w:lsdException w:name="heading 4" w:uiPriority="9" w:qFormat="1"/>
-    <w:lsdException w:name="heading 5" w:uiPriority="9" w:qFormat="1"/>
-    <w:lsdException w:name="heading 6" w:uiPriority="9" w:qFormat="1"/>
-    <w:lsdException w:name="heading 7" w:uiPriority="9" w:qFormat="1"/>
-    <w:lsdException w:name="heading 8" w:uiPriority="9" w:qFormat="1"/>
-    <w:lsdException w:name="heading 9" w:uiPriority="9" w:qFormat="1"/>
-    <w:lsdException w:name="toc 1" w:uiPriority="39"/>
-    <w:lsdException w:name="toc 2" w:uiPriority="39"/>
-    <w:lsdException w:name="toc 3" w:uiPriority="39"/>
-    <w:lsdException w:name="toc 4" w:uiPriority="39"/>
-    <w:lsdException w:name="toc 5" w:uiPriority="39"/>
-    <w:lsdException w:name="toc 6" w:uiPriority="39"/>
-    <w:lsdException w:name="toc 7" w:uiPriority="39"/>
-    <w:lsdException w:name="toc 8" w:uiPriority="39"/>
-    <w:lsdException w:name="toc 9" w:uiPriority="39"/>
-    <w:lsdException w:name="caption" w:uiPriority="35" w:qFormat="1"/>
-    <w:lsdException w:name="Title" w:semiHidden="0" w:uiPriority="10" w:unhideWhenUsed="0" w:qFormat="1"/>
-    <w:lsdException w:name="Default Paragraph Font" w:uiPriority="1"/>
-    <w:lsdException w:name="Subtitle" w:semiHidden="0" w:uiPriority="11" w:unhideWhenUsed="0" w:qFormat="1"/>
-    <w:lsdException w:name="Strong" w:semiHidden="0" w:uiPriority="22" w:unhideWhenUsed="0" w:qFormat="1"/>
-    <w:lsdException w:name="Emphasis" w:semiHidden="0" w:uiPriority="20" w:unhideWhenUsed="0" w:qFormat="1"/>
-    <w:lsdException w:name="Table Grid" w:semiHidden="0" w:uiPriority="59" w:unhideWhenUsed="0"/>
-    <w:lsdException w:name="Placeholder Text" w:unhideWhenUsed="0"/>
-    <w:lsdException w:name="No Spacing" w:semiHidden="0" w:uiPriority="1" w:unhideWhenUsed="0" w:qFormat="1"/>
-    <w:lsdException w:name="Light Shading" w:semiHidden="0" w:uiPriority="60" w:unhideWhenUsed="0"/>
-    <w:lsdException w:name="Light List" w:semiHidden="0" w:uiPriority="61" w:unhideWhenUsed="0"/>
-    <w:lsdException w:name="Light Grid" w:semiHidden="0" w:uiPriority="62" w:unhideWhenUsed="0"/>
-    <w:lsdException w:name="Medium Shading 1" w:semiHidden="0" w:uiPriority="63" w:unhideWhenUsed="0"/>
-    <w:lsdException w:name="Medium Shading 2" w:semiHidden="0" w:uiPriority="64" w:unhideWhenUsed="0"/>
-    <w:lsdException w:name="Medium List 1" w:semiHidden="0" w:uiPriority="65" w:unhideWhenUsed="0"/>
-    <w:lsdException w:name="Medium List 2" w:semiHidden="0" w:uiPriority="66" w:unhideWhenUsed="0"/>
-    <w:lsdException w:name="Medium Grid 1" w:semiHidden="0" w:uiPriority="67" w:unhideWhenUsed="0"/>
-    <w:lsdException w:name="Medium Grid 2" w:semiHidden="0" w:uiPriority="68" w:unhideWhenUsed="0"/>
-    <w:lsdException w:name="Medium Grid 3" w:semiHidden="0" w:uiPriority="69" w:unhideWhenUsed="0"/>
-    <w:lsdException w:name="Dark List" w:semiHidden="0" w:uiPriority="70" w:unhideWhenUsed="0"/>
-    <w:lsdException w:name="Colorful Shading" w:semiHidden="0" w:uiPriority="71" w:unhideWhenUsed="0"/>
-    <w:lsdException w:name="Colorful List" w:semiHidden="0" w:uiPriority="72" w:unhideWhenUsed="0"/>
-    <w:lsdException w:name="Colorful Grid" w:semiHidden="0" w:uiPriority="73" w:unhideWhenUsed="0"/>
-    <w:lsdException w:name="Light Shading Accent 1" w:semiHidden="0" w:uiPriority="60" w:unhideWhenUsed="0"/>
-    <w:lsdException w:name="Light List Accent 1" w:semiHidden="0" w:uiPriority="61" w:unhideWhenUsed="0"/>
-    <w:lsdException w:name="Light Grid Accent 1" w:semiHidden="0" w:uiPriority="62" w:unhideWhenUsed="0"/>
-    <w:lsdException w:name="Medium Shading 1 Accent 1" w:semiHidden="0" w:uiPriority="63" w:unhideWhenUsed="0"/>
-    <w:lsdException w:name="Medium Shading 2 Accent 1" w:semiHidden="0" w:uiPriority="64" w:unhideWhenUsed="0"/>
-    <w:lsdException w:name="Medium List 1 Accent 1" w:semiHidden="0" w:uiPriority="65" w:unhideWhenUsed="0"/>
-    <w:lsdException w:name="Revision" w:unhideWhenUsed="0"/>
-    <w:lsdException w:name="List Paragraph" w:semiHidden="0" w:uiPriority="34" w:unhideWhenUsed="0" w:qFormat="1"/>
-    <w:lsdException w:name="Quote" w:semiHidden="0" w:uiPriority="29" w:unhideWhenUsed="0" w:qFormat="1"/>
-    <w:lsdException w:name="Intense Quote" w:semiHidden="0" w:uiPriority="30" w:unhideWhenUsed="0" w:qFormat="1"/>
-    <w:lsdException w:name="Medium List 2 Accent 1" w:semiHidden="0" w:uiPriority="66" w:unhideWhenUsed="0"/>
-    <w:lsdException w:name="Medium Grid 1 Accent 1" w:semiHidden="0" w:uiPriority="67" w:unhideWhenUsed="0"/>
-    <w:lsdException w:name="Medium Grid 2 Accent 1" w:semiHidden="0" w:uiPriority="68" w:unhideWhenUsed="0"/>
-    <w:lsdException w:name="Medium Grid 3 Accent 1" w:semiHidden="0" w:uiPriority="69" w:unhideWhenUsed="0"/>
-    <w:lsdException w:name="Dark List Accent 1" w:semiHidden="0" w:uiPriority="70" w:unhideWhenUsed="0"/>
-    <w:lsdException w:name="Colorful Shading Accent 1" w:semiHidden="0" w:uiPriority="71" w:unhideWhenUsed="0"/>
-    <w:lsdException w:name="Colorful List Accent 1" w:semiHidden="0" w:uiPriority="72" w:unhideWhenUsed="0"/>
-    <w:lsdException w:name="Colorful Grid Accent 1" w:semiHidden="0" w:uiPriority="73" w:unhideWhenUsed="0"/>
-    <w:lsdException w:name="Light Shading Accent 2" w:semiHidden="0" w:uiPriority="60" w:unhideWhenUsed="0"/>
-    <w:lsdException w:name="Light List Accent 2" w:semiHidden="0" w:uiPriority="61" w:unhideWhenUsed="0"/>
-    <w:lsdException w:name="Light Grid Accent 2" w:semiHidden="0" w:uiPriority="62" w:unhideWhenUsed="0"/>
-    <w:lsdException w:name="Medium Shading 1 Accent 2" w:semiHidden="0" w:uiPriority="63" w:unhideWhenUsed="0"/>
-    <w:lsdException w:name="Medium Shading 2 Accent 2" w:semiHidden="0" w:uiPriority="64" w:unhideWhenUsed="0"/>
-    <w:lsdException w:name="Medium List 1 Accent 2" w:semiHidden="0" w:uiPriority="65" w:unhideWhenUsed="0"/>
-    <w:lsdException w:name="Medium List 2 Accent 2" w:semiHidden="0" w:uiPriority="66" w:unhideWhenUsed="0"/>
-    <w:lsdException w:name="Medium Grid 1 Accent 2" w:semiHidden="0" w:uiPriority="67" w:unhideWhenUsed="0"/>
-    <w:lsdException w:name="Medium Grid 2 Accent 2" w:semiHidden="0" w:uiPriority="68" w:unhideWhenUsed="0"/>
-    <w:lsdException w:name="Medium Grid 3 Accent 2" w:semiHidden="0" w:uiPriority="69" w:unhideWhenUsed="0"/>
-    <w:lsdException w:name="Dark List Accent 2" w:semiHidden="0" w:uiPriority="70" w:unhideWhenUsed="0"/>
-    <w:lsdException w:name="Colorful Shading Accent 2" w:semiHidden="0" w:uiPriority="71" w:unhideWhenUsed="0"/>
-    <w:lsdException w:name="Colorful List Accent 2" w:semiHidden="0" w:uiPriority="72" w:unhideWhenUsed="0"/>
-    <w:lsdException w:name="Colorful Grid Accent 2" w:semiHidden="0" w:uiPriority="73" w:unhideWhenUsed="0"/>
-    <w:lsdException w:name="Light Shading Accent 3" w:semiHidden="0" w:uiPriority="60" w:unhideWhenUsed="0"/>
-    <w:lsdException w:name="Light List Accent 3" w:semiHidden="0" w:uiPriority="61" w:unhideWhenUsed="0"/>
-    <w:lsdException w:name="Light Grid Accent 3" w:semiHidden="0" w:uiPriority="62" w:unhideWhenUsed="0"/>
-    <w:lsdException w:name="Medium Shading 1 Accent 3" w:semiHidden="0" w:uiPriority="63" w:unhideWhenUsed="0"/>
-    <w:lsdException w:name="Medium Shading 2 Accent 3" w:semiHidden="0" w:uiPriority="64" w:unhideWhenUsed="0"/>
-    <w:lsdException w:name="Medium List 1 Accent 3" w:semiHidden="0" w:uiPriority="65" w:unhideWhenUsed="0"/>
-    <w:lsdException w:name="Medium List 2 Accent 3" w:semiHidden="0" w:uiPriority="66" w:unhideWhenUsed="0"/>
-    <w:lsdException w:name="Medium Grid 1 Accent 3" w:semiHidden="0" w:uiPriority="67" w:unhideWhenUsed="0"/>
-    <w:lsdException w:name="Medium Grid 2 Accent 3" w:semiHidden="0" w:uiPriority="68" w:unhideWhenUsed="0"/>
-    <w:lsdException w:name="Medium Grid 3 Accent 3" w:semiHidden="0" w:uiPriority="69" w:unhideWhenUsed="0"/>
-    <w:lsdException w:name="Dark List Accent 3" w:semiHidden="0" w:uiPriority="70" w:unhideWhenUsed="0"/>
-    <w:lsdException w:name="Colorful Shading Accent 3" w:semiHidden="0" w:uiPriority="71" w:unhideWhenUsed="0"/>
-    <w:lsdException w:name="Colorful List Accent 3" w:semiHidden="0" w:uiPriority="72" w:unhideWhenUsed="0"/>
-    <w:lsdException w:name="Colorful Grid Accent 3" w:semiHidden="0" w:uiPriority="73" w:unhideWhenUsed="0"/>
-    <w:lsdException w:name="Light Shading Accent 4" w:semiHidden="0" w:uiPriority="60" w:unhideWhenUsed="0"/>
-    <w:lsdException w:name="Light List Accent 4" w:semiHidden="0" w:uiPriority="61" w:unhideWhenUsed="0"/>
-    <w:lsdException w:name="Light Grid Accent 4" w:semiHidden="0" w:uiPriority="62" w:unhideWhenUsed="0"/>
-    <w:lsdException w:name="Medium Shading 1 Accent 4" w:semiHidden="0" w:uiPriority="63" w:unhideWhenUsed="0"/>
-    <w:lsdException w:name="Medium Shading 2 Accent 4" w:semiHidden="0" w:uiPriority="64" w:unhideWhenUsed="0"/>
-    <w:lsdException w:name="Medium List 1 Accent 4" w:semiHidden="0" w:uiPriority="65" w:unhideWhenUsed="0"/>
-    <w:lsdException w:name="Medium List 2 Accent 4" w:semiHidden="0" w:uiPriority="66" w:unhideWhenUsed="0"/>
-    <w:lsdException w:name="Medium Grid 1 Accent 4" w:semiHidden="0" w:uiPriority="67" w:unhideWhenUsed="0"/>
-    <w:lsdException w:name="Medium Grid 2 Accent 4" w:semiHidden="0" w:uiPriority="68" w:unhideWhenUsed="0"/>
-    <w:lsdException w:name="Medium Grid 3 Accent 4" w:semiHidden="0" w:uiPriority="69" w:unhideWhenUsed="0"/>
-    <w:lsdException w:name="Dark List Accent 4" w:semiHidden="0" w:uiPriority="70" w:unhideWhenUsed="0"/>
-    <w:lsdException w:name="Colorful Shading Accent 4" w:semiHidden="0" w:uiPriority="71" w:unhideWhenUsed="0"/>
-    <w:lsdException w:name="Colorful List Accent 4" w:semiHidden="0" w:uiPriority="72" w:unhideWhenUsed="0"/>
-    <w:lsdException w:name="Colorful Grid Accent 4" w:semiHidden="0" w:uiPriority="73" w:unhideWhenUsed="0"/>
-    <w:lsdException w:name="Light Shading Accent 5" w:semiHidden="0" w:uiPriority="60" w:unhideWhenUsed="0"/>
-    <w:lsdException w:name="Light List Accent 5" w:semiHidden="0" w:uiPriority="61" w:unhideWhenUsed="0"/>
-    <w:lsdException w:name="Light Grid Accent 5" w:semiHidden="0" w:uiPriority="62" w:unhideWhenUsed="0"/>
-    <w:lsdException w:name="Medium Shading 1 Accent 5" w:semiHidden="0" w:uiPriority="63" w:unhideWhenUsed="0"/>
-    <w:lsdException w:name="Medium Shading 2 Accent 5" w:semiHidden="0" w:uiPriority="64" w:unhideWhenUsed="0"/>
-    <w:lsdException w:name="Medium List 1 Accent 5" w:semiHidden="0" w:uiPriority="65" w:unhideWhenUsed="0"/>
-    <w:lsdException w:name="Medium List 2 Accent 5" w:semiHidden="0" w:uiPriority="66" w:unhideWhenUsed="0"/>
-    <w:lsdException w:name="Medium Grid 1 Accent 5" w:semiHidden="0" w:uiPriority="67" w:unhideWhenUsed="0"/>
-    <w:lsdException w:name="Medium Grid 2 Accent 5" w:semiHidden="0" w:uiPriority="68" w:unhideWhenUsed="0"/>
-    <w:lsdException w:name="Medium Grid 3 Accent 5" w:semiHidden="0" w:uiPriority="69" w:unhideWhenUsed="0"/>
-    <w:lsdException w:name="Dark List Accent 5" w:semiHidden="0" w:uiPriority="70" w:unhideWhenUsed="0"/>
-    <w:lsdException w:name="Colorful Shading Accent 5" w:semiHidden="0" w:uiPriority="71" w:unhideWhenUsed="0"/>
-    <w:lsdException w:name="Colorful List Accent 5" w:semiHidden="0" w:uiPriority="72" w:unhideWhenUsed="0"/>
-    <w:lsdException w:name="Colorful Grid Accent 5" w:semiHidden="0" w:uiPriority="73" w:unhideWhenUsed="0"/>
-    <w:lsdException w:name="Light Shading Accent 6" w:semiHidden="0" w:uiPriority="60" w:unhideWhenUsed="0"/>
-    <w:lsdException w:name="Light List Accent 6" w:semiHidden="0" w:uiPriority="61" w:unhideWhenUsed="0"/>
-    <w:lsdException w:name="Light Grid Accent 6" w:semiHidden="0" w:uiPriority="62" w:unhideWhenUsed="0"/>
-    <w:lsdException w:name="Medium Shading 1 Accent 6" w:semiHidden="0" w:uiPriority="63" w:unhideWhenUsed="0"/>
-    <w:lsdException w:name="Medium Shading 2 Accent 6" w:semiHidden="0" w:uiPriority="64" w:unhideWhenUsed="0"/>
-    <w:lsdException w:name="Medium List 1 Accent 6" w:semiHidden="0" w:uiPriority="65" w:unhideWhenUsed="0"/>
-    <w:lsdException w:name="Medium List 2 Accent 6" w:semiHidden="0" w:uiPriority="66" w:unhideWhenUsed="0"/>
-    <w:lsdException w:name="Medium Grid 1 Accent 6" w:semiHidden="0" w:uiPriority="67" w:unhideWhenUsed="0"/>
-    <w:lsdException w:name="Medium Grid 2 Accent 6" w:semiHidden="0" w:uiPriority="68" w:unhideWhenUsed="0"/>
-    <w:lsdException w:name="Medium Grid 3 Accent 6" w:semiHidden="0" w:uiPriority="69" w:unhideWhenUsed="0"/>
-    <w:lsdException w:name="Dark List Accent 6" w:semiHidden="0" w:uiPriority="70" w:unhideWhenUsed="0"/>
-    <w:lsdException w:name="Colorful Shading Accent 6" w:semiHidden="0" w:uiPriority="71" w:unhideWhenUsed="0"/>
-    <w:lsdException w:name="Colorful List Accent 6" w:semiHidden="0" w:uiPriority="72" w:unhideWhenUsed="0"/>
-    <w:lsdException w:name="Colorful Grid Accent 6" w:semiHidden="0" w:uiPriority="73" w:unhideWhenUsed="0"/>
-    <w:lsdException w:name="Subtle Emphasis" w:semiHidden="0" w:uiPriority="19" w:unhideWhenUsed="0" w:qFormat="1"/>
-    <w:lsdException w:name="Intense Emphasis" w:semiHidden="0" w:uiPriority="21" w:unhideWhenUsed="0" w:qFormat="1"/>
-    <w:lsdException w:name="Subtle Reference" w:semiHidden="0" w:uiPriority="31" w:unhideWhenUsed="0" w:qFormat="1"/>
-    <w:lsdException w:name="Intense Reference" w:semiHidden="0" w:uiPriority="32" w:unhideWhenUsed="0" w:qFormat="1"/>
-    <w:lsdException w:name="Book Title" w:semiHidden="0" w:uiPriority="33" w:unhideWhenUsed="0" w:qFormat="1"/>
-    <w:lsdException w:name="Bibliography" w:uiPriority="37"/>
-    <w:lsdException w:name="TOC Heading" w:uiPriority="39" w:qFormat="1"/>
-  </w:latentStyles>
-  <w:style w:type="paragraph" w:default="1" w:styleId="Standard">
-    <w:name w:val="Normal"/>
-    <w:qFormat/>
-  </w:style>
-  <w:style w:type="character" w:default="1" w:styleId="Absatz-Standardschriftart">
-    <w:name w:val="Default Paragraph Font"/>
-    <w:uiPriority w:val="1"/>
-    <w:semiHidden/>
-    <w:unhideWhenUsed/>
-  </w:style>
-  <w:style w:type="table" w:default="1" w:styleId="NormaleTabelle">
-    <w:name w:val="Normal Table"/>
-    <w:uiPriority w:val="99"/>
-    <w:semiHidden/>
-    <w:unhideWhenUsed/>
+      <w:tblPr/>
+      <w:tcPr>
+        <w:tcBorders>
+          <w:top w:val="double" w:sz="2" w:space="0" w:color="666666" w:themeColor="text1" w:themeTint="99"/>
+        </w:tcBorders>
+      </w:tcPr>
+    </w:tblStylePr>
+    <w:tblStylePr w:type="firstCol">
+      <w:rPr>
+        <w:b/>
+        <w:bCs/>
+      </w:rPr>
+    </w:tblStylePr>
+    <w:tblStylePr w:type="lastCol">
+      <w:rPr>
+        <w:b/>
+        <w:bCs/>
+      </w:rPr>
+    </w:tblStylePr>
+  </w:style>
+  <w:style w:type="table" w:styleId="EinfacheTabelle2">
+    <w:name w:val="Plain Table 2"/>
+    <w:basedOn w:val="NormaleTabelle"/>
+    <w:rsid w:val="00006D3F"/>
+    <w:pPr>
+      <w:spacing w:after="0"/>
+    </w:pPr>
     <w:tblPr>
-      <w:tblInd w:w="0" w:type="dxa"/>
-      <w:tblCellMar>
-        <w:top w:w="0" w:type="dxa"/>
-        <w:left w:w="108" w:type="dxa"/>
-        <w:bottom w:w="0" w:type="dxa"/>
-        <w:right w:w="108" w:type="dxa"/>
-      </w:tblCellMar>
+      <w:tblStyleRowBandSize w:val="1"/>
+      <w:tblStyleColBandSize w:val="1"/>
+      <w:tblBorders>
+        <w:top w:val="single" w:sz="4" w:space="0" w:color="7F7F7F" w:themeColor="text1" w:themeTint="80"/>
+        <w:bottom w:val="single" w:sz="4" w:space="0" w:color="7F7F7F" w:themeColor="text1" w:themeTint="80"/>
+      </w:tblBorders>
     </w:tblPr>
-  </w:style>
-  <w:style w:type="numbering" w:default="1" w:styleId="KeineListe">
-    <w:name w:val="No List"/>
-    <w:uiPriority w:val="99"/>
-    <w:semiHidden/>
-    <w:unhideWhenUsed/>
+    <w:tblStylePr w:type="firstRow">
+      <w:rPr>
+        <w:b/>
+        <w:bCs/>
+      </w:rPr>
+      <w:tblPr/>
+      <w:tcPr>
+        <w:tcBorders>
+          <w:bottom w:val="single" w:sz="4" w:space="0" w:color="7F7F7F" w:themeColor="text1" w:themeTint="80"/>
+        </w:tcBorders>
+      </w:tcPr>
+    </w:tblStylePr>
+    <w:tblStylePr w:type="lastRow">
+      <w:rPr>
+        <w:b/>
+        <w:bCs/>
+      </w:rPr>
+      <w:tblPr/>
+      <w:tcPr>
+        <w:tcBorders>
+          <w:top w:val="single" w:sz="4" w:space="0" w:color="7F7F7F" w:themeColor="text1" w:themeTint="80"/>
+        </w:tcBorders>
+      </w:tcPr>
+    </w:tblStylePr>
+    <w:tblStylePr w:type="firstCol">
+      <w:rPr>
+        <w:b/>
+        <w:bCs/>
+      </w:rPr>
+    </w:tblStylePr>
+    <w:tblStylePr w:type="lastCol">
+      <w:rPr>
+        <w:b/>
+        <w:bCs/>
+      </w:rPr>
+    </w:tblStylePr>
+    <w:tblStylePr w:type="band1Vert">
+      <w:tblPr/>
+      <w:tcPr>
+        <w:tcBorders>
+          <w:left w:val="single" w:sz="4" w:space="0" w:color="7F7F7F" w:themeColor="text1" w:themeTint="80"/>
+          <w:right w:val="single" w:sz="4" w:space="0" w:color="7F7F7F" w:themeColor="text1" w:themeTint="80"/>
+        </w:tcBorders>
+      </w:tcPr>
+    </w:tblStylePr>
+    <w:tblStylePr w:type="band2Vert">
+      <w:tblPr/>
+      <w:tcPr>
+        <w:tcBorders>
+          <w:left w:val="single" w:sz="4" w:space="0" w:color="7F7F7F" w:themeColor="text1" w:themeTint="80"/>
+          <w:right w:val="single" w:sz="4" w:space="0" w:color="7F7F7F" w:themeColor="text1" w:themeTint="80"/>
+        </w:tcBorders>
+      </w:tcPr>
+    </w:tblStylePr>
+    <w:tblStylePr w:type="band1Horz">
+      <w:tblPr/>
+      <w:tcPr>
+        <w:tcBorders>
+          <w:top w:val="single" w:sz="4" w:space="0" w:color="7F7F7F" w:themeColor="text1" w:themeTint="80"/>
+          <w:bottom w:val="single" w:sz="4" w:space="0" w:color="7F7F7F" w:themeColor="text1" w:themeTint="80"/>
+        </w:tcBorders>
+      </w:tcPr>
+    </w:tblStylePr>
+  </w:style>
+  <w:style w:type="table" w:styleId="EinfacheTabelle1">
+    <w:name w:val="Plain Table 1"/>
+    <w:basedOn w:val="NormaleTabelle"/>
+    <w:rsid w:val="00006D3F"/>
+    <w:pPr>
+      <w:spacing w:after="0"/>
+    </w:pPr>
+    <w:tblPr>
+      <w:tblStyleRowBandSize w:val="1"/>
+      <w:tblStyleColBandSize w:val="1"/>
+      <w:tblBorders>
+        <w:top w:val="single" w:sz="4" w:space="0" w:color="BFBFBF" w:themeColor="background1" w:themeShade="BF"/>
+        <w:left w:val="single" w:sz="4" w:space="0" w:color="BFBFBF" w:themeColor="background1" w:themeShade="BF"/>
+        <w:bottom w:val="single" w:sz="4" w:space="0" w:color="BFBFBF" w:themeColor="background1" w:themeShade="BF"/>
+        <w:right w:val="single" w:sz="4" w:space="0" w:color="BFBFBF" w:themeColor="background1" w:themeShade="BF"/>
+        <w:insideH w:val="single" w:sz="4" w:space="0" w:color="BFBFBF" w:themeColor="background1" w:themeShade="BF"/>
+        <w:insideV w:val="single" w:sz="4" w:space="0" w:color="BFBFBF" w:themeColor="background1" w:themeShade="BF"/>
+      </w:tblBorders>
+    </w:tblPr>
+    <w:tblStylePr w:type="firstRow">
+      <w:rPr>
+        <w:b/>
+        <w:bCs/>
+      </w:rPr>
+    </w:tblStylePr>
+    <w:tblStylePr w:type="lastRow">
+      <w:rPr>
+        <w:b/>
+        <w:bCs/>
+      </w:rPr>
+      <w:tblPr/>
+      <w:tcPr>
+        <w:tcBorders>
+          <w:top w:val="double" w:sz="4" w:space="0" w:color="BFBFBF" w:themeColor="background1" w:themeShade="BF"/>
+        </w:tcBorders>
+      </w:tcPr>
+    </w:tblStylePr>
+    <w:tblStylePr w:type="firstCol">
+      <w:rPr>
+        <w:b/>
+        <w:bCs/>
+      </w:rPr>
+    </w:tblStylePr>
+    <w:tblStylePr w:type="lastCol">
+      <w:rPr>
+        <w:b/>
+        <w:bCs/>
+      </w:rPr>
+    </w:tblStylePr>
+    <w:tblStylePr w:type="band1Vert">
+      <w:tblPr/>
+      <w:tcPr>
+        <w:shd w:val="clear" w:color="auto" w:fill="F2F2F2" w:themeFill="background1" w:themeFillShade="F2"/>
+      </w:tcPr>
+    </w:tblStylePr>
+    <w:tblStylePr w:type="band1Horz">
+      <w:tblPr/>
+      <w:tcPr>
+        <w:shd w:val="clear" w:color="auto" w:fill="F2F2F2" w:themeFill="background1" w:themeFillShade="F2"/>
+      </w:tcPr>
+    </w:tblStylePr>
+  </w:style>
+  <w:style w:type="character" w:styleId="Buchtitel">
+    <w:name w:val="Book Title"/>
+    <w:basedOn w:val="Absatz-Standardschriftart"/>
+    <w:rsid w:val="00F14702"/>
+    <w:rPr>
+      <w:b/>
+      <w:bCs/>
+      <w:i/>
+      <w:iCs/>
+      <w:spacing w:val="5"/>
+    </w:rPr>
   </w:style>
 </w:styles>
 </file>
@@ -1925,11 +3074,11 @@
 </file>
 
 <file path=customXml/item1.xml><?xml version="1.0" encoding="utf-8"?>
-<b:Sources xmlns:b="http://schemas.openxmlformats.org/officeDocument/2006/bibliography" xmlns="http://schemas.openxmlformats.org/officeDocument/2006/bibliography" SelectedStyle="\APA.XSL" StyleName="APA"/>
+<b:Sources xmlns:b="http://schemas.openxmlformats.org/officeDocument/2006/bibliography" xmlns="http://schemas.openxmlformats.org/officeDocument/2006/bibliography" SelectedStyle="/APASixthEditionOfficeOnline.xsl" StyleName="APA" Version="6"/>
 </file>
 
 <file path=customXml/itemProps1.xml><?xml version="1.0" encoding="utf-8"?>
-<ds:datastoreItem xmlns:ds="http://schemas.openxmlformats.org/officeDocument/2006/customXml" ds:itemID="{F20BF4FA-8200-4C4B-B11B-3313A4A56AE2}">
+<ds:datastoreItem xmlns:ds="http://schemas.openxmlformats.org/officeDocument/2006/customXml" ds:itemID="{7EBD87FB-2F2F-F442-8791-2123BB92B9A8}">
   <ds:schemaRefs>
     <ds:schemaRef ds:uri="http://schemas.openxmlformats.org/officeDocument/2006/bibliography"/>
   </ds:schemaRefs>

</xml_diff>

<commit_message>
Tweeks to DOCX title page
</commit_message>
<xml_diff>
--- a/inst/rmarkdown/templates/apa6/resources/apa6_man.docx
+++ b/inst/rmarkdown/templates/apa6/resources/apa6_man.docx
@@ -3,613 +3,13 @@
 <w:document xmlns:wpc="http://schemas.microsoft.com/office/word/2010/wordprocessingCanvas" xmlns:cx="http://schemas.microsoft.com/office/drawing/2014/chartex" xmlns:cx1="http://schemas.microsoft.com/office/drawing/2015/9/8/chartex" xmlns:cx2="http://schemas.microsoft.com/office/drawing/2015/10/21/chartex" xmlns:cx3="http://schemas.microsoft.com/office/drawing/2016/5/9/chartex" xmlns:cx4="http://schemas.microsoft.com/office/drawing/2016/5/10/chartex" xmlns:cx5="http://schemas.microsoft.com/office/drawing/2016/5/11/chartex" xmlns:cx6="http://schemas.microsoft.com/office/drawing/2016/5/12/chartex" xmlns:cx7="http://schemas.microsoft.com/office/drawing/2016/5/13/chartex" xmlns:cx8="http://schemas.microsoft.com/office/drawing/2016/5/14/chartex" xmlns:mc="http://schemas.openxmlformats.org/markup-compatibility/2006" xmlns:aink="http://schemas.microsoft.com/office/drawing/2016/ink" xmlns:am3d="http://schemas.microsoft.com/office/drawing/2017/model3d" xmlns:o="urn:schemas-microsoft-com:office:office" xmlns:r="http://schemas.openxmlformats.org/officeDocument/2006/relationships" xmlns:m="http://schemas.openxmlformats.org/officeDocument/2006/math" xmlns:v="urn:schemas-microsoft-com:vml" xmlns:wp14="http://schemas.microsoft.com/office/word/2010/wordprocessingDrawing" xmlns:wp="http://schemas.openxmlformats.org/drawingml/2006/wordprocessingDrawing" xmlns:w10="urn:schemas-microsoft-com:office:word" xmlns:w="http://schemas.openxmlformats.org/wordprocessingml/2006/main" xmlns:w14="http://schemas.microsoft.com/office/word/2010/wordml" xmlns:w15="http://schemas.microsoft.com/office/word/2012/wordml" xmlns:w16cid="http://schemas.microsoft.com/office/word/2016/wordml/cid" xmlns:w16se="http://schemas.microsoft.com/office/word/2015/wordml/symex" xmlns:wpg="http://schemas.microsoft.com/office/word/2010/wordprocessingGroup" xmlns:wpi="http://schemas.microsoft.com/office/word/2010/wordprocessingInk" xmlns:wne="http://schemas.microsoft.com/office/word/2006/wordml" xmlns:wps="http://schemas.microsoft.com/office/word/2010/wordprocessingShape" mc:Ignorable="w14 w15 w16se w16cid wp14">
   <w:body>
     <w:p>
-      <w:pPr>
-        <w:pStyle w:val="Titel"/>
-      </w:pPr>
-      <w:r>
-        <w:t>Untitled</w:t>
-      </w:r>
-    </w:p>
-    <w:p>
-      <w:pPr>
-        <w:pStyle w:val="Author"/>
-      </w:pPr>
-      <w:r>
-        <w:t>Frederik Aust</w:t>
-      </w:r>
-    </w:p>
-    <w:p>
-      <w:pPr>
-        <w:pStyle w:val="Datum"/>
-      </w:pPr>
-      <w:r>
-        <w:t>11 12 2019</w:t>
-      </w:r>
-    </w:p>
-    <w:p>
-      <w:pPr>
-        <w:pStyle w:val="berschrift4"/>
-        <w:framePr w:wrap="around"/>
-      </w:pPr>
-      <w:bookmarkStart w:id="0" w:name="r-markdown"/>
-      <w:r>
-        <w:t>R Ma</w:t>
-      </w:r>
-      <w:r>
-        <w:t xml:space="preserve"> </w:t>
-      </w:r>
-      <w:proofErr w:type="spellStart"/>
-      <w:r>
-        <w:t>fkldsjflksdj</w:t>
-      </w:r>
-      <w:proofErr w:type="spellEnd"/>
-      <w:r>
-        <w:t xml:space="preserve"> </w:t>
-      </w:r>
-      <w:proofErr w:type="spellStart"/>
-      <w:r>
-        <w:t>flsdk</w:t>
-      </w:r>
-      <w:proofErr w:type="spellEnd"/>
-      <w:r>
-        <w:t xml:space="preserve"> </w:t>
-      </w:r>
-      <w:proofErr w:type="spellStart"/>
-      <w:r>
-        <w:t>flks</w:t>
-      </w:r>
-      <w:r>
-        <w:t>rkdown</w:t>
-      </w:r>
+      <w:bookmarkStart w:id="0" w:name="_GoBack"/>
       <w:bookmarkEnd w:id="0"/>
-      <w:proofErr w:type="spellEnd"/>
-    </w:p>
-    <w:p>
-      <w:pPr>
-        <w:pStyle w:val="FirstParagraph"/>
-      </w:pPr>
-      <w:r>
-        <w:t xml:space="preserve">This is an R Markdown document. Markdown is a simple formatting syntax for authoring HTML, PDF, and MS Word documents. For more details on using R Markdown see </w:t>
-      </w:r>
-      <w:hyperlink r:id="rId8">
-        <w:r>
-          <w:rPr>
-            <w:rStyle w:val="Hyperlink"/>
-          </w:rPr>
-          <w:t>http://rmarkdown.rstudio.com</w:t>
-        </w:r>
-      </w:hyperlink>
-      <w:r>
-        <w:t>.</w:t>
-      </w:r>
-    </w:p>
-    <w:p>
-      <w:pPr>
-        <w:pStyle w:val="Textkrper"/>
-      </w:pPr>
-      <w:r>
-        <w:t xml:space="preserve">When you click the </w:t>
-      </w:r>
-      <w:r>
-        <w:rPr>
-          <w:b/>
-        </w:rPr>
-        <w:t>Knit</w:t>
-      </w:r>
-      <w:r>
-        <w:t xml:space="preserve"> button a document will be generated that includes both content as well as the output of any embedded R code chunks within the document. You can embed an R code chunk like this:</w:t>
-      </w:r>
-    </w:p>
-    <w:p>
-      <w:pPr>
-        <w:pStyle w:val="SourceCode"/>
-      </w:pPr>
-      <w:r>
-        <w:rPr>
-          <w:rStyle w:val="KeywordTok"/>
-        </w:rPr>
-        <w:t>summary</w:t>
-      </w:r>
-      <w:r>
-        <w:rPr>
-          <w:rStyle w:val="NormalTok"/>
-        </w:rPr>
-        <w:t>(cars)</w:t>
-      </w:r>
-    </w:p>
-    <w:p>
-      <w:pPr>
-        <w:pStyle w:val="SourceCode"/>
-      </w:pPr>
-      <w:r>
-        <w:rPr>
-          <w:rStyle w:val="VerbatimChar"/>
-        </w:rPr>
-        <w:t xml:space="preserve">##      speed           dist       </w:t>
-      </w:r>
-      <w:r>
-        <w:br/>
-      </w:r>
-      <w:r>
-        <w:rPr>
-          <w:rStyle w:val="VerbatimChar"/>
-        </w:rPr>
-        <w:t xml:space="preserve">##  Min.   : 4.0   Min.   :  2.00  </w:t>
-      </w:r>
-      <w:r>
-        <w:br/>
-      </w:r>
-      <w:r>
-        <w:rPr>
-          <w:rStyle w:val="VerbatimChar"/>
-        </w:rPr>
-        <w:t xml:space="preserve">##  1st Qu.:12.0   1st Qu.: 26.00  </w:t>
-      </w:r>
-      <w:r>
-        <w:br/>
-      </w:r>
-      <w:r>
-        <w:rPr>
-          <w:rStyle w:val="VerbatimChar"/>
-        </w:rPr>
-        <w:t xml:space="preserve">##  Median :15.0   Median : 36.00  </w:t>
-      </w:r>
-      <w:r>
-        <w:br/>
-      </w:r>
-      <w:r>
-        <w:rPr>
-          <w:rStyle w:val="VerbatimChar"/>
-        </w:rPr>
-        <w:t xml:space="preserve">##  Mean   :15.4   Mean   : 42.98  </w:t>
-      </w:r>
-      <w:r>
-        <w:br/>
-      </w:r>
-      <w:r>
-        <w:rPr>
-          <w:rStyle w:val="VerbatimChar"/>
-        </w:rPr>
-        <w:t xml:space="preserve">##  3rd Qu.:19.0   3rd Qu.: 56.00  </w:t>
-      </w:r>
-      <w:r>
-        <w:br/>
-      </w:r>
-      <w:r>
-        <w:rPr>
-          <w:rStyle w:val="VerbatimChar"/>
-        </w:rPr>
-        <w:t>##  Max.   :25.0   Max.   :120.00</w:t>
-      </w:r>
-    </w:p>
-    <w:p>
-      <w:pPr>
-        <w:pStyle w:val="berschrift2"/>
-      </w:pPr>
-      <w:bookmarkStart w:id="1" w:name="including-plots"/>
-      <w:r>
-        <w:lastRenderedPageBreak/>
-        <w:t>Including Plots</w:t>
-      </w:r>
-      <w:bookmarkEnd w:id="1"/>
-    </w:p>
-    <w:p>
-      <w:pPr>
-        <w:pStyle w:val="FirstParagraph"/>
-      </w:pPr>
-      <w:r>
-        <w:t>You can also embed plots, for example:</w:t>
-      </w:r>
-    </w:p>
-    <w:p>
-      <w:pPr>
-        <w:pStyle w:val="Textkrper"/>
-      </w:pPr>
-      <w:r>
-        <w:rPr>
-          <w:noProof/>
-        </w:rPr>
-        <w:drawing>
-          <wp:inline distT="0" distB="0" distL="0" distR="0">
-            <wp:extent cx="5969000" cy="4775200"/>
-            <wp:effectExtent l="0" t="0" r="0" b="0"/>
-            <wp:docPr id="1" name="Picture"/>
-            <wp:cNvGraphicFramePr/>
-            <a:graphic xmlns:a="http://schemas.openxmlformats.org/drawingml/2006/main">
-              <a:graphicData uri="http://schemas.openxmlformats.org/drawingml/2006/picture">
-                <pic:pic xmlns:pic="http://schemas.openxmlformats.org/drawingml/2006/picture">
-                  <pic:nvPicPr>
-                    <pic:cNvPr id="0" name="Picture" descr="docx_template_files/figure-docx/pressure-1.png"/>
-                    <pic:cNvPicPr>
-                      <a:picLocks noChangeAspect="1" noChangeArrowheads="1"/>
-                    </pic:cNvPicPr>
-                  </pic:nvPicPr>
-                  <pic:blipFill>
-                    <a:blip r:embed="rId9"/>
-                    <a:stretch>
-                      <a:fillRect/>
-                    </a:stretch>
-                  </pic:blipFill>
-                  <pic:spPr bwMode="auto">
-                    <a:xfrm>
-                      <a:off x="0" y="0"/>
-                      <a:ext cx="5969000" cy="4775200"/>
-                    </a:xfrm>
-                    <a:prstGeom prst="rect">
-                      <a:avLst/>
-                    </a:prstGeom>
-                    <a:noFill/>
-                    <a:ln w="9525">
-                      <a:noFill/>
-                      <a:headEnd/>
-                      <a:tailEnd/>
-                    </a:ln>
-                  </pic:spPr>
-                </pic:pic>
-              </a:graphicData>
-            </a:graphic>
-          </wp:inline>
-        </w:drawing>
-      </w:r>
-    </w:p>
-    <w:p>
-      <w:pPr>
-        <w:pStyle w:val="Textkrper"/>
-      </w:pPr>
-      <w:r>
-        <w:t xml:space="preserve">Note that the </w:t>
-      </w:r>
-      <w:r>
-        <w:rPr>
-          <w:rStyle w:val="VerbatimChar"/>
-        </w:rPr>
-        <w:t>echo = FALSE</w:t>
-      </w:r>
-      <w:r>
-        <w:t xml:space="preserve"> parameter was added to the code chunk to prevent printing of the R code that generated the plot.</w:t>
-      </w:r>
-    </w:p>
-    <w:p>
-      <w:pPr>
-        <w:pStyle w:val="Textkrper"/>
-      </w:pPr>
-    </w:p>
-    <w:tbl>
-      <w:tblPr>
-        <w:tblStyle w:val="Table"/>
-        <w:tblW w:w="0" w:type="auto"/>
-        <w:tblLook w:val="04A0" w:firstRow="1" w:lastRow="0" w:firstColumn="1" w:lastColumn="0" w:noHBand="0" w:noVBand="1"/>
-      </w:tblPr>
-      <w:tblGrid>
-        <w:gridCol w:w="3182"/>
-        <w:gridCol w:w="3182"/>
-        <w:gridCol w:w="3182"/>
-      </w:tblGrid>
-      <w:tr>
-        <w:trPr>
-          <w:cnfStyle w:val="100000000000" w:firstRow="1" w:lastRow="0" w:firstColumn="0" w:lastColumn="0" w:oddVBand="0" w:evenVBand="0" w:oddHBand="0" w:evenHBand="0" w:firstRowFirstColumn="0" w:firstRowLastColumn="0" w:lastRowFirstColumn="0" w:lastRowLastColumn="0"/>
-        </w:trPr>
-        <w:tc>
-          <w:tcPr>
-            <w:tcW w:w="3182" w:type="dxa"/>
-          </w:tcPr>
-          <w:p>
-            <w:pPr>
-              <w:pStyle w:val="Textkrper"/>
-              <w:spacing w:line="240" w:lineRule="auto"/>
-              <w:ind w:firstLine="0"/>
-              <w:rPr>
-                <w:rStyle w:val="Buchtitel"/>
-              </w:rPr>
-            </w:pPr>
-            <w:bookmarkStart w:id="2" w:name="_GoBack"/>
-            <w:r>
-              <w:t>Test</w:t>
-            </w:r>
-          </w:p>
-        </w:tc>
-        <w:tc>
-          <w:tcPr>
-            <w:tcW w:w="3182" w:type="dxa"/>
-          </w:tcPr>
-          <w:p>
-            <w:pPr>
-              <w:pStyle w:val="Textkrper"/>
-              <w:spacing w:line="240" w:lineRule="auto"/>
-              <w:ind w:firstLine="0"/>
-            </w:pPr>
-          </w:p>
-        </w:tc>
-        <w:tc>
-          <w:tcPr>
-            <w:tcW w:w="3182" w:type="dxa"/>
-          </w:tcPr>
-          <w:p>
-            <w:pPr>
-              <w:pStyle w:val="Textkrper"/>
-              <w:spacing w:line="240" w:lineRule="auto"/>
-              <w:ind w:firstLine="0"/>
-            </w:pPr>
-          </w:p>
-        </w:tc>
-      </w:tr>
-      <w:tr>
-        <w:tc>
-          <w:tcPr>
-            <w:tcW w:w="3182" w:type="dxa"/>
-          </w:tcPr>
-          <w:p>
-            <w:pPr>
-              <w:pStyle w:val="Textkrper"/>
-              <w:spacing w:line="240" w:lineRule="auto"/>
-              <w:ind w:firstLine="0"/>
-            </w:pPr>
-          </w:p>
-        </w:tc>
-        <w:tc>
-          <w:tcPr>
-            <w:tcW w:w="3182" w:type="dxa"/>
-          </w:tcPr>
-          <w:p>
-            <w:pPr>
-              <w:pStyle w:val="Textkrper"/>
-              <w:spacing w:line="240" w:lineRule="auto"/>
-              <w:ind w:firstLine="0"/>
-            </w:pPr>
-          </w:p>
-        </w:tc>
-        <w:tc>
-          <w:tcPr>
-            <w:tcW w:w="3182" w:type="dxa"/>
-          </w:tcPr>
-          <w:p>
-            <w:pPr>
-              <w:pStyle w:val="Textkrper"/>
-              <w:spacing w:line="240" w:lineRule="auto"/>
-              <w:ind w:firstLine="0"/>
-            </w:pPr>
-          </w:p>
-        </w:tc>
-      </w:tr>
-      <w:tr>
-        <w:tc>
-          <w:tcPr>
-            <w:tcW w:w="3182" w:type="dxa"/>
-          </w:tcPr>
-          <w:p>
-            <w:pPr>
-              <w:pStyle w:val="Textkrper"/>
-              <w:spacing w:line="240" w:lineRule="auto"/>
-              <w:ind w:firstLine="0"/>
-            </w:pPr>
-          </w:p>
-        </w:tc>
-        <w:tc>
-          <w:tcPr>
-            <w:tcW w:w="3182" w:type="dxa"/>
-          </w:tcPr>
-          <w:p>
-            <w:pPr>
-              <w:pStyle w:val="Textkrper"/>
-              <w:spacing w:line="240" w:lineRule="auto"/>
-              <w:ind w:firstLine="0"/>
-            </w:pPr>
-          </w:p>
-        </w:tc>
-        <w:tc>
-          <w:tcPr>
-            <w:tcW w:w="3182" w:type="dxa"/>
-          </w:tcPr>
-          <w:p>
-            <w:pPr>
-              <w:pStyle w:val="Textkrper"/>
-              <w:spacing w:line="240" w:lineRule="auto"/>
-              <w:ind w:firstLine="0"/>
-            </w:pPr>
-          </w:p>
-        </w:tc>
-      </w:tr>
-      <w:tr>
-        <w:tc>
-          <w:tcPr>
-            <w:tcW w:w="3182" w:type="dxa"/>
-          </w:tcPr>
-          <w:p>
-            <w:pPr>
-              <w:pStyle w:val="Textkrper"/>
-              <w:spacing w:line="240" w:lineRule="auto"/>
-              <w:ind w:firstLine="0"/>
-            </w:pPr>
-          </w:p>
-        </w:tc>
-        <w:tc>
-          <w:tcPr>
-            <w:tcW w:w="3182" w:type="dxa"/>
-          </w:tcPr>
-          <w:p>
-            <w:pPr>
-              <w:pStyle w:val="Textkrper"/>
-              <w:spacing w:line="240" w:lineRule="auto"/>
-              <w:ind w:firstLine="0"/>
-            </w:pPr>
-          </w:p>
-        </w:tc>
-        <w:tc>
-          <w:tcPr>
-            <w:tcW w:w="3182" w:type="dxa"/>
-          </w:tcPr>
-          <w:p>
-            <w:pPr>
-              <w:pStyle w:val="Textkrper"/>
-              <w:spacing w:line="240" w:lineRule="auto"/>
-              <w:ind w:firstLine="0"/>
-            </w:pPr>
-          </w:p>
-        </w:tc>
-      </w:tr>
-      <w:tr>
-        <w:tc>
-          <w:tcPr>
-            <w:tcW w:w="3182" w:type="dxa"/>
-          </w:tcPr>
-          <w:p>
-            <w:pPr>
-              <w:pStyle w:val="Textkrper"/>
-              <w:spacing w:line="240" w:lineRule="auto"/>
-              <w:ind w:firstLine="0"/>
-            </w:pPr>
-          </w:p>
-        </w:tc>
-        <w:tc>
-          <w:tcPr>
-            <w:tcW w:w="3182" w:type="dxa"/>
-          </w:tcPr>
-          <w:p>
-            <w:pPr>
-              <w:pStyle w:val="Textkrper"/>
-              <w:spacing w:line="240" w:lineRule="auto"/>
-              <w:ind w:firstLine="0"/>
-            </w:pPr>
-          </w:p>
-        </w:tc>
-        <w:tc>
-          <w:tcPr>
-            <w:tcW w:w="3182" w:type="dxa"/>
-          </w:tcPr>
-          <w:p>
-            <w:pPr>
-              <w:pStyle w:val="Textkrper"/>
-              <w:spacing w:line="240" w:lineRule="auto"/>
-              <w:ind w:firstLine="0"/>
-            </w:pPr>
-          </w:p>
-        </w:tc>
-      </w:tr>
-      <w:tr>
-        <w:tc>
-          <w:tcPr>
-            <w:tcW w:w="3182" w:type="dxa"/>
-          </w:tcPr>
-          <w:p>
-            <w:pPr>
-              <w:pStyle w:val="Textkrper"/>
-              <w:spacing w:line="240" w:lineRule="auto"/>
-              <w:ind w:firstLine="0"/>
-            </w:pPr>
-          </w:p>
-        </w:tc>
-        <w:tc>
-          <w:tcPr>
-            <w:tcW w:w="3182" w:type="dxa"/>
-          </w:tcPr>
-          <w:p>
-            <w:pPr>
-              <w:pStyle w:val="Textkrper"/>
-              <w:spacing w:line="240" w:lineRule="auto"/>
-              <w:ind w:firstLine="0"/>
-            </w:pPr>
-          </w:p>
-        </w:tc>
-        <w:tc>
-          <w:tcPr>
-            <w:tcW w:w="3182" w:type="dxa"/>
-          </w:tcPr>
-          <w:p>
-            <w:pPr>
-              <w:pStyle w:val="Textkrper"/>
-              <w:spacing w:line="240" w:lineRule="auto"/>
-              <w:ind w:firstLine="0"/>
-            </w:pPr>
-          </w:p>
-        </w:tc>
-      </w:tr>
-      <w:tr>
-        <w:tc>
-          <w:tcPr>
-            <w:tcW w:w="3182" w:type="dxa"/>
-          </w:tcPr>
-          <w:p>
-            <w:pPr>
-              <w:pStyle w:val="Textkrper"/>
-              <w:spacing w:line="240" w:lineRule="auto"/>
-              <w:ind w:firstLine="0"/>
-            </w:pPr>
-          </w:p>
-        </w:tc>
-        <w:tc>
-          <w:tcPr>
-            <w:tcW w:w="3182" w:type="dxa"/>
-          </w:tcPr>
-          <w:p>
-            <w:pPr>
-              <w:pStyle w:val="Textkrper"/>
-              <w:spacing w:line="240" w:lineRule="auto"/>
-              <w:ind w:firstLine="0"/>
-            </w:pPr>
-          </w:p>
-        </w:tc>
-        <w:tc>
-          <w:tcPr>
-            <w:tcW w:w="3182" w:type="dxa"/>
-          </w:tcPr>
-          <w:p>
-            <w:pPr>
-              <w:pStyle w:val="Textkrper"/>
-              <w:spacing w:line="240" w:lineRule="auto"/>
-              <w:ind w:firstLine="0"/>
-            </w:pPr>
-          </w:p>
-        </w:tc>
-      </w:tr>
-      <w:tr>
-        <w:tc>
-          <w:tcPr>
-            <w:tcW w:w="3182" w:type="dxa"/>
-          </w:tcPr>
-          <w:p>
-            <w:pPr>
-              <w:pStyle w:val="Textkrper"/>
-              <w:spacing w:line="240" w:lineRule="auto"/>
-              <w:ind w:firstLine="0"/>
-            </w:pPr>
-          </w:p>
-        </w:tc>
-        <w:tc>
-          <w:tcPr>
-            <w:tcW w:w="3182" w:type="dxa"/>
-          </w:tcPr>
-          <w:p>
-            <w:pPr>
-              <w:pStyle w:val="Textkrper"/>
-              <w:spacing w:line="240" w:lineRule="auto"/>
-              <w:ind w:firstLine="0"/>
-            </w:pPr>
-          </w:p>
-        </w:tc>
-        <w:tc>
-          <w:tcPr>
-            <w:tcW w:w="3182" w:type="dxa"/>
-          </w:tcPr>
-          <w:p>
-            <w:pPr>
-              <w:pStyle w:val="Textkrper"/>
-              <w:spacing w:line="240" w:lineRule="auto"/>
-              <w:ind w:firstLine="0"/>
-            </w:pPr>
-          </w:p>
-        </w:tc>
-      </w:tr>
-      <w:bookmarkEnd w:id="2"/>
-    </w:tbl>
-    <w:p>
-      <w:pPr>
-        <w:pStyle w:val="Textkrper"/>
-      </w:pPr>
     </w:p>
     <w:sectPr>
-      <w:headerReference w:type="even" r:id="rId10"/>
-      <w:headerReference w:type="default" r:id="rId11"/>
-      <w:headerReference w:type="first" r:id="rId12"/>
+      <w:headerReference w:type="even" r:id="rId7"/>
+      <w:headerReference w:type="default" r:id="rId8"/>
+      <w:headerReference w:type="first" r:id="rId9"/>
       <w:pgSz w:w="12240" w:h="15840"/>
       <w:pgMar w:top="1417" w:right="1417" w:bottom="1134" w:left="1417" w:header="720" w:footer="720" w:gutter="0"/>
       <w:cols w:space="720"/>
@@ -625,7 +25,7 @@
   <w:endnote w:type="separator" w:id="-1">
     <w:p>
       <w:pPr>
-        <w:spacing w:after="0"/>
+        <w:spacing w:before="0" w:after="0" w:line="240" w:lineRule="auto"/>
       </w:pPr>
       <w:r>
         <w:separator/>
@@ -635,7 +35,7 @@
   <w:endnote w:type="continuationSeparator" w:id="0">
     <w:p>
       <w:pPr>
-        <w:spacing w:after="0"/>
+        <w:spacing w:before="0" w:after="0" w:line="240" w:lineRule="auto"/>
       </w:pPr>
       <w:r>
         <w:continuationSeparator/>
@@ -786,12 +186,9 @@
     <w:pPr>
       <w:pStyle w:val="Kopfzeile"/>
       <w:ind w:right="357"/>
-      <w:rPr>
-        <w:lang w:val="de-DE"/>
-      </w:rPr>
     </w:pPr>
     <w:r>
-      <w:t>TITLE</w:t>
+      <w:t>Distorted PD estimates in sequence learning</w:t>
     </w:r>
     <w:r>
       <w:ptab w:relativeTo="margin" w:alignment="right" w:leader="none"/>
@@ -802,73 +199,11 @@
 
 <file path=word/header3.xml><?xml version="1.0" encoding="utf-8"?>
 <w:hdr xmlns:wpc="http://schemas.microsoft.com/office/word/2010/wordprocessingCanvas" xmlns:cx="http://schemas.microsoft.com/office/drawing/2014/chartex" xmlns:cx1="http://schemas.microsoft.com/office/drawing/2015/9/8/chartex" xmlns:cx2="http://schemas.microsoft.com/office/drawing/2015/10/21/chartex" xmlns:cx3="http://schemas.microsoft.com/office/drawing/2016/5/9/chartex" xmlns:cx4="http://schemas.microsoft.com/office/drawing/2016/5/10/chartex" xmlns:cx5="http://schemas.microsoft.com/office/drawing/2016/5/11/chartex" xmlns:cx6="http://schemas.microsoft.com/office/drawing/2016/5/12/chartex" xmlns:cx7="http://schemas.microsoft.com/office/drawing/2016/5/13/chartex" xmlns:cx8="http://schemas.microsoft.com/office/drawing/2016/5/14/chartex" xmlns:mc="http://schemas.openxmlformats.org/markup-compatibility/2006" xmlns:aink="http://schemas.microsoft.com/office/drawing/2016/ink" xmlns:am3d="http://schemas.microsoft.com/office/drawing/2017/model3d" xmlns:o="urn:schemas-microsoft-com:office:office" xmlns:r="http://schemas.openxmlformats.org/officeDocument/2006/relationships" xmlns:m="http://schemas.openxmlformats.org/officeDocument/2006/math" xmlns:v="urn:schemas-microsoft-com:vml" xmlns:wp14="http://schemas.microsoft.com/office/word/2010/wordprocessingDrawing" xmlns:wp="http://schemas.openxmlformats.org/drawingml/2006/wordprocessingDrawing" xmlns:w10="urn:schemas-microsoft-com:office:word" xmlns:w="http://schemas.openxmlformats.org/wordprocessingml/2006/main" xmlns:w14="http://schemas.microsoft.com/office/word/2010/wordml" xmlns:w15="http://schemas.microsoft.com/office/word/2012/wordml" xmlns:w16cid="http://schemas.microsoft.com/office/word/2016/wordml/cid" xmlns:w16se="http://schemas.microsoft.com/office/word/2015/wordml/symex" xmlns:wpg="http://schemas.microsoft.com/office/word/2010/wordprocessingGroup" xmlns:wpi="http://schemas.microsoft.com/office/word/2010/wordprocessingInk" xmlns:wne="http://schemas.microsoft.com/office/word/2006/wordml" xmlns:wps="http://schemas.microsoft.com/office/word/2010/wordprocessingShape" mc:Ignorable="w14 w15 w16se w16cid wp14">
-  <w:sdt>
-    <w:sdtPr>
-      <w:rPr>
-        <w:rStyle w:val="Seitenzahl"/>
-      </w:rPr>
-      <w:id w:val="-503596050"/>
-      <w:docPartObj>
-        <w:docPartGallery w:val="Page Numbers (Top of Page)"/>
-        <w:docPartUnique/>
-      </w:docPartObj>
-    </w:sdtPr>
-    <w:sdtContent>
-      <w:p>
-        <w:pPr>
-          <w:pStyle w:val="Kopfzeile"/>
-          <w:framePr w:wrap="none" w:vAnchor="text" w:hAnchor="margin" w:xAlign="right" w:y="1"/>
-          <w:rPr>
-            <w:rStyle w:val="Seitenzahl"/>
-          </w:rPr>
-        </w:pPr>
-        <w:r>
-          <w:rPr>
-            <w:rStyle w:val="Seitenzahl"/>
-          </w:rPr>
-          <w:fldChar w:fldCharType="begin"/>
-        </w:r>
-        <w:r>
-          <w:rPr>
-            <w:rStyle w:val="Seitenzahl"/>
-          </w:rPr>
-          <w:instrText xml:space="preserve"> PAGE </w:instrText>
-        </w:r>
-        <w:r>
-          <w:rPr>
-            <w:rStyle w:val="Seitenzahl"/>
-          </w:rPr>
-          <w:fldChar w:fldCharType="separate"/>
-        </w:r>
-        <w:r>
-          <w:rPr>
-            <w:rStyle w:val="Seitenzahl"/>
-          </w:rPr>
-          <w:t>1</w:t>
-        </w:r>
-        <w:r>
-          <w:rPr>
-            <w:rStyle w:val="Seitenzahl"/>
-          </w:rPr>
-          <w:fldChar w:fldCharType="end"/>
-        </w:r>
-      </w:p>
-    </w:sdtContent>
-  </w:sdt>
   <w:p>
     <w:pPr>
       <w:pStyle w:val="Kopfzeile"/>
       <w:ind w:right="357"/>
-      <w:rPr>
-        <w:lang w:val="de-DE"/>
-      </w:rPr>
-    </w:pPr>
-    <w:r>
-      <w:t>Running head: TITLE</w:t>
-    </w:r>
-    <w:r>
-      <w:ptab w:relativeTo="margin" w:alignment="right" w:leader="none"/>
-    </w:r>
+    </w:pPr>
   </w:p>
 </w:hdr>
 </file>
@@ -876,6 +211,110 @@
 <file path=word/numbering.xml><?xml version="1.0" encoding="utf-8"?>
 <w:numbering xmlns:wpc="http://schemas.microsoft.com/office/word/2010/wordprocessingCanvas" xmlns:cx="http://schemas.microsoft.com/office/drawing/2014/chartex" xmlns:cx1="http://schemas.microsoft.com/office/drawing/2015/9/8/chartex" xmlns:cx2="http://schemas.microsoft.com/office/drawing/2015/10/21/chartex" xmlns:cx3="http://schemas.microsoft.com/office/drawing/2016/5/9/chartex" xmlns:cx4="http://schemas.microsoft.com/office/drawing/2016/5/10/chartex" xmlns:cx5="http://schemas.microsoft.com/office/drawing/2016/5/11/chartex" xmlns:cx6="http://schemas.microsoft.com/office/drawing/2016/5/12/chartex" xmlns:cx7="http://schemas.microsoft.com/office/drawing/2016/5/13/chartex" xmlns:cx8="http://schemas.microsoft.com/office/drawing/2016/5/14/chartex" xmlns:mc="http://schemas.openxmlformats.org/markup-compatibility/2006" xmlns:aink="http://schemas.microsoft.com/office/drawing/2016/ink" xmlns:am3d="http://schemas.microsoft.com/office/drawing/2017/model3d" xmlns:o="urn:schemas-microsoft-com:office:office" xmlns:r="http://schemas.openxmlformats.org/officeDocument/2006/relationships" xmlns:m="http://schemas.openxmlformats.org/officeDocument/2006/math" xmlns:v="urn:schemas-microsoft-com:vml" xmlns:wp14="http://schemas.microsoft.com/office/word/2010/wordprocessingDrawing" xmlns:wp="http://schemas.openxmlformats.org/drawingml/2006/wordprocessingDrawing" xmlns:w10="urn:schemas-microsoft-com:office:word" xmlns:w="http://schemas.openxmlformats.org/wordprocessingml/2006/main" xmlns:w14="http://schemas.microsoft.com/office/word/2010/wordml" xmlns:w15="http://schemas.microsoft.com/office/word/2012/wordml" xmlns:w16cid="http://schemas.microsoft.com/office/word/2016/wordml/cid" xmlns:w16se="http://schemas.microsoft.com/office/word/2015/wordml/symex" xmlns:wpg="http://schemas.microsoft.com/office/word/2010/wordprocessingGroup" xmlns:wpi="http://schemas.microsoft.com/office/word/2010/wordprocessingInk" xmlns:wne="http://schemas.microsoft.com/office/word/2006/wordml" xmlns:wps="http://schemas.microsoft.com/office/word/2010/wordprocessingShape" mc:Ignorable="w14 w15 w16se w16cid wp14">
   <w:abstractNum w:abstractNumId="0" w15:restartNumberingAfterBreak="0">
+    <w:nsid w:val="EA454B4C"/>
+    <w:multiLevelType w:val="multilevel"/>
+    <w:tmpl w:val="9E9C40B6"/>
+    <w:lvl w:ilvl="0">
+      <w:numFmt w:val="bullet"/>
+      <w:lvlText w:val="•"/>
+      <w:lvlJc w:val="left"/>
+      <w:pPr>
+        <w:tabs>
+          <w:tab w:val="num" w:pos="0"/>
+        </w:tabs>
+        <w:ind w:left="480" w:hanging="480"/>
+      </w:pPr>
+    </w:lvl>
+    <w:lvl w:ilvl="1">
+      <w:numFmt w:val="bullet"/>
+      <w:lvlText w:val="–"/>
+      <w:lvlJc w:val="left"/>
+      <w:pPr>
+        <w:tabs>
+          <w:tab w:val="num" w:pos="720"/>
+        </w:tabs>
+        <w:ind w:left="1200" w:hanging="480"/>
+      </w:pPr>
+    </w:lvl>
+    <w:lvl w:ilvl="2">
+      <w:numFmt w:val="bullet"/>
+      <w:lvlText w:val="•"/>
+      <w:lvlJc w:val="left"/>
+      <w:pPr>
+        <w:tabs>
+          <w:tab w:val="num" w:pos="1440"/>
+        </w:tabs>
+        <w:ind w:left="1920" w:hanging="480"/>
+      </w:pPr>
+    </w:lvl>
+    <w:lvl w:ilvl="3">
+      <w:numFmt w:val="bullet"/>
+      <w:lvlText w:val="–"/>
+      <w:lvlJc w:val="left"/>
+      <w:pPr>
+        <w:tabs>
+          <w:tab w:val="num" w:pos="2160"/>
+        </w:tabs>
+        <w:ind w:left="2640" w:hanging="480"/>
+      </w:pPr>
+    </w:lvl>
+    <w:lvl w:ilvl="4">
+      <w:numFmt w:val="bullet"/>
+      <w:lvlText w:val="•"/>
+      <w:lvlJc w:val="left"/>
+      <w:pPr>
+        <w:tabs>
+          <w:tab w:val="num" w:pos="2880"/>
+        </w:tabs>
+        <w:ind w:left="3360" w:hanging="480"/>
+      </w:pPr>
+    </w:lvl>
+    <w:lvl w:ilvl="5">
+      <w:numFmt w:val="bullet"/>
+      <w:lvlText w:val="–"/>
+      <w:lvlJc w:val="left"/>
+      <w:pPr>
+        <w:tabs>
+          <w:tab w:val="num" w:pos="3600"/>
+        </w:tabs>
+        <w:ind w:left="4080" w:hanging="480"/>
+      </w:pPr>
+    </w:lvl>
+    <w:lvl w:ilvl="6">
+      <w:numFmt w:val="bullet"/>
+      <w:lvlText w:val="•"/>
+      <w:lvlJc w:val="left"/>
+      <w:pPr>
+        <w:tabs>
+          <w:tab w:val="num" w:pos="4320"/>
+        </w:tabs>
+        <w:ind w:left="4800" w:hanging="480"/>
+      </w:pPr>
+    </w:lvl>
+    <w:lvl w:ilvl="7">
+      <w:numFmt w:val="bullet"/>
+      <w:lvlText w:val="–"/>
+      <w:lvlJc w:val="left"/>
+      <w:pPr>
+        <w:tabs>
+          <w:tab w:val="num" w:pos="5040"/>
+        </w:tabs>
+        <w:ind w:left="5520" w:hanging="480"/>
+      </w:pPr>
+    </w:lvl>
+    <w:lvl w:ilvl="8">
+      <w:numFmt w:val="bullet"/>
+      <w:lvlText w:val="•"/>
+      <w:lvlJc w:val="left"/>
+      <w:pPr>
+        <w:tabs>
+          <w:tab w:val="num" w:pos="5760"/>
+        </w:tabs>
+        <w:ind w:left="6240" w:hanging="480"/>
+      </w:pPr>
+    </w:lvl>
+  </w:abstractNum>
+  <w:abstractNum w:abstractNumId="1" w15:restartNumberingAfterBreak="0">
     <w:nsid w:val="FFFFFF7C"/>
     <w:multiLevelType w:val="singleLevel"/>
     <w:tmpl w:val="EC6A2DF6"/>
@@ -892,7 +331,7 @@
       </w:pPr>
     </w:lvl>
   </w:abstractNum>
-  <w:abstractNum w:abstractNumId="1" w15:restartNumberingAfterBreak="0">
+  <w:abstractNum w:abstractNumId="2" w15:restartNumberingAfterBreak="0">
     <w:nsid w:val="FFFFFF7D"/>
     <w:multiLevelType w:val="singleLevel"/>
     <w:tmpl w:val="8C621322"/>
@@ -909,7 +348,7 @@
       </w:pPr>
     </w:lvl>
   </w:abstractNum>
-  <w:abstractNum w:abstractNumId="2" w15:restartNumberingAfterBreak="0">
+  <w:abstractNum w:abstractNumId="3" w15:restartNumberingAfterBreak="0">
     <w:nsid w:val="FFFFFF7E"/>
     <w:multiLevelType w:val="singleLevel"/>
     <w:tmpl w:val="62BAE314"/>
@@ -926,7 +365,7 @@
       </w:pPr>
     </w:lvl>
   </w:abstractNum>
-  <w:abstractNum w:abstractNumId="3" w15:restartNumberingAfterBreak="0">
+  <w:abstractNum w:abstractNumId="4" w15:restartNumberingAfterBreak="0">
     <w:nsid w:val="FFFFFF7F"/>
     <w:multiLevelType w:val="singleLevel"/>
     <w:tmpl w:val="24507FF6"/>
@@ -943,7 +382,7 @@
       </w:pPr>
     </w:lvl>
   </w:abstractNum>
-  <w:abstractNum w:abstractNumId="4" w15:restartNumberingAfterBreak="0">
+  <w:abstractNum w:abstractNumId="5" w15:restartNumberingAfterBreak="0">
     <w:nsid w:val="FFFFFF80"/>
     <w:multiLevelType w:val="singleLevel"/>
     <w:tmpl w:val="D4C896B2"/>
@@ -963,7 +402,7 @@
       </w:rPr>
     </w:lvl>
   </w:abstractNum>
-  <w:abstractNum w:abstractNumId="5" w15:restartNumberingAfterBreak="0">
+  <w:abstractNum w:abstractNumId="6" w15:restartNumberingAfterBreak="0">
     <w:nsid w:val="FFFFFF81"/>
     <w:multiLevelType w:val="singleLevel"/>
     <w:tmpl w:val="B6B486D6"/>
@@ -983,7 +422,7 @@
       </w:rPr>
     </w:lvl>
   </w:abstractNum>
-  <w:abstractNum w:abstractNumId="6" w15:restartNumberingAfterBreak="0">
+  <w:abstractNum w:abstractNumId="7" w15:restartNumberingAfterBreak="0">
     <w:nsid w:val="FFFFFF82"/>
     <w:multiLevelType w:val="singleLevel"/>
     <w:tmpl w:val="4282EB32"/>
@@ -1003,7 +442,7 @@
       </w:rPr>
     </w:lvl>
   </w:abstractNum>
-  <w:abstractNum w:abstractNumId="7" w15:restartNumberingAfterBreak="0">
+  <w:abstractNum w:abstractNumId="8" w15:restartNumberingAfterBreak="0">
     <w:nsid w:val="FFFFFF83"/>
     <w:multiLevelType w:val="singleLevel"/>
     <w:tmpl w:val="7B8633C2"/>
@@ -1023,7 +462,7 @@
       </w:rPr>
     </w:lvl>
   </w:abstractNum>
-  <w:abstractNum w:abstractNumId="8" w15:restartNumberingAfterBreak="0">
+  <w:abstractNum w:abstractNumId="9" w15:restartNumberingAfterBreak="0">
     <w:nsid w:val="FFFFFF88"/>
     <w:multiLevelType w:val="singleLevel"/>
     <w:tmpl w:val="8D1AAEEA"/>
@@ -1040,7 +479,7 @@
       </w:pPr>
     </w:lvl>
   </w:abstractNum>
-  <w:abstractNum w:abstractNumId="9" w15:restartNumberingAfterBreak="0">
+  <w:abstractNum w:abstractNumId="10" w15:restartNumberingAfterBreak="0">
     <w:nsid w:val="FFFFFF89"/>
     <w:multiLevelType w:val="singleLevel"/>
     <w:tmpl w:val="1E585DB0"/>
@@ -1060,7 +499,7 @@
       </w:rPr>
     </w:lvl>
   </w:abstractNum>
-  <w:abstractNum w:abstractNumId="10" w15:restartNumberingAfterBreak="0">
+  <w:abstractNum w:abstractNumId="11" w15:restartNumberingAfterBreak="0">
     <w:nsid w:val="170CD2DE"/>
     <w:multiLevelType w:val="multilevel"/>
     <w:tmpl w:val="9FD2E3F2"/>
@@ -1164,7 +603,7 @@
       </w:pPr>
     </w:lvl>
   </w:abstractNum>
-  <w:abstractNum w:abstractNumId="11" w15:restartNumberingAfterBreak="0">
+  <w:abstractNum w:abstractNumId="12" w15:restartNumberingAfterBreak="0">
     <w:nsid w:val="2C1AE401"/>
     <w:multiLevelType w:val="multilevel"/>
     <w:tmpl w:val="63C869CA"/>
@@ -1269,43 +708,52 @@
     </w:lvl>
   </w:abstractNum>
   <w:num w:numId="1">
+    <w:abstractNumId w:val="11"/>
+  </w:num>
+  <w:num w:numId="2">
+    <w:abstractNumId w:val="11"/>
+  </w:num>
+  <w:num w:numId="3">
+    <w:abstractNumId w:val="12"/>
+  </w:num>
+  <w:num w:numId="4">
+    <w:abstractNumId w:val="1"/>
+  </w:num>
+  <w:num w:numId="5">
+    <w:abstractNumId w:val="2"/>
+  </w:num>
+  <w:num w:numId="6">
+    <w:abstractNumId w:val="3"/>
+  </w:num>
+  <w:num w:numId="7">
+    <w:abstractNumId w:val="4"/>
+  </w:num>
+  <w:num w:numId="8">
+    <w:abstractNumId w:val="9"/>
+  </w:num>
+  <w:num w:numId="9">
+    <w:abstractNumId w:val="5"/>
+  </w:num>
+  <w:num w:numId="10">
+    <w:abstractNumId w:val="6"/>
+  </w:num>
+  <w:num w:numId="11">
+    <w:abstractNumId w:val="7"/>
+  </w:num>
+  <w:num w:numId="12">
+    <w:abstractNumId w:val="8"/>
+  </w:num>
+  <w:num w:numId="13">
     <w:abstractNumId w:val="10"/>
   </w:num>
-  <w:num w:numId="2">
-    <w:abstractNumId w:val="10"/>
+  <w:num w:numId="14">
+    <w:abstractNumId w:val="12"/>
   </w:num>
-  <w:num w:numId="3">
-    <w:abstractNumId w:val="11"/>
-  </w:num>
-  <w:num w:numId="4">
+  <w:num w:numId="15">
     <w:abstractNumId w:val="0"/>
   </w:num>
-  <w:num w:numId="5">
-    <w:abstractNumId w:val="1"/>
-  </w:num>
-  <w:num w:numId="6">
-    <w:abstractNumId w:val="2"/>
-  </w:num>
-  <w:num w:numId="7">
-    <w:abstractNumId w:val="3"/>
-  </w:num>
-  <w:num w:numId="8">
-    <w:abstractNumId w:val="8"/>
-  </w:num>
-  <w:num w:numId="9">
-    <w:abstractNumId w:val="4"/>
-  </w:num>
-  <w:num w:numId="10">
-    <w:abstractNumId w:val="5"/>
-  </w:num>
-  <w:num w:numId="11">
-    <w:abstractNumId w:val="6"/>
-  </w:num>
-  <w:num w:numId="12">
-    <w:abstractNumId w:val="7"/>
-  </w:num>
-  <w:num w:numId="13">
-    <w:abstractNumId w:val="9"/>
+  <w:num w:numId="16">
+    <w:abstractNumId w:val="0"/>
   </w:num>
 </w:numbering>
 </file>
@@ -1840,6 +1288,7 @@
   <w:style w:type="character" w:default="1" w:styleId="Absatz-Standardschriftart">
     <w:name w:val="Default Paragraph Font"/>
     <w:uiPriority w:val="1"/>
+    <w:semiHidden/>
     <w:unhideWhenUsed/>
   </w:style>
   <w:style w:type="table" w:default="1" w:styleId="NormaleTabelle">
@@ -2750,6 +2199,15 @@
       <w:i/>
       <w:iCs/>
       <w:spacing w:val="5"/>
+    </w:rPr>
+  </w:style>
+  <w:style w:type="paragraph" w:customStyle="1" w:styleId="h1-titlepage">
+    <w:name w:val="h1-titlepage"/>
+    <w:basedOn w:val="h1-pagebreak"/>
+    <w:qFormat/>
+    <w:rsid w:val="00A05772"/>
+    <w:rPr>
+      <w:b w:val="0"/>
     </w:rPr>
   </w:style>
 </w:styles>
@@ -3071,16 +2529,4 @@
   </a:objectDefaults>
   <a:extraClrSchemeLst/>
 </a:theme>
-</file>
-
-<file path=customXml/item1.xml><?xml version="1.0" encoding="utf-8"?>
-<b:Sources xmlns:b="http://schemas.openxmlformats.org/officeDocument/2006/bibliography" xmlns="http://schemas.openxmlformats.org/officeDocument/2006/bibliography" SelectedStyle="/APASixthEditionOfficeOnline.xsl" StyleName="APA" Version="6"/>
-</file>
-
-<file path=customXml/itemProps1.xml><?xml version="1.0" encoding="utf-8"?>
-<ds:datastoreItem xmlns:ds="http://schemas.openxmlformats.org/officeDocument/2006/customXml" ds:itemID="{7EBD87FB-2F2F-F442-8791-2123BB92B9A8}">
-  <ds:schemaRefs>
-    <ds:schemaRef ds:uri="http://schemas.openxmlformats.org/officeDocument/2006/bibliography"/>
-  </ds:schemaRefs>
-</ds:datastoreItem>
 </file>
</xml_diff>

<commit_message>
Minor improvements to DOCX conversion
- Labelled quotes are omitted
- Fixed incorrect running heads introduced by a previous commit
</commit_message>
<xml_diff>
--- a/inst/rmarkdown/templates/apa6/resources/apa6_man.docx
+++ b/inst/rmarkdown/templates/apa6/resources/apa6_man.docx
@@ -188,7 +188,7 @@
       <w:ind w:right="357"/>
     </w:pPr>
     <w:r>
-      <w:t>Distorted PD estimates in sequence learning</w:t>
+      <w:t>TITLE</w:t>
     </w:r>
     <w:r>
       <w:ptab w:relativeTo="margin" w:alignment="right" w:leader="none"/>
@@ -199,6 +199,69 @@
 
 <file path=word/header3.xml><?xml version="1.0" encoding="utf-8"?>
 <w:hdr xmlns:wpc="http://schemas.microsoft.com/office/word/2010/wordprocessingCanvas" xmlns:cx="http://schemas.microsoft.com/office/drawing/2014/chartex" xmlns:cx1="http://schemas.microsoft.com/office/drawing/2015/9/8/chartex" xmlns:cx2="http://schemas.microsoft.com/office/drawing/2015/10/21/chartex" xmlns:cx3="http://schemas.microsoft.com/office/drawing/2016/5/9/chartex" xmlns:cx4="http://schemas.microsoft.com/office/drawing/2016/5/10/chartex" xmlns:cx5="http://schemas.microsoft.com/office/drawing/2016/5/11/chartex" xmlns:cx6="http://schemas.microsoft.com/office/drawing/2016/5/12/chartex" xmlns:cx7="http://schemas.microsoft.com/office/drawing/2016/5/13/chartex" xmlns:cx8="http://schemas.microsoft.com/office/drawing/2016/5/14/chartex" xmlns:mc="http://schemas.openxmlformats.org/markup-compatibility/2006" xmlns:aink="http://schemas.microsoft.com/office/drawing/2016/ink" xmlns:am3d="http://schemas.microsoft.com/office/drawing/2017/model3d" xmlns:o="urn:schemas-microsoft-com:office:office" xmlns:r="http://schemas.openxmlformats.org/officeDocument/2006/relationships" xmlns:m="http://schemas.openxmlformats.org/officeDocument/2006/math" xmlns:v="urn:schemas-microsoft-com:vml" xmlns:wp14="http://schemas.microsoft.com/office/word/2010/wordprocessingDrawing" xmlns:wp="http://schemas.openxmlformats.org/drawingml/2006/wordprocessingDrawing" xmlns:w10="urn:schemas-microsoft-com:office:word" xmlns:w="http://schemas.openxmlformats.org/wordprocessingml/2006/main" xmlns:w14="http://schemas.microsoft.com/office/word/2010/wordml" xmlns:w15="http://schemas.microsoft.com/office/word/2012/wordml" xmlns:w16cid="http://schemas.microsoft.com/office/word/2016/wordml/cid" xmlns:w16se="http://schemas.microsoft.com/office/word/2015/wordml/symex" xmlns:wpg="http://schemas.microsoft.com/office/word/2010/wordprocessingGroup" xmlns:wpi="http://schemas.microsoft.com/office/word/2010/wordprocessingInk" xmlns:wne="http://schemas.microsoft.com/office/word/2006/wordml" xmlns:wps="http://schemas.microsoft.com/office/word/2010/wordprocessingShape" mc:Ignorable="w14 w15 w16se w16cid wp14">
+  <w:sdt>
+    <w:sdtPr>
+      <w:rPr>
+        <w:rStyle w:val="Seitenzahl"/>
+      </w:rPr>
+      <w:id w:val="1389921216"/>
+      <w:docPartObj>
+        <w:docPartGallery w:val="Page Numbers (Top of Page)"/>
+        <w:docPartUnique/>
+      </w:docPartObj>
+    </w:sdtPr>
+    <w:sdtContent>
+      <w:p>
+        <w:pPr>
+          <w:pStyle w:val="Kopfzeile"/>
+          <w:framePr w:wrap="none" w:vAnchor="text" w:hAnchor="margin" w:xAlign="right" w:y="1"/>
+          <w:rPr>
+            <w:rStyle w:val="Seitenzahl"/>
+          </w:rPr>
+        </w:pPr>
+        <w:r>
+          <w:rPr>
+            <w:rStyle w:val="Seitenzahl"/>
+          </w:rPr>
+          <w:fldChar w:fldCharType="begin"/>
+        </w:r>
+        <w:r>
+          <w:rPr>
+            <w:rStyle w:val="Seitenzahl"/>
+          </w:rPr>
+          <w:instrText xml:space="preserve"> PAGE </w:instrText>
+        </w:r>
+        <w:r>
+          <w:rPr>
+            <w:rStyle w:val="Seitenzahl"/>
+          </w:rPr>
+          <w:fldChar w:fldCharType="separate"/>
+        </w:r>
+        <w:r>
+          <w:rPr>
+            <w:rStyle w:val="Seitenzahl"/>
+            <w:noProof/>
+          </w:rPr>
+          <w:t>1</w:t>
+        </w:r>
+        <w:r>
+          <w:rPr>
+            <w:rStyle w:val="Seitenzahl"/>
+          </w:rPr>
+          <w:fldChar w:fldCharType="end"/>
+        </w:r>
+      </w:p>
+    </w:sdtContent>
+  </w:sdt>
+  <w:p>
+    <w:pPr>
+      <w:pStyle w:val="Kopfzeile"/>
+      <w:ind w:right="360"/>
+    </w:pPr>
+    <w:r>
+      <w:t>Running head: TITLE</w:t>
+    </w:r>
+  </w:p>
   <w:p>
     <w:pPr>
       <w:pStyle w:val="Kopfzeile"/>
@@ -796,7 +859,7 @@
     <w:lsdException w:name="Normal Indent" w:semiHidden="1" w:unhideWhenUsed="1"/>
     <w:lsdException w:name="footnote text" w:semiHidden="1" w:unhideWhenUsed="1"/>
     <w:lsdException w:name="annotation text" w:semiHidden="1" w:unhideWhenUsed="1"/>
-    <w:lsdException w:name="header" w:semiHidden="1" w:unhideWhenUsed="1"/>
+    <w:lsdException w:name="header" w:semiHidden="1" w:uiPriority="99" w:unhideWhenUsed="1"/>
     <w:lsdException w:name="footer" w:semiHidden="1" w:unhideWhenUsed="1"/>
     <w:lsdException w:name="index heading" w:semiHidden="1" w:unhideWhenUsed="1"/>
     <w:lsdException w:name="caption" w:semiHidden="1" w:unhideWhenUsed="1"/>
@@ -1407,6 +1470,7 @@
   </w:style>
   <w:style w:type="paragraph" w:styleId="Literaturverzeichnis">
     <w:name w:val="Bibliography"/>
+    <w:aliases w:val="refs"/>
     <w:basedOn w:val="Standard"/>
     <w:qFormat/>
     <w:rsid w:val="00572FF5"/>
@@ -1913,6 +1977,7 @@
     <w:name w:val="header"/>
     <w:basedOn w:val="Standard"/>
     <w:link w:val="KopfzeileZchn"/>
+    <w:uiPriority w:val="99"/>
     <w:unhideWhenUsed/>
     <w:rsid w:val="00AF36ED"/>
     <w:pPr>
@@ -1927,6 +1992,7 @@
     <w:name w:val="Kopfzeile Zchn"/>
     <w:basedOn w:val="Absatz-Standardschriftart"/>
     <w:link w:val="Kopfzeile"/>
+    <w:uiPriority w:val="99"/>
     <w:rsid w:val="00AF36ED"/>
   </w:style>
   <w:style w:type="paragraph" w:styleId="Fuzeile">

</xml_diff>

<commit_message>
Remove running head in Word template
</commit_message>
<xml_diff>
--- a/inst/rmarkdown/templates/apa6/resources/apa6_man.docx
+++ b/inst/rmarkdown/templates/apa6/resources/apa6_man.docx
@@ -1,15 +1,12 @@
 
 <file path=word/document.xml><?xml version="1.0" encoding="utf-8"?>
-<w:document xmlns:wpc="http://schemas.microsoft.com/office/word/2010/wordprocessingCanvas" xmlns:cx="http://schemas.microsoft.com/office/drawing/2014/chartex" xmlns:cx1="http://schemas.microsoft.com/office/drawing/2015/9/8/chartex" xmlns:cx2="http://schemas.microsoft.com/office/drawing/2015/10/21/chartex" xmlns:cx3="http://schemas.microsoft.com/office/drawing/2016/5/9/chartex" xmlns:cx4="http://schemas.microsoft.com/office/drawing/2016/5/10/chartex" xmlns:cx5="http://schemas.microsoft.com/office/drawing/2016/5/11/chartex" xmlns:cx6="http://schemas.microsoft.com/office/drawing/2016/5/12/chartex" xmlns:cx7="http://schemas.microsoft.com/office/drawing/2016/5/13/chartex" xmlns:cx8="http://schemas.microsoft.com/office/drawing/2016/5/14/chartex" xmlns:mc="http://schemas.openxmlformats.org/markup-compatibility/2006" xmlns:aink="http://schemas.microsoft.com/office/drawing/2016/ink" xmlns:am3d="http://schemas.microsoft.com/office/drawing/2017/model3d" xmlns:o="urn:schemas-microsoft-com:office:office" xmlns:r="http://schemas.openxmlformats.org/officeDocument/2006/relationships" xmlns:m="http://schemas.openxmlformats.org/officeDocument/2006/math" xmlns:v="urn:schemas-microsoft-com:vml" xmlns:wp14="http://schemas.microsoft.com/office/word/2010/wordprocessingDrawing" xmlns:wp="http://schemas.openxmlformats.org/drawingml/2006/wordprocessingDrawing" xmlns:w10="urn:schemas-microsoft-com:office:word" xmlns:w="http://schemas.openxmlformats.org/wordprocessingml/2006/main" xmlns:w14="http://schemas.microsoft.com/office/word/2010/wordml" xmlns:w15="http://schemas.microsoft.com/office/word/2012/wordml" xmlns:w16cid="http://schemas.microsoft.com/office/word/2016/wordml/cid" xmlns:w16se="http://schemas.microsoft.com/office/word/2015/wordml/symex" xmlns:wpg="http://schemas.microsoft.com/office/word/2010/wordprocessingGroup" xmlns:wpi="http://schemas.microsoft.com/office/word/2010/wordprocessingInk" xmlns:wne="http://schemas.microsoft.com/office/word/2006/wordml" xmlns:wps="http://schemas.microsoft.com/office/word/2010/wordprocessingShape" mc:Ignorable="w14 w15 w16se w16cid wp14">
+<w:document xmlns:wpc="http://schemas.microsoft.com/office/word/2010/wordprocessingCanvas" xmlns:cx="http://schemas.microsoft.com/office/drawing/2014/chartex" xmlns:cx1="http://schemas.microsoft.com/office/drawing/2015/9/8/chartex" xmlns:cx2="http://schemas.microsoft.com/office/drawing/2015/10/21/chartex" xmlns:cx3="http://schemas.microsoft.com/office/drawing/2016/5/9/chartex" xmlns:cx4="http://schemas.microsoft.com/office/drawing/2016/5/10/chartex" xmlns:cx5="http://schemas.microsoft.com/office/drawing/2016/5/11/chartex" xmlns:cx6="http://schemas.microsoft.com/office/drawing/2016/5/12/chartex" xmlns:cx7="http://schemas.microsoft.com/office/drawing/2016/5/13/chartex" xmlns:cx8="http://schemas.microsoft.com/office/drawing/2016/5/14/chartex" xmlns:mc="http://schemas.openxmlformats.org/markup-compatibility/2006" xmlns:aink="http://schemas.microsoft.com/office/drawing/2016/ink" xmlns:am3d="http://schemas.microsoft.com/office/drawing/2017/model3d" xmlns:o="urn:schemas-microsoft-com:office:office" xmlns:oel="http://schemas.microsoft.com/office/2019/extlst" xmlns:r="http://schemas.openxmlformats.org/officeDocument/2006/relationships" xmlns:m="http://schemas.openxmlformats.org/officeDocument/2006/math" xmlns:v="urn:schemas-microsoft-com:vml" xmlns:wp14="http://schemas.microsoft.com/office/word/2010/wordprocessingDrawing" xmlns:wp="http://schemas.openxmlformats.org/drawingml/2006/wordprocessingDrawing" xmlns:w10="urn:schemas-microsoft-com:office:word" xmlns:w="http://schemas.openxmlformats.org/wordprocessingml/2006/main" xmlns:w14="http://schemas.microsoft.com/office/word/2010/wordml" xmlns:w15="http://schemas.microsoft.com/office/word/2012/wordml" xmlns:w16cex="http://schemas.microsoft.com/office/word/2018/wordml/cex" xmlns:w16cid="http://schemas.microsoft.com/office/word/2016/wordml/cid" xmlns:w16="http://schemas.microsoft.com/office/word/2018/wordml" xmlns:w16sdtdh="http://schemas.microsoft.com/office/word/2020/wordml/sdtdatahash" xmlns:w16se="http://schemas.microsoft.com/office/word/2015/wordml/symex" xmlns:wpg="http://schemas.microsoft.com/office/word/2010/wordprocessingGroup" xmlns:wpi="http://schemas.microsoft.com/office/word/2010/wordprocessingInk" xmlns:wne="http://schemas.microsoft.com/office/word/2006/wordml" xmlns:wps="http://schemas.microsoft.com/office/word/2010/wordprocessingShape" mc:Ignorable="w14 w15 w16se w16cid w16 w16cex w16sdtdh wp14">
   <w:body>
     <w:p/>
     <w:sectPr>
       <w:headerReference w:type="even" r:id="rId8"/>
       <w:headerReference w:type="default" r:id="rId9"/>
-      <w:footerReference w:type="even" r:id="rId10"/>
-      <w:footerReference w:type="default" r:id="rId11"/>
-      <w:headerReference w:type="first" r:id="rId12"/>
-      <w:footerReference w:type="first" r:id="rId13"/>
+      <w:headerReference w:type="first" r:id="rId10"/>
       <w:pgSz w:w="12240" w:h="15840"/>
       <w:pgMar w:top="1417" w:right="1417" w:bottom="1134" w:left="1417" w:header="720" w:footer="720" w:gutter="0"/>
       <w:cols w:space="720"/>
@@ -21,7 +18,7 @@
 </file>
 
 <file path=word/endnotes.xml><?xml version="1.0" encoding="utf-8"?>
-<w:endnotes xmlns:wpc="http://schemas.microsoft.com/office/word/2010/wordprocessingCanvas" xmlns:cx="http://schemas.microsoft.com/office/drawing/2014/chartex" xmlns:cx1="http://schemas.microsoft.com/office/drawing/2015/9/8/chartex" xmlns:cx2="http://schemas.microsoft.com/office/drawing/2015/10/21/chartex" xmlns:cx3="http://schemas.microsoft.com/office/drawing/2016/5/9/chartex" xmlns:cx4="http://schemas.microsoft.com/office/drawing/2016/5/10/chartex" xmlns:cx5="http://schemas.microsoft.com/office/drawing/2016/5/11/chartex" xmlns:cx6="http://schemas.microsoft.com/office/drawing/2016/5/12/chartex" xmlns:cx7="http://schemas.microsoft.com/office/drawing/2016/5/13/chartex" xmlns:cx8="http://schemas.microsoft.com/office/drawing/2016/5/14/chartex" xmlns:mc="http://schemas.openxmlformats.org/markup-compatibility/2006" xmlns:aink="http://schemas.microsoft.com/office/drawing/2016/ink" xmlns:am3d="http://schemas.microsoft.com/office/drawing/2017/model3d" xmlns:o="urn:schemas-microsoft-com:office:office" xmlns:r="http://schemas.openxmlformats.org/officeDocument/2006/relationships" xmlns:m="http://schemas.openxmlformats.org/officeDocument/2006/math" xmlns:v="urn:schemas-microsoft-com:vml" xmlns:wp14="http://schemas.microsoft.com/office/word/2010/wordprocessingDrawing" xmlns:wp="http://schemas.openxmlformats.org/drawingml/2006/wordprocessingDrawing" xmlns:w10="urn:schemas-microsoft-com:office:word" xmlns:w="http://schemas.openxmlformats.org/wordprocessingml/2006/main" xmlns:w14="http://schemas.microsoft.com/office/word/2010/wordml" xmlns:w15="http://schemas.microsoft.com/office/word/2012/wordml" xmlns:w16cid="http://schemas.microsoft.com/office/word/2016/wordml/cid" xmlns:w16se="http://schemas.microsoft.com/office/word/2015/wordml/symex" xmlns:wpg="http://schemas.microsoft.com/office/word/2010/wordprocessingGroup" xmlns:wpi="http://schemas.microsoft.com/office/word/2010/wordprocessingInk" xmlns:wne="http://schemas.microsoft.com/office/word/2006/wordml" xmlns:wps="http://schemas.microsoft.com/office/word/2010/wordprocessingShape" mc:Ignorable="w14 w15 w16se w16cid wp14">
+<w:endnotes xmlns:wpc="http://schemas.microsoft.com/office/word/2010/wordprocessingCanvas" xmlns:cx="http://schemas.microsoft.com/office/drawing/2014/chartex" xmlns:cx1="http://schemas.microsoft.com/office/drawing/2015/9/8/chartex" xmlns:cx2="http://schemas.microsoft.com/office/drawing/2015/10/21/chartex" xmlns:cx3="http://schemas.microsoft.com/office/drawing/2016/5/9/chartex" xmlns:cx4="http://schemas.microsoft.com/office/drawing/2016/5/10/chartex" xmlns:cx5="http://schemas.microsoft.com/office/drawing/2016/5/11/chartex" xmlns:cx6="http://schemas.microsoft.com/office/drawing/2016/5/12/chartex" xmlns:cx7="http://schemas.microsoft.com/office/drawing/2016/5/13/chartex" xmlns:cx8="http://schemas.microsoft.com/office/drawing/2016/5/14/chartex" xmlns:mc="http://schemas.openxmlformats.org/markup-compatibility/2006" xmlns:aink="http://schemas.microsoft.com/office/drawing/2016/ink" xmlns:am3d="http://schemas.microsoft.com/office/drawing/2017/model3d" xmlns:o="urn:schemas-microsoft-com:office:office" xmlns:oel="http://schemas.microsoft.com/office/2019/extlst" xmlns:r="http://schemas.openxmlformats.org/officeDocument/2006/relationships" xmlns:m="http://schemas.openxmlformats.org/officeDocument/2006/math" xmlns:v="urn:schemas-microsoft-com:vml" xmlns:wp14="http://schemas.microsoft.com/office/word/2010/wordprocessingDrawing" xmlns:wp="http://schemas.openxmlformats.org/drawingml/2006/wordprocessingDrawing" xmlns:w10="urn:schemas-microsoft-com:office:word" xmlns:w="http://schemas.openxmlformats.org/wordprocessingml/2006/main" xmlns:w14="http://schemas.microsoft.com/office/word/2010/wordml" xmlns:w15="http://schemas.microsoft.com/office/word/2012/wordml" xmlns:w16cex="http://schemas.microsoft.com/office/word/2018/wordml/cex" xmlns:w16cid="http://schemas.microsoft.com/office/word/2016/wordml/cid" xmlns:w16="http://schemas.microsoft.com/office/word/2018/wordml" xmlns:w16sdtdh="http://schemas.microsoft.com/office/word/2020/wordml/sdtdatahash" xmlns:w16se="http://schemas.microsoft.com/office/word/2015/wordml/symex" xmlns:wpg="http://schemas.microsoft.com/office/word/2010/wordprocessingGroup" xmlns:wpi="http://schemas.microsoft.com/office/word/2010/wordprocessingInk" xmlns:wne="http://schemas.microsoft.com/office/word/2006/wordml" xmlns:wps="http://schemas.microsoft.com/office/word/2010/wordprocessingShape" mc:Ignorable="w14 w15 w16se w16cid w16 w16cex w16sdtdh wp14">
   <w:endnote w:type="separator" w:id="-1">
     <w:p>
       <w:pPr>
@@ -45,38 +42,8 @@
 </w:endnotes>
 </file>
 
-<file path=word/footer1.xml><?xml version="1.0" encoding="utf-8"?>
-<w:ftr xmlns:wpc="http://schemas.microsoft.com/office/word/2010/wordprocessingCanvas" xmlns:cx="http://schemas.microsoft.com/office/drawing/2014/chartex" xmlns:cx1="http://schemas.microsoft.com/office/drawing/2015/9/8/chartex" xmlns:cx2="http://schemas.microsoft.com/office/drawing/2015/10/21/chartex" xmlns:cx3="http://schemas.microsoft.com/office/drawing/2016/5/9/chartex" xmlns:cx4="http://schemas.microsoft.com/office/drawing/2016/5/10/chartex" xmlns:cx5="http://schemas.microsoft.com/office/drawing/2016/5/11/chartex" xmlns:cx6="http://schemas.microsoft.com/office/drawing/2016/5/12/chartex" xmlns:cx7="http://schemas.microsoft.com/office/drawing/2016/5/13/chartex" xmlns:cx8="http://schemas.microsoft.com/office/drawing/2016/5/14/chartex" xmlns:mc="http://schemas.openxmlformats.org/markup-compatibility/2006" xmlns:aink="http://schemas.microsoft.com/office/drawing/2016/ink" xmlns:am3d="http://schemas.microsoft.com/office/drawing/2017/model3d" xmlns:o="urn:schemas-microsoft-com:office:office" xmlns:r="http://schemas.openxmlformats.org/officeDocument/2006/relationships" xmlns:m="http://schemas.openxmlformats.org/officeDocument/2006/math" xmlns:v="urn:schemas-microsoft-com:vml" xmlns:wp14="http://schemas.microsoft.com/office/word/2010/wordprocessingDrawing" xmlns:wp="http://schemas.openxmlformats.org/drawingml/2006/wordprocessingDrawing" xmlns:w10="urn:schemas-microsoft-com:office:word" xmlns:w="http://schemas.openxmlformats.org/wordprocessingml/2006/main" xmlns:w14="http://schemas.microsoft.com/office/word/2010/wordml" xmlns:w15="http://schemas.microsoft.com/office/word/2012/wordml" xmlns:w16cid="http://schemas.microsoft.com/office/word/2016/wordml/cid" xmlns:w16se="http://schemas.microsoft.com/office/word/2015/wordml/symex" xmlns:wpg="http://schemas.microsoft.com/office/word/2010/wordprocessingGroup" xmlns:wpi="http://schemas.microsoft.com/office/word/2010/wordprocessingInk" xmlns:wne="http://schemas.microsoft.com/office/word/2006/wordml" xmlns:wps="http://schemas.microsoft.com/office/word/2010/wordprocessingShape" mc:Ignorable="w14 w15 w16se w16cid wp14">
-  <w:p>
-    <w:pPr>
-      <w:pStyle w:val="Fuzeile"/>
-    </w:pPr>
-  </w:p>
-</w:ftr>
-</file>
-
-<file path=word/footer2.xml><?xml version="1.0" encoding="utf-8"?>
-<w:ftr xmlns:wpc="http://schemas.microsoft.com/office/word/2010/wordprocessingCanvas" xmlns:cx="http://schemas.microsoft.com/office/drawing/2014/chartex" xmlns:cx1="http://schemas.microsoft.com/office/drawing/2015/9/8/chartex" xmlns:cx2="http://schemas.microsoft.com/office/drawing/2015/10/21/chartex" xmlns:cx3="http://schemas.microsoft.com/office/drawing/2016/5/9/chartex" xmlns:cx4="http://schemas.microsoft.com/office/drawing/2016/5/10/chartex" xmlns:cx5="http://schemas.microsoft.com/office/drawing/2016/5/11/chartex" xmlns:cx6="http://schemas.microsoft.com/office/drawing/2016/5/12/chartex" xmlns:cx7="http://schemas.microsoft.com/office/drawing/2016/5/13/chartex" xmlns:cx8="http://schemas.microsoft.com/office/drawing/2016/5/14/chartex" xmlns:mc="http://schemas.openxmlformats.org/markup-compatibility/2006" xmlns:aink="http://schemas.microsoft.com/office/drawing/2016/ink" xmlns:am3d="http://schemas.microsoft.com/office/drawing/2017/model3d" xmlns:o="urn:schemas-microsoft-com:office:office" xmlns:r="http://schemas.openxmlformats.org/officeDocument/2006/relationships" xmlns:m="http://schemas.openxmlformats.org/officeDocument/2006/math" xmlns:v="urn:schemas-microsoft-com:vml" xmlns:wp14="http://schemas.microsoft.com/office/word/2010/wordprocessingDrawing" xmlns:wp="http://schemas.openxmlformats.org/drawingml/2006/wordprocessingDrawing" xmlns:w10="urn:schemas-microsoft-com:office:word" xmlns:w="http://schemas.openxmlformats.org/wordprocessingml/2006/main" xmlns:w14="http://schemas.microsoft.com/office/word/2010/wordml" xmlns:w15="http://schemas.microsoft.com/office/word/2012/wordml" xmlns:w16cid="http://schemas.microsoft.com/office/word/2016/wordml/cid" xmlns:w16se="http://schemas.microsoft.com/office/word/2015/wordml/symex" xmlns:wpg="http://schemas.microsoft.com/office/word/2010/wordprocessingGroup" xmlns:wpi="http://schemas.microsoft.com/office/word/2010/wordprocessingInk" xmlns:wne="http://schemas.microsoft.com/office/word/2006/wordml" xmlns:wps="http://schemas.microsoft.com/office/word/2010/wordprocessingShape" mc:Ignorable="w14 w15 w16se w16cid wp14">
-  <w:p>
-    <w:pPr>
-      <w:pStyle w:val="Fuzeile"/>
-    </w:pPr>
-  </w:p>
-</w:ftr>
-</file>
-
-<file path=word/footer3.xml><?xml version="1.0" encoding="utf-8"?>
-<w:ftr xmlns:wpc="http://schemas.microsoft.com/office/word/2010/wordprocessingCanvas" xmlns:cx="http://schemas.microsoft.com/office/drawing/2014/chartex" xmlns:cx1="http://schemas.microsoft.com/office/drawing/2015/9/8/chartex" xmlns:cx2="http://schemas.microsoft.com/office/drawing/2015/10/21/chartex" xmlns:cx3="http://schemas.microsoft.com/office/drawing/2016/5/9/chartex" xmlns:cx4="http://schemas.microsoft.com/office/drawing/2016/5/10/chartex" xmlns:cx5="http://schemas.microsoft.com/office/drawing/2016/5/11/chartex" xmlns:cx6="http://schemas.microsoft.com/office/drawing/2016/5/12/chartex" xmlns:cx7="http://schemas.microsoft.com/office/drawing/2016/5/13/chartex" xmlns:cx8="http://schemas.microsoft.com/office/drawing/2016/5/14/chartex" xmlns:mc="http://schemas.openxmlformats.org/markup-compatibility/2006" xmlns:aink="http://schemas.microsoft.com/office/drawing/2016/ink" xmlns:am3d="http://schemas.microsoft.com/office/drawing/2017/model3d" xmlns:o="urn:schemas-microsoft-com:office:office" xmlns:r="http://schemas.openxmlformats.org/officeDocument/2006/relationships" xmlns:m="http://schemas.openxmlformats.org/officeDocument/2006/math" xmlns:v="urn:schemas-microsoft-com:vml" xmlns:wp14="http://schemas.microsoft.com/office/word/2010/wordprocessingDrawing" xmlns:wp="http://schemas.openxmlformats.org/drawingml/2006/wordprocessingDrawing" xmlns:w10="urn:schemas-microsoft-com:office:word" xmlns:w="http://schemas.openxmlformats.org/wordprocessingml/2006/main" xmlns:w14="http://schemas.microsoft.com/office/word/2010/wordml" xmlns:w15="http://schemas.microsoft.com/office/word/2012/wordml" xmlns:w16cid="http://schemas.microsoft.com/office/word/2016/wordml/cid" xmlns:w16se="http://schemas.microsoft.com/office/word/2015/wordml/symex" xmlns:wpg="http://schemas.microsoft.com/office/word/2010/wordprocessingGroup" xmlns:wpi="http://schemas.microsoft.com/office/word/2010/wordprocessingInk" xmlns:wne="http://schemas.microsoft.com/office/word/2006/wordml" xmlns:wps="http://schemas.microsoft.com/office/word/2010/wordprocessingShape" mc:Ignorable="w14 w15 w16se w16cid wp14">
-  <w:p>
-    <w:pPr>
-      <w:pStyle w:val="Fuzeile"/>
-    </w:pPr>
-  </w:p>
-</w:ftr>
-</file>
-
 <file path=word/footnotes.xml><?xml version="1.0" encoding="utf-8"?>
-<w:footnotes xmlns:wpc="http://schemas.microsoft.com/office/word/2010/wordprocessingCanvas" xmlns:cx="http://schemas.microsoft.com/office/drawing/2014/chartex" xmlns:cx1="http://schemas.microsoft.com/office/drawing/2015/9/8/chartex" xmlns:cx2="http://schemas.microsoft.com/office/drawing/2015/10/21/chartex" xmlns:cx3="http://schemas.microsoft.com/office/drawing/2016/5/9/chartex" xmlns:cx4="http://schemas.microsoft.com/office/drawing/2016/5/10/chartex" xmlns:cx5="http://schemas.microsoft.com/office/drawing/2016/5/11/chartex" xmlns:cx6="http://schemas.microsoft.com/office/drawing/2016/5/12/chartex" xmlns:cx7="http://schemas.microsoft.com/office/drawing/2016/5/13/chartex" xmlns:cx8="http://schemas.microsoft.com/office/drawing/2016/5/14/chartex" xmlns:mc="http://schemas.openxmlformats.org/markup-compatibility/2006" xmlns:aink="http://schemas.microsoft.com/office/drawing/2016/ink" xmlns:am3d="http://schemas.microsoft.com/office/drawing/2017/model3d" xmlns:o="urn:schemas-microsoft-com:office:office" xmlns:r="http://schemas.openxmlformats.org/officeDocument/2006/relationships" xmlns:m="http://schemas.openxmlformats.org/officeDocument/2006/math" xmlns:v="urn:schemas-microsoft-com:vml" xmlns:wp14="http://schemas.microsoft.com/office/word/2010/wordprocessingDrawing" xmlns:wp="http://schemas.openxmlformats.org/drawingml/2006/wordprocessingDrawing" xmlns:w10="urn:schemas-microsoft-com:office:word" xmlns:w="http://schemas.openxmlformats.org/wordprocessingml/2006/main" xmlns:w14="http://schemas.microsoft.com/office/word/2010/wordml" xmlns:w15="http://schemas.microsoft.com/office/word/2012/wordml" xmlns:w16cid="http://schemas.microsoft.com/office/word/2016/wordml/cid" xmlns:w16se="http://schemas.microsoft.com/office/word/2015/wordml/symex" xmlns:wpg="http://schemas.microsoft.com/office/word/2010/wordprocessingGroup" xmlns:wpi="http://schemas.microsoft.com/office/word/2010/wordprocessingInk" xmlns:wne="http://schemas.microsoft.com/office/word/2006/wordml" xmlns:wps="http://schemas.microsoft.com/office/word/2010/wordprocessingShape" mc:Ignorable="w14 w15 w16se w16cid wp14">
+<w:footnotes xmlns:wpc="http://schemas.microsoft.com/office/word/2010/wordprocessingCanvas" xmlns:cx="http://schemas.microsoft.com/office/drawing/2014/chartex" xmlns:cx1="http://schemas.microsoft.com/office/drawing/2015/9/8/chartex" xmlns:cx2="http://schemas.microsoft.com/office/drawing/2015/10/21/chartex" xmlns:cx3="http://schemas.microsoft.com/office/drawing/2016/5/9/chartex" xmlns:cx4="http://schemas.microsoft.com/office/drawing/2016/5/10/chartex" xmlns:cx5="http://schemas.microsoft.com/office/drawing/2016/5/11/chartex" xmlns:cx6="http://schemas.microsoft.com/office/drawing/2016/5/12/chartex" xmlns:cx7="http://schemas.microsoft.com/office/drawing/2016/5/13/chartex" xmlns:cx8="http://schemas.microsoft.com/office/drawing/2016/5/14/chartex" xmlns:mc="http://schemas.openxmlformats.org/markup-compatibility/2006" xmlns:aink="http://schemas.microsoft.com/office/drawing/2016/ink" xmlns:am3d="http://schemas.microsoft.com/office/drawing/2017/model3d" xmlns:o="urn:schemas-microsoft-com:office:office" xmlns:oel="http://schemas.microsoft.com/office/2019/extlst" xmlns:r="http://schemas.openxmlformats.org/officeDocument/2006/relationships" xmlns:m="http://schemas.openxmlformats.org/officeDocument/2006/math" xmlns:v="urn:schemas-microsoft-com:vml" xmlns:wp14="http://schemas.microsoft.com/office/word/2010/wordprocessingDrawing" xmlns:wp="http://schemas.openxmlformats.org/drawingml/2006/wordprocessingDrawing" xmlns:w10="urn:schemas-microsoft-com:office:word" xmlns:w="http://schemas.openxmlformats.org/wordprocessingml/2006/main" xmlns:w14="http://schemas.microsoft.com/office/word/2010/wordml" xmlns:w15="http://schemas.microsoft.com/office/word/2012/wordml" xmlns:w16cex="http://schemas.microsoft.com/office/word/2018/wordml/cex" xmlns:w16cid="http://schemas.microsoft.com/office/word/2016/wordml/cid" xmlns:w16="http://schemas.microsoft.com/office/word/2018/wordml" xmlns:w16sdtdh="http://schemas.microsoft.com/office/word/2020/wordml/sdtdatahash" xmlns:w16se="http://schemas.microsoft.com/office/word/2015/wordml/symex" xmlns:wpg="http://schemas.microsoft.com/office/word/2010/wordprocessingGroup" xmlns:wpi="http://schemas.microsoft.com/office/word/2010/wordprocessingInk" xmlns:wne="http://schemas.microsoft.com/office/word/2006/wordml" xmlns:wps="http://schemas.microsoft.com/office/word/2010/wordprocessingShape" mc:Ignorable="w14 w15 w16se w16cid w16 w16cex w16sdtdh wp14">
   <w:footnote w:type="separator" w:id="-1">
     <w:p>
       <w:r>
@@ -95,11 +62,11 @@
 </file>
 
 <file path=word/header1.xml><?xml version="1.0" encoding="utf-8"?>
-<w:hdr xmlns:wpc="http://schemas.microsoft.com/office/word/2010/wordprocessingCanvas" xmlns:cx="http://schemas.microsoft.com/office/drawing/2014/chartex" xmlns:cx1="http://schemas.microsoft.com/office/drawing/2015/9/8/chartex" xmlns:cx2="http://schemas.microsoft.com/office/drawing/2015/10/21/chartex" xmlns:cx3="http://schemas.microsoft.com/office/drawing/2016/5/9/chartex" xmlns:cx4="http://schemas.microsoft.com/office/drawing/2016/5/10/chartex" xmlns:cx5="http://schemas.microsoft.com/office/drawing/2016/5/11/chartex" xmlns:cx6="http://schemas.microsoft.com/office/drawing/2016/5/12/chartex" xmlns:cx7="http://schemas.microsoft.com/office/drawing/2016/5/13/chartex" xmlns:cx8="http://schemas.microsoft.com/office/drawing/2016/5/14/chartex" xmlns:mc="http://schemas.openxmlformats.org/markup-compatibility/2006" xmlns:aink="http://schemas.microsoft.com/office/drawing/2016/ink" xmlns:am3d="http://schemas.microsoft.com/office/drawing/2017/model3d" xmlns:o="urn:schemas-microsoft-com:office:office" xmlns:r="http://schemas.openxmlformats.org/officeDocument/2006/relationships" xmlns:m="http://schemas.openxmlformats.org/officeDocument/2006/math" xmlns:v="urn:schemas-microsoft-com:vml" xmlns:wp14="http://schemas.microsoft.com/office/word/2010/wordprocessingDrawing" xmlns:wp="http://schemas.openxmlformats.org/drawingml/2006/wordprocessingDrawing" xmlns:w10="urn:schemas-microsoft-com:office:word" xmlns:w="http://schemas.openxmlformats.org/wordprocessingml/2006/main" xmlns:w14="http://schemas.microsoft.com/office/word/2010/wordml" xmlns:w15="http://schemas.microsoft.com/office/word/2012/wordml" xmlns:w16cid="http://schemas.microsoft.com/office/word/2016/wordml/cid" xmlns:w16se="http://schemas.microsoft.com/office/word/2015/wordml/symex" xmlns:wpg="http://schemas.microsoft.com/office/word/2010/wordprocessingGroup" xmlns:wpi="http://schemas.microsoft.com/office/word/2010/wordprocessingInk" xmlns:wne="http://schemas.microsoft.com/office/word/2006/wordml" xmlns:wps="http://schemas.microsoft.com/office/word/2010/wordprocessingShape" mc:Ignorable="w14 w15 w16se w16cid wp14">
+<w:hdr xmlns:wpc="http://schemas.microsoft.com/office/word/2010/wordprocessingCanvas" xmlns:cx="http://schemas.microsoft.com/office/drawing/2014/chartex" xmlns:cx1="http://schemas.microsoft.com/office/drawing/2015/9/8/chartex" xmlns:cx2="http://schemas.microsoft.com/office/drawing/2015/10/21/chartex" xmlns:cx3="http://schemas.microsoft.com/office/drawing/2016/5/9/chartex" xmlns:cx4="http://schemas.microsoft.com/office/drawing/2016/5/10/chartex" xmlns:cx5="http://schemas.microsoft.com/office/drawing/2016/5/11/chartex" xmlns:cx6="http://schemas.microsoft.com/office/drawing/2016/5/12/chartex" xmlns:cx7="http://schemas.microsoft.com/office/drawing/2016/5/13/chartex" xmlns:cx8="http://schemas.microsoft.com/office/drawing/2016/5/14/chartex" xmlns:mc="http://schemas.openxmlformats.org/markup-compatibility/2006" xmlns:aink="http://schemas.microsoft.com/office/drawing/2016/ink" xmlns:am3d="http://schemas.microsoft.com/office/drawing/2017/model3d" xmlns:o="urn:schemas-microsoft-com:office:office" xmlns:oel="http://schemas.microsoft.com/office/2019/extlst" xmlns:r="http://schemas.openxmlformats.org/officeDocument/2006/relationships" xmlns:m="http://schemas.openxmlformats.org/officeDocument/2006/math" xmlns:v="urn:schemas-microsoft-com:vml" xmlns:wp14="http://schemas.microsoft.com/office/word/2010/wordprocessingDrawing" xmlns:wp="http://schemas.openxmlformats.org/drawingml/2006/wordprocessingDrawing" xmlns:w10="urn:schemas-microsoft-com:office:word" xmlns:w="http://schemas.openxmlformats.org/wordprocessingml/2006/main" xmlns:w14="http://schemas.microsoft.com/office/word/2010/wordml" xmlns:w15="http://schemas.microsoft.com/office/word/2012/wordml" xmlns:w16cex="http://schemas.microsoft.com/office/word/2018/wordml/cex" xmlns:w16cid="http://schemas.microsoft.com/office/word/2016/wordml/cid" xmlns:w16="http://schemas.microsoft.com/office/word/2018/wordml" xmlns:w16sdtdh="http://schemas.microsoft.com/office/word/2020/wordml/sdtdatahash" xmlns:w16se="http://schemas.microsoft.com/office/word/2015/wordml/symex" xmlns:wpg="http://schemas.microsoft.com/office/word/2010/wordprocessingGroup" xmlns:wpi="http://schemas.microsoft.com/office/word/2010/wordprocessingInk" xmlns:wne="http://schemas.microsoft.com/office/word/2006/wordml" xmlns:wps="http://schemas.microsoft.com/office/word/2010/wordprocessingShape" mc:Ignorable="w14 w15 w16se w16cid w16 w16cex w16sdtdh wp14">
   <w:sdt>
     <w:sdtPr>
       <w:rPr>
-        <w:rStyle w:val="Seitenzahl"/>
+        <w:rStyle w:val="PageNumber"/>
       </w:rPr>
       <w:id w:val="509259971"/>
       <w:docPartObj>
@@ -107,35 +74,30 @@
         <w:docPartUnique/>
       </w:docPartObj>
     </w:sdtPr>
-    <w:sdtEndPr>
-      <w:rPr>
-        <w:rStyle w:val="Seitenzahl"/>
-      </w:rPr>
-    </w:sdtEndPr>
     <w:sdtContent>
       <w:p>
         <w:pPr>
-          <w:pStyle w:val="Kopfzeile"/>
+          <w:pStyle w:val="Header"/>
           <w:framePr w:wrap="none" w:vAnchor="text" w:hAnchor="margin" w:xAlign="right" w:y="1"/>
           <w:rPr>
-            <w:rStyle w:val="Seitenzahl"/>
+            <w:rStyle w:val="PageNumber"/>
           </w:rPr>
         </w:pPr>
         <w:r>
           <w:rPr>
-            <w:rStyle w:val="Seitenzahl"/>
+            <w:rStyle w:val="PageNumber"/>
           </w:rPr>
           <w:fldChar w:fldCharType="begin"/>
         </w:r>
         <w:r>
           <w:rPr>
-            <w:rStyle w:val="Seitenzahl"/>
+            <w:rStyle w:val="PageNumber"/>
           </w:rPr>
           <w:instrText xml:space="preserve"> PAGE </w:instrText>
         </w:r>
         <w:r>
           <w:rPr>
-            <w:rStyle w:val="Seitenzahl"/>
+            <w:rStyle w:val="PageNumber"/>
           </w:rPr>
           <w:fldChar w:fldCharType="end"/>
         </w:r>
@@ -144,7 +106,7 @@
   </w:sdt>
   <w:p>
     <w:pPr>
-      <w:pStyle w:val="Kopfzeile"/>
+      <w:pStyle w:val="Header"/>
       <w:ind w:right="360"/>
     </w:pPr>
   </w:p>
@@ -152,11 +114,11 @@
 </file>
 
 <file path=word/header2.xml><?xml version="1.0" encoding="utf-8"?>
-<w:hdr xmlns:wpc="http://schemas.microsoft.com/office/word/2010/wordprocessingCanvas" xmlns:cx="http://schemas.microsoft.com/office/drawing/2014/chartex" xmlns:cx1="http://schemas.microsoft.com/office/drawing/2015/9/8/chartex" xmlns:cx2="http://schemas.microsoft.com/office/drawing/2015/10/21/chartex" xmlns:cx3="http://schemas.microsoft.com/office/drawing/2016/5/9/chartex" xmlns:cx4="http://schemas.microsoft.com/office/drawing/2016/5/10/chartex" xmlns:cx5="http://schemas.microsoft.com/office/drawing/2016/5/11/chartex" xmlns:cx6="http://schemas.microsoft.com/office/drawing/2016/5/12/chartex" xmlns:cx7="http://schemas.microsoft.com/office/drawing/2016/5/13/chartex" xmlns:cx8="http://schemas.microsoft.com/office/drawing/2016/5/14/chartex" xmlns:mc="http://schemas.openxmlformats.org/markup-compatibility/2006" xmlns:aink="http://schemas.microsoft.com/office/drawing/2016/ink" xmlns:am3d="http://schemas.microsoft.com/office/drawing/2017/model3d" xmlns:o="urn:schemas-microsoft-com:office:office" xmlns:r="http://schemas.openxmlformats.org/officeDocument/2006/relationships" xmlns:m="http://schemas.openxmlformats.org/officeDocument/2006/math" xmlns:v="urn:schemas-microsoft-com:vml" xmlns:wp14="http://schemas.microsoft.com/office/word/2010/wordprocessingDrawing" xmlns:wp="http://schemas.openxmlformats.org/drawingml/2006/wordprocessingDrawing" xmlns:w10="urn:schemas-microsoft-com:office:word" xmlns:w="http://schemas.openxmlformats.org/wordprocessingml/2006/main" xmlns:w14="http://schemas.microsoft.com/office/word/2010/wordml" xmlns:w15="http://schemas.microsoft.com/office/word/2012/wordml" xmlns:w16cid="http://schemas.microsoft.com/office/word/2016/wordml/cid" xmlns:w16se="http://schemas.microsoft.com/office/word/2015/wordml/symex" xmlns:wpg="http://schemas.microsoft.com/office/word/2010/wordprocessingGroup" xmlns:wpi="http://schemas.microsoft.com/office/word/2010/wordprocessingInk" xmlns:wne="http://schemas.microsoft.com/office/word/2006/wordml" xmlns:wps="http://schemas.microsoft.com/office/word/2010/wordprocessingShape" mc:Ignorable="w14 w15 w16se w16cid wp14">
+<w:hdr xmlns:wpc="http://schemas.microsoft.com/office/word/2010/wordprocessingCanvas" xmlns:cx="http://schemas.microsoft.com/office/drawing/2014/chartex" xmlns:cx1="http://schemas.microsoft.com/office/drawing/2015/9/8/chartex" xmlns:cx2="http://schemas.microsoft.com/office/drawing/2015/10/21/chartex" xmlns:cx3="http://schemas.microsoft.com/office/drawing/2016/5/9/chartex" xmlns:cx4="http://schemas.microsoft.com/office/drawing/2016/5/10/chartex" xmlns:cx5="http://schemas.microsoft.com/office/drawing/2016/5/11/chartex" xmlns:cx6="http://schemas.microsoft.com/office/drawing/2016/5/12/chartex" xmlns:cx7="http://schemas.microsoft.com/office/drawing/2016/5/13/chartex" xmlns:cx8="http://schemas.microsoft.com/office/drawing/2016/5/14/chartex" xmlns:mc="http://schemas.openxmlformats.org/markup-compatibility/2006" xmlns:aink="http://schemas.microsoft.com/office/drawing/2016/ink" xmlns:am3d="http://schemas.microsoft.com/office/drawing/2017/model3d" xmlns:o="urn:schemas-microsoft-com:office:office" xmlns:oel="http://schemas.microsoft.com/office/2019/extlst" xmlns:r="http://schemas.openxmlformats.org/officeDocument/2006/relationships" xmlns:m="http://schemas.openxmlformats.org/officeDocument/2006/math" xmlns:v="urn:schemas-microsoft-com:vml" xmlns:wp14="http://schemas.microsoft.com/office/word/2010/wordprocessingDrawing" xmlns:wp="http://schemas.openxmlformats.org/drawingml/2006/wordprocessingDrawing" xmlns:w10="urn:schemas-microsoft-com:office:word" xmlns:w="http://schemas.openxmlformats.org/wordprocessingml/2006/main" xmlns:w14="http://schemas.microsoft.com/office/word/2010/wordml" xmlns:w15="http://schemas.microsoft.com/office/word/2012/wordml" xmlns:w16cex="http://schemas.microsoft.com/office/word/2018/wordml/cex" xmlns:w16cid="http://schemas.microsoft.com/office/word/2016/wordml/cid" xmlns:w16="http://schemas.microsoft.com/office/word/2018/wordml" xmlns:w16sdtdh="http://schemas.microsoft.com/office/word/2020/wordml/sdtdatahash" xmlns:w16se="http://schemas.microsoft.com/office/word/2015/wordml/symex" xmlns:wpg="http://schemas.microsoft.com/office/word/2010/wordprocessingGroup" xmlns:wpi="http://schemas.microsoft.com/office/word/2010/wordprocessingInk" xmlns:wne="http://schemas.microsoft.com/office/word/2006/wordml" xmlns:wps="http://schemas.microsoft.com/office/word/2010/wordprocessingShape" mc:Ignorable="w14 w15 w16se w16cid w16 w16cex w16sdtdh wp14">
   <w:sdt>
     <w:sdtPr>
       <w:rPr>
-        <w:rStyle w:val="Seitenzahl"/>
+        <w:rStyle w:val="PageNumber"/>
       </w:rPr>
       <w:id w:val="-1922177194"/>
       <w:docPartObj>
@@ -164,48 +126,43 @@
         <w:docPartUnique/>
       </w:docPartObj>
     </w:sdtPr>
-    <w:sdtEndPr>
-      <w:rPr>
-        <w:rStyle w:val="Seitenzahl"/>
-      </w:rPr>
-    </w:sdtEndPr>
     <w:sdtContent>
       <w:p>
         <w:pPr>
-          <w:pStyle w:val="Kopfzeile"/>
+          <w:pStyle w:val="Header"/>
           <w:framePr w:wrap="none" w:vAnchor="text" w:hAnchor="margin" w:xAlign="right" w:y="1"/>
           <w:rPr>
-            <w:rStyle w:val="Seitenzahl"/>
+            <w:rStyle w:val="PageNumber"/>
           </w:rPr>
         </w:pPr>
         <w:r>
           <w:rPr>
-            <w:rStyle w:val="Seitenzahl"/>
+            <w:rStyle w:val="PageNumber"/>
           </w:rPr>
           <w:fldChar w:fldCharType="begin"/>
         </w:r>
         <w:r>
           <w:rPr>
-            <w:rStyle w:val="Seitenzahl"/>
+            <w:rStyle w:val="PageNumber"/>
           </w:rPr>
           <w:instrText xml:space="preserve"> PAGE </w:instrText>
         </w:r>
         <w:r>
           <w:rPr>
-            <w:rStyle w:val="Seitenzahl"/>
+            <w:rStyle w:val="PageNumber"/>
           </w:rPr>
           <w:fldChar w:fldCharType="separate"/>
         </w:r>
         <w:r>
           <w:rPr>
-            <w:rStyle w:val="Seitenzahl"/>
+            <w:rStyle w:val="PageNumber"/>
             <w:noProof/>
           </w:rPr>
           <w:t>1</w:t>
         </w:r>
         <w:r>
           <w:rPr>
-            <w:rStyle w:val="Seitenzahl"/>
+            <w:rStyle w:val="PageNumber"/>
           </w:rPr>
           <w:fldChar w:fldCharType="end"/>
         </w:r>
@@ -214,25 +171,19 @@
   </w:sdt>
   <w:p>
     <w:pPr>
-      <w:pStyle w:val="Kopfzeile"/>
+      <w:pStyle w:val="Header"/>
       <w:ind w:right="357"/>
     </w:pPr>
-    <w:r>
-      <w:t>DISTORTED PD ESTIMATES IN SEQUENCE LEARNING</w:t>
-    </w:r>
-    <w:r>
-      <w:ptab w:relativeTo="margin" w:alignment="right" w:leader="none"/>
-    </w:r>
   </w:p>
 </w:hdr>
 </file>
 
 <file path=word/header3.xml><?xml version="1.0" encoding="utf-8"?>
-<w:hdr xmlns:wpc="http://schemas.microsoft.com/office/word/2010/wordprocessingCanvas" xmlns:cx="http://schemas.microsoft.com/office/drawing/2014/chartex" xmlns:cx1="http://schemas.microsoft.com/office/drawing/2015/9/8/chartex" xmlns:cx2="http://schemas.microsoft.com/office/drawing/2015/10/21/chartex" xmlns:cx3="http://schemas.microsoft.com/office/drawing/2016/5/9/chartex" xmlns:cx4="http://schemas.microsoft.com/office/drawing/2016/5/10/chartex" xmlns:cx5="http://schemas.microsoft.com/office/drawing/2016/5/11/chartex" xmlns:cx6="http://schemas.microsoft.com/office/drawing/2016/5/12/chartex" xmlns:cx7="http://schemas.microsoft.com/office/drawing/2016/5/13/chartex" xmlns:cx8="http://schemas.microsoft.com/office/drawing/2016/5/14/chartex" xmlns:mc="http://schemas.openxmlformats.org/markup-compatibility/2006" xmlns:aink="http://schemas.microsoft.com/office/drawing/2016/ink" xmlns:am3d="http://schemas.microsoft.com/office/drawing/2017/model3d" xmlns:o="urn:schemas-microsoft-com:office:office" xmlns:r="http://schemas.openxmlformats.org/officeDocument/2006/relationships" xmlns:m="http://schemas.openxmlformats.org/officeDocument/2006/math" xmlns:v="urn:schemas-microsoft-com:vml" xmlns:wp14="http://schemas.microsoft.com/office/word/2010/wordprocessingDrawing" xmlns:wp="http://schemas.openxmlformats.org/drawingml/2006/wordprocessingDrawing" xmlns:w10="urn:schemas-microsoft-com:office:word" xmlns:w="http://schemas.openxmlformats.org/wordprocessingml/2006/main" xmlns:w14="http://schemas.microsoft.com/office/word/2010/wordml" xmlns:w15="http://schemas.microsoft.com/office/word/2012/wordml" xmlns:w16cid="http://schemas.microsoft.com/office/word/2016/wordml/cid" xmlns:w16se="http://schemas.microsoft.com/office/word/2015/wordml/symex" xmlns:wpg="http://schemas.microsoft.com/office/word/2010/wordprocessingGroup" xmlns:wpi="http://schemas.microsoft.com/office/word/2010/wordprocessingInk" xmlns:wne="http://schemas.microsoft.com/office/word/2006/wordml" xmlns:wps="http://schemas.microsoft.com/office/word/2010/wordprocessingShape" mc:Ignorable="w14 w15 w16se w16cid wp14">
+<w:hdr xmlns:wpc="http://schemas.microsoft.com/office/word/2010/wordprocessingCanvas" xmlns:cx="http://schemas.microsoft.com/office/drawing/2014/chartex" xmlns:cx1="http://schemas.microsoft.com/office/drawing/2015/9/8/chartex" xmlns:cx2="http://schemas.microsoft.com/office/drawing/2015/10/21/chartex" xmlns:cx3="http://schemas.microsoft.com/office/drawing/2016/5/9/chartex" xmlns:cx4="http://schemas.microsoft.com/office/drawing/2016/5/10/chartex" xmlns:cx5="http://schemas.microsoft.com/office/drawing/2016/5/11/chartex" xmlns:cx6="http://schemas.microsoft.com/office/drawing/2016/5/12/chartex" xmlns:cx7="http://schemas.microsoft.com/office/drawing/2016/5/13/chartex" xmlns:cx8="http://schemas.microsoft.com/office/drawing/2016/5/14/chartex" xmlns:mc="http://schemas.openxmlformats.org/markup-compatibility/2006" xmlns:aink="http://schemas.microsoft.com/office/drawing/2016/ink" xmlns:am3d="http://schemas.microsoft.com/office/drawing/2017/model3d" xmlns:o="urn:schemas-microsoft-com:office:office" xmlns:oel="http://schemas.microsoft.com/office/2019/extlst" xmlns:r="http://schemas.openxmlformats.org/officeDocument/2006/relationships" xmlns:m="http://schemas.openxmlformats.org/officeDocument/2006/math" xmlns:v="urn:schemas-microsoft-com:vml" xmlns:wp14="http://schemas.microsoft.com/office/word/2010/wordprocessingDrawing" xmlns:wp="http://schemas.openxmlformats.org/drawingml/2006/wordprocessingDrawing" xmlns:w10="urn:schemas-microsoft-com:office:word" xmlns:w="http://schemas.openxmlformats.org/wordprocessingml/2006/main" xmlns:w14="http://schemas.microsoft.com/office/word/2010/wordml" xmlns:w15="http://schemas.microsoft.com/office/word/2012/wordml" xmlns:w16cex="http://schemas.microsoft.com/office/word/2018/wordml/cex" xmlns:w16cid="http://schemas.microsoft.com/office/word/2016/wordml/cid" xmlns:w16="http://schemas.microsoft.com/office/word/2018/wordml" xmlns:w16sdtdh="http://schemas.microsoft.com/office/word/2020/wordml/sdtdatahash" xmlns:w16se="http://schemas.microsoft.com/office/word/2015/wordml/symex" xmlns:wpg="http://schemas.microsoft.com/office/word/2010/wordprocessingGroup" xmlns:wpi="http://schemas.microsoft.com/office/word/2010/wordprocessingInk" xmlns:wne="http://schemas.microsoft.com/office/word/2006/wordml" xmlns:wps="http://schemas.microsoft.com/office/word/2010/wordprocessingShape" mc:Ignorable="w14 w15 w16se w16cid w16 w16cex w16sdtdh wp14">
   <w:sdt>
     <w:sdtPr>
       <w:rPr>
-        <w:rStyle w:val="Seitenzahl"/>
+        <w:rStyle w:val="PageNumber"/>
       </w:rPr>
       <w:id w:val="1389921216"/>
       <w:docPartObj>
@@ -240,48 +191,43 @@
         <w:docPartUnique/>
       </w:docPartObj>
     </w:sdtPr>
-    <w:sdtEndPr>
-      <w:rPr>
-        <w:rStyle w:val="Seitenzahl"/>
-      </w:rPr>
-    </w:sdtEndPr>
     <w:sdtContent>
       <w:p>
         <w:pPr>
-          <w:pStyle w:val="Kopfzeile"/>
+          <w:pStyle w:val="Header"/>
           <w:framePr w:wrap="none" w:vAnchor="text" w:hAnchor="margin" w:xAlign="right" w:y="1"/>
           <w:rPr>
-            <w:rStyle w:val="Seitenzahl"/>
+            <w:rStyle w:val="PageNumber"/>
           </w:rPr>
         </w:pPr>
         <w:r>
           <w:rPr>
-            <w:rStyle w:val="Seitenzahl"/>
+            <w:rStyle w:val="PageNumber"/>
           </w:rPr>
           <w:fldChar w:fldCharType="begin"/>
         </w:r>
         <w:r>
           <w:rPr>
-            <w:rStyle w:val="Seitenzahl"/>
+            <w:rStyle w:val="PageNumber"/>
           </w:rPr>
           <w:instrText xml:space="preserve"> PAGE </w:instrText>
         </w:r>
         <w:r>
           <w:rPr>
-            <w:rStyle w:val="Seitenzahl"/>
+            <w:rStyle w:val="PageNumber"/>
           </w:rPr>
           <w:fldChar w:fldCharType="separate"/>
         </w:r>
         <w:r>
           <w:rPr>
-            <w:rStyle w:val="Seitenzahl"/>
+            <w:rStyle w:val="PageNumber"/>
             <w:noProof/>
           </w:rPr>
           <w:t>1</w:t>
         </w:r>
         <w:r>
           <w:rPr>
-            <w:rStyle w:val="Seitenzahl"/>
+            <w:rStyle w:val="PageNumber"/>
           </w:rPr>
           <w:fldChar w:fldCharType="end"/>
         </w:r>
@@ -290,7 +236,7 @@
   </w:sdt>
   <w:p>
     <w:pPr>
-      <w:pStyle w:val="Kopfzeile"/>
+      <w:pStyle w:val="Header"/>
       <w:ind w:right="360"/>
     </w:pPr>
     <w:r>
@@ -299,12 +245,10 @@
     <w:r>
       <w:t>TITLE</w:t>
     </w:r>
-    <w:bookmarkStart w:id="0" w:name="_GoBack"/>
-    <w:bookmarkEnd w:id="0"/>
   </w:p>
   <w:p>
     <w:pPr>
-      <w:pStyle w:val="Kopfzeile"/>
+      <w:pStyle w:val="Header"/>
       <w:ind w:right="357"/>
     </w:pPr>
   </w:p>
@@ -312,7 +256,7 @@
 </file>
 
 <file path=word/numbering.xml><?xml version="1.0" encoding="utf-8"?>
-<w:numbering xmlns:wpc="http://schemas.microsoft.com/office/word/2010/wordprocessingCanvas" xmlns:cx="http://schemas.microsoft.com/office/drawing/2014/chartex" xmlns:cx1="http://schemas.microsoft.com/office/drawing/2015/9/8/chartex" xmlns:cx2="http://schemas.microsoft.com/office/drawing/2015/10/21/chartex" xmlns:cx3="http://schemas.microsoft.com/office/drawing/2016/5/9/chartex" xmlns:cx4="http://schemas.microsoft.com/office/drawing/2016/5/10/chartex" xmlns:cx5="http://schemas.microsoft.com/office/drawing/2016/5/11/chartex" xmlns:cx6="http://schemas.microsoft.com/office/drawing/2016/5/12/chartex" xmlns:cx7="http://schemas.microsoft.com/office/drawing/2016/5/13/chartex" xmlns:cx8="http://schemas.microsoft.com/office/drawing/2016/5/14/chartex" xmlns:mc="http://schemas.openxmlformats.org/markup-compatibility/2006" xmlns:aink="http://schemas.microsoft.com/office/drawing/2016/ink" xmlns:am3d="http://schemas.microsoft.com/office/drawing/2017/model3d" xmlns:o="urn:schemas-microsoft-com:office:office" xmlns:r="http://schemas.openxmlformats.org/officeDocument/2006/relationships" xmlns:m="http://schemas.openxmlformats.org/officeDocument/2006/math" xmlns:v="urn:schemas-microsoft-com:vml" xmlns:wp14="http://schemas.microsoft.com/office/word/2010/wordprocessingDrawing" xmlns:wp="http://schemas.openxmlformats.org/drawingml/2006/wordprocessingDrawing" xmlns:w10="urn:schemas-microsoft-com:office:word" xmlns:w="http://schemas.openxmlformats.org/wordprocessingml/2006/main" xmlns:w14="http://schemas.microsoft.com/office/word/2010/wordml" xmlns:w15="http://schemas.microsoft.com/office/word/2012/wordml" xmlns:w16cid="http://schemas.microsoft.com/office/word/2016/wordml/cid" xmlns:w16se="http://schemas.microsoft.com/office/word/2015/wordml/symex" xmlns:wpg="http://schemas.microsoft.com/office/word/2010/wordprocessingGroup" xmlns:wpi="http://schemas.microsoft.com/office/word/2010/wordprocessingInk" xmlns:wne="http://schemas.microsoft.com/office/word/2006/wordml" xmlns:wps="http://schemas.microsoft.com/office/word/2010/wordprocessingShape" mc:Ignorable="w14 w15 w16se w16cid wp14">
+<w:numbering xmlns:wpc="http://schemas.microsoft.com/office/word/2010/wordprocessingCanvas" xmlns:cx="http://schemas.microsoft.com/office/drawing/2014/chartex" xmlns:cx1="http://schemas.microsoft.com/office/drawing/2015/9/8/chartex" xmlns:cx2="http://schemas.microsoft.com/office/drawing/2015/10/21/chartex" xmlns:cx3="http://schemas.microsoft.com/office/drawing/2016/5/9/chartex" xmlns:cx4="http://schemas.microsoft.com/office/drawing/2016/5/10/chartex" xmlns:cx5="http://schemas.microsoft.com/office/drawing/2016/5/11/chartex" xmlns:cx6="http://schemas.microsoft.com/office/drawing/2016/5/12/chartex" xmlns:cx7="http://schemas.microsoft.com/office/drawing/2016/5/13/chartex" xmlns:cx8="http://schemas.microsoft.com/office/drawing/2016/5/14/chartex" xmlns:mc="http://schemas.openxmlformats.org/markup-compatibility/2006" xmlns:aink="http://schemas.microsoft.com/office/drawing/2016/ink" xmlns:am3d="http://schemas.microsoft.com/office/drawing/2017/model3d" xmlns:o="urn:schemas-microsoft-com:office:office" xmlns:oel="http://schemas.microsoft.com/office/2019/extlst" xmlns:r="http://schemas.openxmlformats.org/officeDocument/2006/relationships" xmlns:m="http://schemas.openxmlformats.org/officeDocument/2006/math" xmlns:v="urn:schemas-microsoft-com:vml" xmlns:wp14="http://schemas.microsoft.com/office/word/2010/wordprocessingDrawing" xmlns:wp="http://schemas.openxmlformats.org/drawingml/2006/wordprocessingDrawing" xmlns:w10="urn:schemas-microsoft-com:office:word" xmlns:w="http://schemas.openxmlformats.org/wordprocessingml/2006/main" xmlns:w14="http://schemas.microsoft.com/office/word/2010/wordml" xmlns:w15="http://schemas.microsoft.com/office/word/2012/wordml" xmlns:w16cex="http://schemas.microsoft.com/office/word/2018/wordml/cex" xmlns:w16cid="http://schemas.microsoft.com/office/word/2016/wordml/cid" xmlns:w16="http://schemas.microsoft.com/office/word/2018/wordml" xmlns:w16sdtdh="http://schemas.microsoft.com/office/word/2020/wordml/sdtdatahash" xmlns:w16se="http://schemas.microsoft.com/office/word/2015/wordml/symex" xmlns:wpg="http://schemas.microsoft.com/office/word/2010/wordprocessingGroup" xmlns:wpi="http://schemas.microsoft.com/office/word/2010/wordprocessingInk" xmlns:wne="http://schemas.microsoft.com/office/word/2006/wordml" xmlns:wps="http://schemas.microsoft.com/office/word/2010/wordprocessingShape" mc:Ignorable="w14 w15 w16se w16cid w16 w16cex w16sdtdh wp14">
   <w:abstractNum w:abstractNumId="0" w15:restartNumberingAfterBreak="0">
     <w:nsid w:val="EA454B4C"/>
     <w:multiLevelType w:val="multilevel"/>
@@ -964,77 +908,77 @@
       </w:pPr>
     </w:lvl>
   </w:abstractNum>
-  <w:num w:numId="1">
+  <w:num w:numId="1" w16cid:durableId="1073427710">
     <w:abstractNumId w:val="13"/>
   </w:num>
-  <w:num w:numId="2">
+  <w:num w:numId="2" w16cid:durableId="759520153">
     <w:abstractNumId w:val="13"/>
   </w:num>
-  <w:num w:numId="3">
+  <w:num w:numId="3" w16cid:durableId="1096631950">
     <w:abstractNumId w:val="14"/>
   </w:num>
-  <w:num w:numId="4">
+  <w:num w:numId="4" w16cid:durableId="31925932">
     <w:abstractNumId w:val="1"/>
   </w:num>
-  <w:num w:numId="5">
+  <w:num w:numId="5" w16cid:durableId="2031490090">
     <w:abstractNumId w:val="2"/>
   </w:num>
-  <w:num w:numId="6">
+  <w:num w:numId="6" w16cid:durableId="1352799367">
     <w:abstractNumId w:val="3"/>
   </w:num>
-  <w:num w:numId="7">
+  <w:num w:numId="7" w16cid:durableId="1799684539">
     <w:abstractNumId w:val="4"/>
   </w:num>
-  <w:num w:numId="8">
+  <w:num w:numId="8" w16cid:durableId="175773232">
     <w:abstractNumId w:val="9"/>
   </w:num>
-  <w:num w:numId="9">
+  <w:num w:numId="9" w16cid:durableId="492455808">
     <w:abstractNumId w:val="5"/>
   </w:num>
-  <w:num w:numId="10">
+  <w:num w:numId="10" w16cid:durableId="1369331447">
     <w:abstractNumId w:val="6"/>
   </w:num>
-  <w:num w:numId="11">
+  <w:num w:numId="11" w16cid:durableId="1543514907">
     <w:abstractNumId w:val="7"/>
   </w:num>
-  <w:num w:numId="12">
+  <w:num w:numId="12" w16cid:durableId="1814759984">
     <w:abstractNumId w:val="8"/>
   </w:num>
-  <w:num w:numId="13">
+  <w:num w:numId="13" w16cid:durableId="1863859683">
     <w:abstractNumId w:val="10"/>
   </w:num>
-  <w:num w:numId="14">
+  <w:num w:numId="14" w16cid:durableId="566116230">
     <w:abstractNumId w:val="14"/>
   </w:num>
-  <w:num w:numId="15">
+  <w:num w:numId="15" w16cid:durableId="2041347218">
     <w:abstractNumId w:val="0"/>
   </w:num>
-  <w:num w:numId="16">
+  <w:num w:numId="16" w16cid:durableId="915555784">
     <w:abstractNumId w:val="0"/>
   </w:num>
-  <w:num w:numId="17">
+  <w:num w:numId="17" w16cid:durableId="516582960">
     <w:abstractNumId w:val="11"/>
   </w:num>
-  <w:num w:numId="18">
+  <w:num w:numId="18" w16cid:durableId="1315185286">
     <w:abstractNumId w:val="12"/>
   </w:num>
-  <w:num w:numId="19">
+  <w:num w:numId="19" w16cid:durableId="144205265">
     <w:abstractNumId w:val="11"/>
   </w:num>
-  <w:num w:numId="20">
+  <w:num w:numId="20" w16cid:durableId="532428448">
     <w:abstractNumId w:val="12"/>
   </w:num>
-  <w:num w:numId="21">
+  <w:num w:numId="21" w16cid:durableId="1011418574">
     <w:abstractNumId w:val="11"/>
   </w:num>
-  <w:num w:numId="22">
+  <w:num w:numId="22" w16cid:durableId="1238007740">
     <w:abstractNumId w:val="12"/>
   </w:num>
 </w:numbering>
 </file>
 
 <file path=word/styles.xml><?xml version="1.0" encoding="utf-8"?>
-<w:styles xmlns:mc="http://schemas.openxmlformats.org/markup-compatibility/2006" xmlns:r="http://schemas.openxmlformats.org/officeDocument/2006/relationships" xmlns:w="http://schemas.openxmlformats.org/wordprocessingml/2006/main" xmlns:w14="http://schemas.microsoft.com/office/word/2010/wordml" xmlns:w15="http://schemas.microsoft.com/office/word/2012/wordml" xmlns:w16cid="http://schemas.microsoft.com/office/word/2016/wordml/cid" xmlns:w16se="http://schemas.microsoft.com/office/word/2015/wordml/symex" mc:Ignorable="w14 w15 w16se w16cid">
+<w:styles xmlns:mc="http://schemas.openxmlformats.org/markup-compatibility/2006" xmlns:r="http://schemas.openxmlformats.org/officeDocument/2006/relationships" xmlns:w="http://schemas.openxmlformats.org/wordprocessingml/2006/main" xmlns:w14="http://schemas.microsoft.com/office/word/2010/wordml" xmlns:w15="http://schemas.microsoft.com/office/word/2012/wordml" xmlns:w16cex="http://schemas.microsoft.com/office/word/2018/wordml/cex" xmlns:w16cid="http://schemas.microsoft.com/office/word/2016/wordml/cid" xmlns:w16="http://schemas.microsoft.com/office/word/2018/wordml" xmlns:w16sdtdh="http://schemas.microsoft.com/office/word/2020/wordml/sdtdatahash" xmlns:w16se="http://schemas.microsoft.com/office/word/2015/wordml/symex" mc:Ignorable="w14 w15 w16se w16cid w16 w16cex w16sdtdh">
   <w:docDefaults>
     <w:rPrDefault>
       <w:rPr>
@@ -1050,7 +994,7 @@
       </w:pPr>
     </w:pPrDefault>
   </w:docDefaults>
-  <w:latentStyles w:defLockedState="0" w:defUIPriority="0" w:defSemiHidden="0" w:defUnhideWhenUsed="0" w:defQFormat="0" w:count="375">
+  <w:latentStyles w:defLockedState="0" w:defUIPriority="0" w:defSemiHidden="0" w:defUnhideWhenUsed="0" w:defQFormat="0" w:count="376">
     <w:lsdException w:name="heading 6" w:semiHidden="1" w:unhideWhenUsed="1"/>
     <w:lsdException w:name="index 3" w:semiHidden="1" w:unhideWhenUsed="1"/>
     <w:lsdException w:name="index 4" w:semiHidden="1" w:unhideWhenUsed="1"/>
@@ -1385,8 +1329,9 @@
     <w:lsdException w:name="Smart Hyperlink" w:semiHidden="1" w:uiPriority="99" w:unhideWhenUsed="1"/>
     <w:lsdException w:name="Hashtag" w:semiHidden="1" w:uiPriority="99" w:unhideWhenUsed="1"/>
     <w:lsdException w:name="Unresolved Mention" w:semiHidden="1" w:uiPriority="99" w:unhideWhenUsed="1"/>
+    <w:lsdException w:name="Smart Link" w:semiHidden="1" w:uiPriority="99" w:unhideWhenUsed="1"/>
   </w:latentStyles>
-  <w:style w:type="paragraph" w:default="1" w:styleId="Standard">
+  <w:style w:type="paragraph" w:default="1" w:styleId="Normal">
     <w:name w:val="Normal"/>
     <w:qFormat/>
     <w:rsid w:val="00572FF5"/>
@@ -1397,10 +1342,10 @@
       <w:rFonts w:ascii="Times New Roman" w:hAnsi="Times New Roman"/>
     </w:rPr>
   </w:style>
-  <w:style w:type="paragraph" w:styleId="berschrift1">
+  <w:style w:type="paragraph" w:styleId="Heading1">
     <w:name w:val="heading 1"/>
-    <w:basedOn w:val="Standard"/>
-    <w:next w:val="Textkrper"/>
+    <w:basedOn w:val="Normal"/>
+    <w:next w:val="BodyText"/>
     <w:uiPriority w:val="9"/>
     <w:qFormat/>
     <w:rsid w:val="00572FF5"/>
@@ -1418,10 +1363,10 @@
       <w:szCs w:val="32"/>
     </w:rPr>
   </w:style>
-  <w:style w:type="paragraph" w:styleId="berschrift2">
+  <w:style w:type="paragraph" w:styleId="Heading2">
     <w:name w:val="heading 2"/>
-    <w:basedOn w:val="berschrift1"/>
-    <w:next w:val="Textkrper"/>
+    <w:basedOn w:val="Heading1"/>
+    <w:next w:val="BodyText"/>
     <w:uiPriority w:val="9"/>
     <w:unhideWhenUsed/>
     <w:qFormat/>
@@ -1435,10 +1380,10 @@
       <w:bCs w:val="0"/>
     </w:rPr>
   </w:style>
-  <w:style w:type="paragraph" w:styleId="berschrift3">
+  <w:style w:type="paragraph" w:styleId="Heading3">
     <w:name w:val="heading 3"/>
-    <w:basedOn w:val="berschrift2"/>
-    <w:next w:val="Standard"/>
+    <w:basedOn w:val="Heading2"/>
+    <w:next w:val="Normal"/>
     <w:uiPriority w:val="9"/>
     <w:unhideWhenUsed/>
     <w:qFormat/>
@@ -1454,10 +1399,10 @@
       <w:szCs w:val="28"/>
     </w:rPr>
   </w:style>
-  <w:style w:type="paragraph" w:styleId="berschrift4">
+  <w:style w:type="paragraph" w:styleId="Heading4">
     <w:name w:val="heading 4"/>
-    <w:basedOn w:val="berschrift3"/>
-    <w:next w:val="Textkrper"/>
+    <w:basedOn w:val="Heading3"/>
+    <w:next w:val="BodyText"/>
     <w:uiPriority w:val="9"/>
     <w:unhideWhenUsed/>
     <w:qFormat/>
@@ -1471,10 +1416,10 @@
       <w:i/>
     </w:rPr>
   </w:style>
-  <w:style w:type="paragraph" w:styleId="berschrift5">
+  <w:style w:type="paragraph" w:styleId="Heading5">
     <w:name w:val="heading 5"/>
-    <w:basedOn w:val="berschrift4"/>
-    <w:next w:val="Textkrper"/>
+    <w:basedOn w:val="Heading4"/>
+    <w:next w:val="BodyText"/>
     <w:uiPriority w:val="9"/>
     <w:unhideWhenUsed/>
     <w:qFormat/>
@@ -1488,10 +1433,10 @@
       <w:iCs/>
     </w:rPr>
   </w:style>
-  <w:style w:type="paragraph" w:styleId="berschrift6">
+  <w:style w:type="paragraph" w:styleId="Heading6">
     <w:name w:val="heading 6"/>
-    <w:basedOn w:val="Standard"/>
-    <w:next w:val="Textkrper"/>
+    <w:basedOn w:val="Normal"/>
+    <w:next w:val="BodyText"/>
     <w:uiPriority w:val="9"/>
     <w:unhideWhenUsed/>
     <w:qFormat/>
@@ -1506,10 +1451,10 @@
       <w:color w:val="4F81BD" w:themeColor="accent1"/>
     </w:rPr>
   </w:style>
-  <w:style w:type="paragraph" w:styleId="berschrift7">
+  <w:style w:type="paragraph" w:styleId="Heading7">
     <w:name w:val="heading 7"/>
-    <w:basedOn w:val="Standard"/>
-    <w:next w:val="Textkrper"/>
+    <w:basedOn w:val="Normal"/>
+    <w:next w:val="BodyText"/>
     <w:uiPriority w:val="9"/>
     <w:unhideWhenUsed/>
     <w:qFormat/>
@@ -1524,10 +1469,10 @@
       <w:color w:val="4F81BD" w:themeColor="accent1"/>
     </w:rPr>
   </w:style>
-  <w:style w:type="paragraph" w:styleId="berschrift8">
+  <w:style w:type="paragraph" w:styleId="Heading8">
     <w:name w:val="heading 8"/>
-    <w:basedOn w:val="Standard"/>
-    <w:next w:val="Textkrper"/>
+    <w:basedOn w:val="Normal"/>
+    <w:next w:val="BodyText"/>
     <w:uiPriority w:val="9"/>
     <w:unhideWhenUsed/>
     <w:qFormat/>
@@ -1542,10 +1487,10 @@
       <w:color w:val="4F81BD" w:themeColor="accent1"/>
     </w:rPr>
   </w:style>
-  <w:style w:type="paragraph" w:styleId="berschrift9">
+  <w:style w:type="paragraph" w:styleId="Heading9">
     <w:name w:val="heading 9"/>
-    <w:basedOn w:val="Standard"/>
-    <w:next w:val="Textkrper"/>
+    <w:basedOn w:val="Normal"/>
+    <w:next w:val="BodyText"/>
     <w:uiPriority w:val="9"/>
     <w:unhideWhenUsed/>
     <w:qFormat/>
@@ -1560,13 +1505,13 @@
       <w:color w:val="4F81BD" w:themeColor="accent1"/>
     </w:rPr>
   </w:style>
-  <w:style w:type="character" w:default="1" w:styleId="Absatz-Standardschriftart">
+  <w:style w:type="character" w:default="1" w:styleId="DefaultParagraphFont">
     <w:name w:val="Default Paragraph Font"/>
     <w:uiPriority w:val="1"/>
     <w:semiHidden/>
     <w:unhideWhenUsed/>
   </w:style>
-  <w:style w:type="table" w:default="1" w:styleId="NormaleTabelle">
+  <w:style w:type="table" w:default="1" w:styleId="TableNormal">
     <w:name w:val="Normal Table"/>
     <w:uiPriority w:val="99"/>
     <w:semiHidden/>
@@ -1581,16 +1526,16 @@
       </w:tblCellMar>
     </w:tblPr>
   </w:style>
-  <w:style w:type="numbering" w:default="1" w:styleId="KeineListe">
+  <w:style w:type="numbering" w:default="1" w:styleId="NoList">
     <w:name w:val="No List"/>
     <w:uiPriority w:val="99"/>
     <w:semiHidden/>
     <w:unhideWhenUsed/>
   </w:style>
-  <w:style w:type="paragraph" w:styleId="Textkrper">
+  <w:style w:type="paragraph" w:styleId="BodyText">
     <w:name w:val="Body Text"/>
-    <w:basedOn w:val="Standard"/>
-    <w:link w:val="TextkrperZchn"/>
+    <w:basedOn w:val="Normal"/>
+    <w:link w:val="BodyTextChar"/>
     <w:qFormat/>
     <w:rsid w:val="005036C4"/>
     <w:pPr>
@@ -1600,13 +1545,13 @@
   </w:style>
   <w:style w:type="paragraph" w:customStyle="1" w:styleId="FirstParagraph">
     <w:name w:val="First Paragraph"/>
-    <w:basedOn w:val="Textkrper"/>
-    <w:next w:val="Textkrper"/>
+    <w:basedOn w:val="BodyText"/>
+    <w:next w:val="BodyText"/>
     <w:qFormat/>
   </w:style>
   <w:style w:type="paragraph" w:customStyle="1" w:styleId="Compact">
     <w:name w:val="Compact"/>
-    <w:basedOn w:val="Textkrper"/>
+    <w:basedOn w:val="BodyText"/>
     <w:qFormat/>
     <w:rsid w:val="00AF6DE6"/>
     <w:pPr>
@@ -1614,10 +1559,10 @@
       <w:ind w:firstLine="0"/>
     </w:pPr>
   </w:style>
-  <w:style w:type="paragraph" w:styleId="Titel">
+  <w:style w:type="paragraph" w:styleId="Title">
     <w:name w:val="Title"/>
-    <w:basedOn w:val="Standard"/>
-    <w:next w:val="Textkrper"/>
+    <w:basedOn w:val="Normal"/>
+    <w:next w:val="BodyText"/>
     <w:qFormat/>
     <w:rsid w:val="00186200"/>
     <w:pPr>
@@ -1632,10 +1577,10 @@
       <w:szCs w:val="36"/>
     </w:rPr>
   </w:style>
-  <w:style w:type="paragraph" w:styleId="Untertitel">
+  <w:style w:type="paragraph" w:styleId="Subtitle">
     <w:name w:val="Subtitle"/>
-    <w:basedOn w:val="Titel"/>
-    <w:next w:val="Textkrper"/>
+    <w:basedOn w:val="Title"/>
+    <w:next w:val="BodyText"/>
     <w:qFormat/>
     <w:rsid w:val="00572FF5"/>
     <w:pPr>
@@ -1647,17 +1592,17 @@
   </w:style>
   <w:style w:type="paragraph" w:customStyle="1" w:styleId="Author">
     <w:name w:val="Author"/>
-    <w:basedOn w:val="Titel"/>
-    <w:next w:val="Textkrper"/>
+    <w:basedOn w:val="Title"/>
+    <w:next w:val="BodyText"/>
     <w:qFormat/>
     <w:rsid w:val="00CB20D0"/>
     <w:pPr>
       <w:spacing w:before="0"/>
     </w:pPr>
   </w:style>
-  <w:style w:type="paragraph" w:styleId="Datum">
+  <w:style w:type="paragraph" w:styleId="Date">
     <w:name w:val="Date"/>
-    <w:next w:val="Textkrper"/>
+    <w:next w:val="BodyText"/>
     <w:qFormat/>
     <w:pPr>
       <w:keepNext/>
@@ -1667,8 +1612,8 @@
   </w:style>
   <w:style w:type="paragraph" w:customStyle="1" w:styleId="Abstract">
     <w:name w:val="Abstract"/>
-    <w:basedOn w:val="Standard"/>
-    <w:next w:val="Textkrper"/>
+    <w:basedOn w:val="Normal"/>
+    <w:next w:val="BodyText"/>
     <w:qFormat/>
     <w:rsid w:val="00572FF5"/>
     <w:pPr>
@@ -1680,20 +1625,20 @@
       <w:szCs w:val="20"/>
     </w:rPr>
   </w:style>
-  <w:style w:type="paragraph" w:styleId="Literaturverzeichnis">
+  <w:style w:type="paragraph" w:styleId="Bibliography">
     <w:name w:val="Bibliography"/>
     <w:aliases w:val="refs"/>
-    <w:basedOn w:val="Standard"/>
+    <w:basedOn w:val="Normal"/>
     <w:qFormat/>
     <w:rsid w:val="00572FF5"/>
     <w:pPr>
       <w:ind w:left="680" w:hanging="680"/>
     </w:pPr>
   </w:style>
-  <w:style w:type="paragraph" w:styleId="Blocktext">
+  <w:style w:type="paragraph" w:styleId="BlockText">
     <w:name w:val="Block Text"/>
-    <w:basedOn w:val="Textkrper"/>
-    <w:next w:val="Textkrper"/>
+    <w:basedOn w:val="BodyText"/>
+    <w:next w:val="BodyText"/>
     <w:uiPriority w:val="9"/>
     <w:unhideWhenUsed/>
     <w:qFormat/>
@@ -1707,9 +1652,9 @@
       <w:szCs w:val="20"/>
     </w:rPr>
   </w:style>
-  <w:style w:type="paragraph" w:styleId="Funotentext">
+  <w:style w:type="paragraph" w:styleId="FootnoteText">
     <w:name w:val="footnote text"/>
-    <w:basedOn w:val="Standard"/>
+    <w:basedOn w:val="Normal"/>
     <w:uiPriority w:val="9"/>
     <w:unhideWhenUsed/>
     <w:qFormat/>
@@ -1721,7 +1666,7 @@
   </w:style>
   <w:style w:type="table" w:customStyle="1" w:styleId="Table">
     <w:name w:val="Table"/>
-    <w:basedOn w:val="NormaleTabelle"/>
+    <w:basedOn w:val="TableNormal"/>
     <w:uiPriority w:val="99"/>
     <w:rsid w:val="00435F1A"/>
     <w:pPr>
@@ -1764,7 +1709,7 @@
   </w:style>
   <w:style w:type="paragraph" w:customStyle="1" w:styleId="DefinitionTerm">
     <w:name w:val="Definition Term"/>
-    <w:basedOn w:val="Standard"/>
+    <w:basedOn w:val="Normal"/>
     <w:next w:val="Definition"/>
     <w:pPr>
       <w:keepNext/>
@@ -1777,12 +1722,12 @@
   </w:style>
   <w:style w:type="paragraph" w:customStyle="1" w:styleId="Definition">
     <w:name w:val="Definition"/>
-    <w:basedOn w:val="Standard"/>
-  </w:style>
-  <w:style w:type="paragraph" w:styleId="Beschriftung">
+    <w:basedOn w:val="Normal"/>
+  </w:style>
+  <w:style w:type="paragraph" w:styleId="Caption">
     <w:name w:val="caption"/>
-    <w:basedOn w:val="Standard"/>
-    <w:link w:val="BeschriftungZchn"/>
+    <w:basedOn w:val="Normal"/>
+    <w:link w:val="CaptionChar"/>
     <w:pPr>
       <w:spacing w:after="120"/>
     </w:pPr>
@@ -1792,7 +1737,7 @@
   </w:style>
   <w:style w:type="paragraph" w:customStyle="1" w:styleId="TableCaption">
     <w:name w:val="Table Caption"/>
-    <w:basedOn w:val="Beschriftung"/>
+    <w:basedOn w:val="Caption"/>
     <w:rsid w:val="006E6812"/>
     <w:pPr>
       <w:keepNext/>
@@ -1805,7 +1750,7 @@
   </w:style>
   <w:style w:type="paragraph" w:customStyle="1" w:styleId="ImageCaption">
     <w:name w:val="Image Caption"/>
-    <w:basedOn w:val="Beschriftung"/>
+    <w:basedOn w:val="Caption"/>
     <w:rsid w:val="009E05DE"/>
     <w:pPr>
       <w:keepLines/>
@@ -1818,7 +1763,7 @@
   </w:style>
   <w:style w:type="paragraph" w:customStyle="1" w:styleId="Figure">
     <w:name w:val="Figure"/>
-    <w:basedOn w:val="Standard"/>
+    <w:basedOn w:val="Normal"/>
     <w:rsid w:val="003D36D1"/>
     <w:pPr>
       <w:framePr w:wrap="notBeside" w:vAnchor="text" w:hAnchor="text" w:xAlign="center" w:y="1"/>
@@ -1836,38 +1781,38 @@
       <w:spacing w:before="240" w:after="120"/>
     </w:pPr>
   </w:style>
-  <w:style w:type="character" w:customStyle="1" w:styleId="BeschriftungZchn">
-    <w:name w:val="Beschriftung Zchn"/>
-    <w:basedOn w:val="Absatz-Standardschriftart"/>
-    <w:link w:val="Beschriftung"/>
+  <w:style w:type="character" w:customStyle="1" w:styleId="CaptionChar">
+    <w:name w:val="Caption Char"/>
+    <w:basedOn w:val="DefaultParagraphFont"/>
+    <w:link w:val="Caption"/>
   </w:style>
   <w:style w:type="character" w:customStyle="1" w:styleId="VerbatimChar">
     <w:name w:val="Verbatim Char"/>
-    <w:basedOn w:val="BeschriftungZchn"/>
+    <w:basedOn w:val="CaptionChar"/>
     <w:link w:val="SourceCode"/>
     <w:rPr>
       <w:rFonts w:ascii="Consolas" w:hAnsi="Consolas"/>
       <w:sz w:val="22"/>
     </w:rPr>
   </w:style>
-  <w:style w:type="character" w:styleId="Funotenzeichen">
+  <w:style w:type="character" w:styleId="FootnoteReference">
     <w:name w:val="footnote reference"/>
-    <w:basedOn w:val="BeschriftungZchn"/>
+    <w:basedOn w:val="CaptionChar"/>
     <w:rPr>
       <w:vertAlign w:val="superscript"/>
     </w:rPr>
   </w:style>
   <w:style w:type="character" w:styleId="Hyperlink">
     <w:name w:val="Hyperlink"/>
-    <w:basedOn w:val="BeschriftungZchn"/>
+    <w:basedOn w:val="CaptionChar"/>
     <w:rPr>
       <w:color w:val="4F81BD" w:themeColor="accent1"/>
     </w:rPr>
   </w:style>
-  <w:style w:type="paragraph" w:styleId="Inhaltsverzeichnisberschrift">
+  <w:style w:type="paragraph" w:styleId="TOCHeading">
     <w:name w:val="TOC Heading"/>
-    <w:basedOn w:val="berschrift1"/>
-    <w:next w:val="Textkrper"/>
+    <w:basedOn w:val="Heading1"/>
+    <w:next w:val="BodyText"/>
     <w:uiPriority w:val="39"/>
     <w:unhideWhenUsed/>
     <w:qFormat/>
@@ -1882,7 +1827,7 @@
   </w:style>
   <w:style w:type="paragraph" w:customStyle="1" w:styleId="SourceCode">
     <w:name w:val="Source Code"/>
-    <w:basedOn w:val="Standard"/>
+    <w:basedOn w:val="Normal"/>
     <w:link w:val="VerbatimChar"/>
     <w:pPr>
       <w:shd w:val="clear" w:color="auto" w:fill="F8F8F8"/>
@@ -2210,10 +2155,10 @@
       <w:shd w:val="clear" w:color="auto" w:fill="F8F8F8"/>
     </w:rPr>
   </w:style>
-  <w:style w:type="paragraph" w:styleId="Kopfzeile">
+  <w:style w:type="paragraph" w:styleId="Header">
     <w:name w:val="header"/>
-    <w:basedOn w:val="Standard"/>
-    <w:link w:val="KopfzeileZchn"/>
+    <w:basedOn w:val="Normal"/>
+    <w:link w:val="HeaderChar"/>
     <w:uiPriority w:val="99"/>
     <w:unhideWhenUsed/>
     <w:rsid w:val="00AF36ED"/>
@@ -2225,17 +2170,17 @@
       <w:spacing w:after="0"/>
     </w:pPr>
   </w:style>
-  <w:style w:type="character" w:customStyle="1" w:styleId="KopfzeileZchn">
-    <w:name w:val="Kopfzeile Zchn"/>
-    <w:basedOn w:val="Absatz-Standardschriftart"/>
-    <w:link w:val="Kopfzeile"/>
+  <w:style w:type="character" w:customStyle="1" w:styleId="HeaderChar">
+    <w:name w:val="Header Char"/>
+    <w:basedOn w:val="DefaultParagraphFont"/>
+    <w:link w:val="Header"/>
     <w:uiPriority w:val="99"/>
     <w:rsid w:val="00AF36ED"/>
   </w:style>
-  <w:style w:type="paragraph" w:styleId="Fuzeile">
+  <w:style w:type="paragraph" w:styleId="Footer">
     <w:name w:val="footer"/>
-    <w:basedOn w:val="Standard"/>
-    <w:link w:val="FuzeileZchn"/>
+    <w:basedOn w:val="Normal"/>
+    <w:link w:val="FooterChar"/>
     <w:unhideWhenUsed/>
     <w:rsid w:val="00AF36ED"/>
     <w:pPr>
@@ -2246,22 +2191,22 @@
       <w:spacing w:after="0"/>
     </w:pPr>
   </w:style>
-  <w:style w:type="character" w:customStyle="1" w:styleId="FuzeileZchn">
-    <w:name w:val="Fußzeile Zchn"/>
-    <w:basedOn w:val="Absatz-Standardschriftart"/>
-    <w:link w:val="Fuzeile"/>
+  <w:style w:type="character" w:customStyle="1" w:styleId="FooterChar">
+    <w:name w:val="Footer Char"/>
+    <w:basedOn w:val="DefaultParagraphFont"/>
+    <w:link w:val="Footer"/>
     <w:rsid w:val="00AF36ED"/>
   </w:style>
-  <w:style w:type="character" w:styleId="Seitenzahl">
+  <w:style w:type="character" w:styleId="PageNumber">
     <w:name w:val="page number"/>
-    <w:basedOn w:val="Absatz-Standardschriftart"/>
+    <w:basedOn w:val="DefaultParagraphFont"/>
     <w:semiHidden/>
     <w:unhideWhenUsed/>
     <w:rsid w:val="00AF36ED"/>
   </w:style>
   <w:style w:type="paragraph" w:customStyle="1" w:styleId="h1-pagebreak">
     <w:name w:val="h1-pagebreak"/>
-    <w:basedOn w:val="berschrift1"/>
+    <w:basedOn w:val="Heading1"/>
     <w:qFormat/>
     <w:rsid w:val="00DD5581"/>
     <w:pPr>
@@ -2271,18 +2216,18 @@
       <w:b w:val="0"/>
     </w:rPr>
   </w:style>
-  <w:style w:type="character" w:customStyle="1" w:styleId="TextkrperZchn">
-    <w:name w:val="Textkörper Zchn"/>
-    <w:basedOn w:val="Absatz-Standardschriftart"/>
-    <w:link w:val="Textkrper"/>
+  <w:style w:type="character" w:customStyle="1" w:styleId="BodyTextChar">
+    <w:name w:val="Body Text Char"/>
+    <w:basedOn w:val="DefaultParagraphFont"/>
+    <w:link w:val="BodyText"/>
     <w:rsid w:val="005036C4"/>
     <w:rPr>
       <w:rFonts w:ascii="Times New Roman" w:hAnsi="Times New Roman"/>
     </w:rPr>
   </w:style>
-  <w:style w:type="table" w:styleId="Tabellenraster">
+  <w:style w:type="table" w:styleId="TableGrid">
     <w:name w:val="Table Grid"/>
-    <w:basedOn w:val="NormaleTabelle"/>
+    <w:basedOn w:val="TableNormal"/>
     <w:rsid w:val="00006D3F"/>
     <w:pPr>
       <w:spacing w:after="0"/>
@@ -2298,9 +2243,9 @@
       </w:tblBorders>
     </w:tblPr>
   </w:style>
-  <w:style w:type="table" w:styleId="Gitternetztabelle1hell">
+  <w:style w:type="table" w:styleId="GridTable1Light">
     <w:name w:val="Grid Table 1 Light"/>
-    <w:basedOn w:val="NormaleTabelle"/>
+    <w:basedOn w:val="TableNormal"/>
     <w:rsid w:val="00006D3F"/>
     <w:pPr>
       <w:spacing w:after="0"/>
@@ -2354,9 +2299,9 @@
       </w:rPr>
     </w:tblStylePr>
   </w:style>
-  <w:style w:type="table" w:styleId="EinfacheTabelle2">
+  <w:style w:type="table" w:styleId="PlainTable2">
     <w:name w:val="Plain Table 2"/>
-    <w:basedOn w:val="NormaleTabelle"/>
+    <w:basedOn w:val="TableNormal"/>
     <w:rsid w:val="00006D3F"/>
     <w:pPr>
       <w:spacing w:after="0"/>
@@ -2433,9 +2378,9 @@
       </w:tcPr>
     </w:tblStylePr>
   </w:style>
-  <w:style w:type="table" w:styleId="EinfacheTabelle1">
+  <w:style w:type="table" w:styleId="PlainTable1">
     <w:name w:val="Plain Table 1"/>
-    <w:basedOn w:val="NormaleTabelle"/>
+    <w:basedOn w:val="TableNormal"/>
     <w:rsid w:val="00006D3F"/>
     <w:pPr>
       <w:spacing w:after="0"/>
@@ -2495,9 +2440,9 @@
       </w:tcPr>
     </w:tblStylePr>
   </w:style>
-  <w:style w:type="character" w:styleId="Buchtitel">
+  <w:style w:type="character" w:styleId="BookTitle">
     <w:name w:val="Book Title"/>
-    <w:basedOn w:val="Absatz-Standardschriftart"/>
+    <w:basedOn w:val="DefaultParagraphFont"/>
     <w:rsid w:val="00F14702"/>
     <w:rPr>
       <w:b/>
@@ -2525,16 +2470,16 @@
       <w:suppressLineNumbers/>
     </w:pPr>
   </w:style>
-  <w:style w:type="character" w:styleId="Zeilennummer">
+  <w:style w:type="character" w:styleId="LineNumber">
     <w:name w:val="line number"/>
-    <w:basedOn w:val="Absatz-Standardschriftart"/>
+    <w:basedOn w:val="DefaultParagraphFont"/>
     <w:semiHidden/>
     <w:unhideWhenUsed/>
     <w:rsid w:val="003D36D1"/>
   </w:style>
   <w:style w:type="paragraph" w:customStyle="1" w:styleId="authornote">
     <w:name w:val="authornote"/>
-    <w:basedOn w:val="Textkrper"/>
+    <w:basedOn w:val="BodyText"/>
     <w:qFormat/>
     <w:rsid w:val="00EB1F7E"/>
     <w:pPr>
@@ -2549,6 +2494,18 @@
     <w:pPr>
       <w:framePr w:wrap="notBeside" w:hAnchor="text" w:yAlign="bottom"/>
     </w:pPr>
+  </w:style>
+  <w:style w:type="character" w:styleId="UnresolvedMention">
+    <w:name w:val="Unresolved Mention"/>
+    <w:basedOn w:val="DefaultParagraphFont"/>
+    <w:uiPriority w:val="99"/>
+    <w:semiHidden/>
+    <w:unhideWhenUsed/>
+    <w:rsid w:val="003030A8"/>
+    <w:rPr>
+      <w:color w:val="605E5C"/>
+      <w:shd w:val="clear" w:color="auto" w:fill="E1DFDD"/>
+    </w:rPr>
   </w:style>
 </w:styles>
 </file>

</xml_diff>

<commit_message>
Fixes wrong default running head in DOCX on p. > 1. Fixes #561
</commit_message>
<xml_diff>
--- a/inst/rmarkdown/templates/apa6/resources/apa6_man.docx
+++ b/inst/rmarkdown/templates/apa6/resources/apa6_man.docx
@@ -2,14 +2,20 @@
 <file path=word/document.xml><?xml version="1.0" encoding="utf-8"?>
 <w:document xmlns:wpc="http://schemas.microsoft.com/office/word/2010/wordprocessingCanvas" xmlns:cx="http://schemas.microsoft.com/office/drawing/2014/chartex" xmlns:cx1="http://schemas.microsoft.com/office/drawing/2015/9/8/chartex" xmlns:cx2="http://schemas.microsoft.com/office/drawing/2015/10/21/chartex" xmlns:cx3="http://schemas.microsoft.com/office/drawing/2016/5/9/chartex" xmlns:cx4="http://schemas.microsoft.com/office/drawing/2016/5/10/chartex" xmlns:cx5="http://schemas.microsoft.com/office/drawing/2016/5/11/chartex" xmlns:cx6="http://schemas.microsoft.com/office/drawing/2016/5/12/chartex" xmlns:cx7="http://schemas.microsoft.com/office/drawing/2016/5/13/chartex" xmlns:cx8="http://schemas.microsoft.com/office/drawing/2016/5/14/chartex" xmlns:mc="http://schemas.openxmlformats.org/markup-compatibility/2006" xmlns:aink="http://schemas.microsoft.com/office/drawing/2016/ink" xmlns:am3d="http://schemas.microsoft.com/office/drawing/2017/model3d" xmlns:o="urn:schemas-microsoft-com:office:office" xmlns:r="http://schemas.openxmlformats.org/officeDocument/2006/relationships" xmlns:m="http://schemas.openxmlformats.org/officeDocument/2006/math" xmlns:v="urn:schemas-microsoft-com:vml" xmlns:wp14="http://schemas.microsoft.com/office/word/2010/wordprocessingDrawing" xmlns:wp="http://schemas.openxmlformats.org/drawingml/2006/wordprocessingDrawing" xmlns:w10="urn:schemas-microsoft-com:office:word" xmlns:w="http://schemas.openxmlformats.org/wordprocessingml/2006/main" xmlns:w14="http://schemas.microsoft.com/office/word/2010/wordml" xmlns:w15="http://schemas.microsoft.com/office/word/2012/wordml" xmlns:w16cid="http://schemas.microsoft.com/office/word/2016/wordml/cid" xmlns:w16se="http://schemas.microsoft.com/office/word/2015/wordml/symex" xmlns:wpg="http://schemas.microsoft.com/office/word/2010/wordprocessingGroup" xmlns:wpi="http://schemas.microsoft.com/office/word/2010/wordprocessingInk" xmlns:wne="http://schemas.microsoft.com/office/word/2006/wordml" xmlns:wps="http://schemas.microsoft.com/office/word/2010/wordprocessingShape" mc:Ignorable="w14 w15 w16se w16cid wp14">
   <w:body>
-    <w:p/>
+    <w:p>
+      <w:pPr>
+        <w:spacing w:before="0" w:after="200" w:line="240" w:lineRule="auto"/>
+      </w:pPr>
+      <w:r>
+        <w:br w:type="page"/>
+      </w:r>
+      <w:bookmarkStart w:id="0" w:name="_GoBack"/>
+      <w:bookmarkEnd w:id="0"/>
+    </w:p>
     <w:sectPr>
       <w:headerReference w:type="even" r:id="rId8"/>
       <w:headerReference w:type="default" r:id="rId9"/>
-      <w:footerReference w:type="even" r:id="rId10"/>
-      <w:footerReference w:type="default" r:id="rId11"/>
-      <w:headerReference w:type="first" r:id="rId12"/>
-      <w:footerReference w:type="first" r:id="rId13"/>
+      <w:headerReference w:type="first" r:id="rId10"/>
       <w:pgSz w:w="12240" w:h="15840"/>
       <w:pgMar w:top="1417" w:right="1417" w:bottom="1134" w:left="1417" w:header="720" w:footer="720" w:gutter="0"/>
       <w:cols w:space="720"/>
@@ -43,36 +49,6 @@
     </w:p>
   </w:endnote>
 </w:endnotes>
-</file>
-
-<file path=word/footer1.xml><?xml version="1.0" encoding="utf-8"?>
-<w:ftr xmlns:wpc="http://schemas.microsoft.com/office/word/2010/wordprocessingCanvas" xmlns:cx="http://schemas.microsoft.com/office/drawing/2014/chartex" xmlns:cx1="http://schemas.microsoft.com/office/drawing/2015/9/8/chartex" xmlns:cx2="http://schemas.microsoft.com/office/drawing/2015/10/21/chartex" xmlns:cx3="http://schemas.microsoft.com/office/drawing/2016/5/9/chartex" xmlns:cx4="http://schemas.microsoft.com/office/drawing/2016/5/10/chartex" xmlns:cx5="http://schemas.microsoft.com/office/drawing/2016/5/11/chartex" xmlns:cx6="http://schemas.microsoft.com/office/drawing/2016/5/12/chartex" xmlns:cx7="http://schemas.microsoft.com/office/drawing/2016/5/13/chartex" xmlns:cx8="http://schemas.microsoft.com/office/drawing/2016/5/14/chartex" xmlns:mc="http://schemas.openxmlformats.org/markup-compatibility/2006" xmlns:aink="http://schemas.microsoft.com/office/drawing/2016/ink" xmlns:am3d="http://schemas.microsoft.com/office/drawing/2017/model3d" xmlns:o="urn:schemas-microsoft-com:office:office" xmlns:r="http://schemas.openxmlformats.org/officeDocument/2006/relationships" xmlns:m="http://schemas.openxmlformats.org/officeDocument/2006/math" xmlns:v="urn:schemas-microsoft-com:vml" xmlns:wp14="http://schemas.microsoft.com/office/word/2010/wordprocessingDrawing" xmlns:wp="http://schemas.openxmlformats.org/drawingml/2006/wordprocessingDrawing" xmlns:w10="urn:schemas-microsoft-com:office:word" xmlns:w="http://schemas.openxmlformats.org/wordprocessingml/2006/main" xmlns:w14="http://schemas.microsoft.com/office/word/2010/wordml" xmlns:w15="http://schemas.microsoft.com/office/word/2012/wordml" xmlns:w16cid="http://schemas.microsoft.com/office/word/2016/wordml/cid" xmlns:w16se="http://schemas.microsoft.com/office/word/2015/wordml/symex" xmlns:wpg="http://schemas.microsoft.com/office/word/2010/wordprocessingGroup" xmlns:wpi="http://schemas.microsoft.com/office/word/2010/wordprocessingInk" xmlns:wne="http://schemas.microsoft.com/office/word/2006/wordml" xmlns:wps="http://schemas.microsoft.com/office/word/2010/wordprocessingShape" mc:Ignorable="w14 w15 w16se w16cid wp14">
-  <w:p>
-    <w:pPr>
-      <w:pStyle w:val="Fuzeile"/>
-    </w:pPr>
-  </w:p>
-</w:ftr>
-</file>
-
-<file path=word/footer2.xml><?xml version="1.0" encoding="utf-8"?>
-<w:ftr xmlns:wpc="http://schemas.microsoft.com/office/word/2010/wordprocessingCanvas" xmlns:cx="http://schemas.microsoft.com/office/drawing/2014/chartex" xmlns:cx1="http://schemas.microsoft.com/office/drawing/2015/9/8/chartex" xmlns:cx2="http://schemas.microsoft.com/office/drawing/2015/10/21/chartex" xmlns:cx3="http://schemas.microsoft.com/office/drawing/2016/5/9/chartex" xmlns:cx4="http://schemas.microsoft.com/office/drawing/2016/5/10/chartex" xmlns:cx5="http://schemas.microsoft.com/office/drawing/2016/5/11/chartex" xmlns:cx6="http://schemas.microsoft.com/office/drawing/2016/5/12/chartex" xmlns:cx7="http://schemas.microsoft.com/office/drawing/2016/5/13/chartex" xmlns:cx8="http://schemas.microsoft.com/office/drawing/2016/5/14/chartex" xmlns:mc="http://schemas.openxmlformats.org/markup-compatibility/2006" xmlns:aink="http://schemas.microsoft.com/office/drawing/2016/ink" xmlns:am3d="http://schemas.microsoft.com/office/drawing/2017/model3d" xmlns:o="urn:schemas-microsoft-com:office:office" xmlns:r="http://schemas.openxmlformats.org/officeDocument/2006/relationships" xmlns:m="http://schemas.openxmlformats.org/officeDocument/2006/math" xmlns:v="urn:schemas-microsoft-com:vml" xmlns:wp14="http://schemas.microsoft.com/office/word/2010/wordprocessingDrawing" xmlns:wp="http://schemas.openxmlformats.org/drawingml/2006/wordprocessingDrawing" xmlns:w10="urn:schemas-microsoft-com:office:word" xmlns:w="http://schemas.openxmlformats.org/wordprocessingml/2006/main" xmlns:w14="http://schemas.microsoft.com/office/word/2010/wordml" xmlns:w15="http://schemas.microsoft.com/office/word/2012/wordml" xmlns:w16cid="http://schemas.microsoft.com/office/word/2016/wordml/cid" xmlns:w16se="http://schemas.microsoft.com/office/word/2015/wordml/symex" xmlns:wpg="http://schemas.microsoft.com/office/word/2010/wordprocessingGroup" xmlns:wpi="http://schemas.microsoft.com/office/word/2010/wordprocessingInk" xmlns:wne="http://schemas.microsoft.com/office/word/2006/wordml" xmlns:wps="http://schemas.microsoft.com/office/word/2010/wordprocessingShape" mc:Ignorable="w14 w15 w16se w16cid wp14">
-  <w:p>
-    <w:pPr>
-      <w:pStyle w:val="Fuzeile"/>
-    </w:pPr>
-  </w:p>
-</w:ftr>
-</file>
-
-<file path=word/footer3.xml><?xml version="1.0" encoding="utf-8"?>
-<w:ftr xmlns:wpc="http://schemas.microsoft.com/office/word/2010/wordprocessingCanvas" xmlns:cx="http://schemas.microsoft.com/office/drawing/2014/chartex" xmlns:cx1="http://schemas.microsoft.com/office/drawing/2015/9/8/chartex" xmlns:cx2="http://schemas.microsoft.com/office/drawing/2015/10/21/chartex" xmlns:cx3="http://schemas.microsoft.com/office/drawing/2016/5/9/chartex" xmlns:cx4="http://schemas.microsoft.com/office/drawing/2016/5/10/chartex" xmlns:cx5="http://schemas.microsoft.com/office/drawing/2016/5/11/chartex" xmlns:cx6="http://schemas.microsoft.com/office/drawing/2016/5/12/chartex" xmlns:cx7="http://schemas.microsoft.com/office/drawing/2016/5/13/chartex" xmlns:cx8="http://schemas.microsoft.com/office/drawing/2016/5/14/chartex" xmlns:mc="http://schemas.openxmlformats.org/markup-compatibility/2006" xmlns:aink="http://schemas.microsoft.com/office/drawing/2016/ink" xmlns:am3d="http://schemas.microsoft.com/office/drawing/2017/model3d" xmlns:o="urn:schemas-microsoft-com:office:office" xmlns:r="http://schemas.openxmlformats.org/officeDocument/2006/relationships" xmlns:m="http://schemas.openxmlformats.org/officeDocument/2006/math" xmlns:v="urn:schemas-microsoft-com:vml" xmlns:wp14="http://schemas.microsoft.com/office/word/2010/wordprocessingDrawing" xmlns:wp="http://schemas.openxmlformats.org/drawingml/2006/wordprocessingDrawing" xmlns:w10="urn:schemas-microsoft-com:office:word" xmlns:w="http://schemas.openxmlformats.org/wordprocessingml/2006/main" xmlns:w14="http://schemas.microsoft.com/office/word/2010/wordml" xmlns:w15="http://schemas.microsoft.com/office/word/2012/wordml" xmlns:w16cid="http://schemas.microsoft.com/office/word/2016/wordml/cid" xmlns:w16se="http://schemas.microsoft.com/office/word/2015/wordml/symex" xmlns:wpg="http://schemas.microsoft.com/office/word/2010/wordprocessingGroup" xmlns:wpi="http://schemas.microsoft.com/office/word/2010/wordprocessingInk" xmlns:wne="http://schemas.microsoft.com/office/word/2006/wordml" xmlns:wps="http://schemas.microsoft.com/office/word/2010/wordprocessingShape" mc:Ignorable="w14 w15 w16se w16cid wp14">
-  <w:p>
-    <w:pPr>
-      <w:pStyle w:val="Fuzeile"/>
-    </w:pPr>
-  </w:p>
-</w:ftr>
 </file>
 
 <file path=word/footnotes.xml><?xml version="1.0" encoding="utf-8"?>
@@ -215,13 +191,10 @@
   <w:p>
     <w:pPr>
       <w:pStyle w:val="Kopfzeile"/>
-      <w:ind w:right="357"/>
+      <w:ind w:right="360"/>
     </w:pPr>
     <w:r>
-      <w:t>DISTORTED PD ESTIMATES IN SEQUENCE LEARNING</w:t>
-    </w:r>
-    <w:r>
-      <w:ptab w:relativeTo="margin" w:alignment="right" w:leader="none"/>
+      <w:t>TITLE</w:t>
     </w:r>
   </w:p>
 </w:hdr>
@@ -299,14 +272,6 @@
     <w:r>
       <w:t>TITLE</w:t>
     </w:r>
-    <w:bookmarkStart w:id="0" w:name="_GoBack"/>
-    <w:bookmarkEnd w:id="0"/>
-  </w:p>
-  <w:p>
-    <w:pPr>
-      <w:pStyle w:val="Kopfzeile"/>
-      <w:ind w:right="357"/>
-    </w:pPr>
   </w:p>
 </w:hdr>
 </file>
@@ -2876,7 +2841,7 @@
 </file>
 
 <file path=customXml/itemProps1.xml><?xml version="1.0" encoding="utf-8"?>
-<ds:datastoreItem xmlns:ds="http://schemas.openxmlformats.org/officeDocument/2006/customXml" ds:itemID="{0A9F24A8-7255-7E4C-9E34-4F4AAECA8D82}">
+<ds:datastoreItem xmlns:ds="http://schemas.openxmlformats.org/officeDocument/2006/customXml" ds:itemID="{6B5B4F10-724A-BF4B-B49E-F4FA7074D56C}">
   <ds:schemaRefs>
     <ds:schemaRef ds:uri="http://schemas.openxmlformats.org/officeDocument/2006/bibliography"/>
   </ds:schemaRefs>

</xml_diff>